<commit_message>
with only conclusion remaining
</commit_message>
<xml_diff>
--- a/CSY3025_As1.docx
+++ b/CSY3025_As1.docx
@@ -7,11 +7,13 @@
         <w:pStyle w:val="Heading1"/>
         <w:rPr>
           <w:rFonts w:ascii="Times New Roman" w:hAnsi="Times New Roman" w:cs="Times New Roman"/>
+          <w:color w:val="auto"/>
         </w:rPr>
       </w:pPr>
       <w:r>
         <w:rPr>
           <w:rFonts w:ascii="Times New Roman" w:hAnsi="Times New Roman" w:cs="Times New Roman"/>
+          <w:color w:val="auto"/>
         </w:rPr>
         <w:t>Introduction</w:t>
       </w:r>
@@ -20,605 +22,528 @@
       <w:pPr>
         <w:pStyle w:val="NormalWeb"/>
         <w:jc w:val="both"/>
-        <w:rPr>
-          <w:color w:val="252525"/>
-        </w:rPr>
       </w:pPr>
       <w:r>
-        <w:rPr>
-          <w:color w:val="252525"/>
-        </w:rPr>
-        <w:t>The word "intelligent agents" refers to computers as well as software that can make and study intelligent hardware along with software. AI is becoming more and more important in our everyday lives. Artificial intelligence can do a wide variety of tasks, from simple physical work to more complicated tasks. A chatbot is a representation of an ordinary AI system. It is also one of the easiest and most common ways for people and computers to communicate intelligently.</w:t>
+        <w:t xml:space="preserve">"Intelligent agents" refers to both computers and software that can make and study smart hardware and software. Every day, AI is becoming more and more important. Artificial intelligence can do a wide range of jobs, from simple physical work to more complicated tasks. A robot is just an AI system that looks like a person. It is also one of the easiest and most popular ways for intelligent people and computers to talk to each other. (Bansal &amp; Khan, 2018)Smart bots, talking agents, digital helpers, and artificial discussion beings are all names for chatbots. Chatbots can act like people and make people laugh, but that's not what they were made for. They can be used for things like school, learning, running a business, and online </w:t>
+      </w:r>
+      <w:proofErr w:type="spellStart"/>
+      <w:r>
+        <w:t>shopping.The</w:t>
+      </w:r>
+      <w:proofErr w:type="spellEnd"/>
+      <w:r>
+        <w:t xml:space="preserve"> chatbot talks to users through their social network without them having to leave the message app, which checks who they are. (</w:t>
+      </w:r>
+      <w:proofErr w:type="spellStart"/>
+      <w:r>
+        <w:t>Shawar</w:t>
+      </w:r>
+      <w:proofErr w:type="spellEnd"/>
+      <w:r>
+        <w:t xml:space="preserve"> and Atwell2007) The message system includes safe and reliable ways to pay, and the alert system lets inactive users get back in touch with themselves. (Hosseini, et al., 2023) Group chats can share and use chatbots. There isn't much data needed, and robot experience is easy to share. Developers gain from reliable communication, quick and easy production cycles, version fragmentation, and interface design that is as simple as possible. (Klopfenstein, et al., 2017)</w:t>
       </w:r>
       <w:r>
         <w:t xml:space="preserve"> </w:t>
       </w:r>
-      <w:sdt>
-        <w:sdtPr>
-          <w:id w:val="443584368"/>
-          <w:citation/>
-        </w:sdtPr>
-        <w:sdtContent>
-          <w:r>
-            <w:fldChar w:fldCharType="begin"/>
-          </w:r>
-          <w:r>
-            <w:instrText xml:space="preserve">CITATION Him18 \l 1033 </w:instrText>
-          </w:r>
-          <w:r>
-            <w:fldChar w:fldCharType="separate"/>
-          </w:r>
-          <w:r>
-            <w:rPr>
-              <w:noProof/>
-            </w:rPr>
-            <w:t>(Bansal &amp; Khan, 2018)</w:t>
-          </w:r>
-          <w:r>
-            <w:fldChar w:fldCharType="end"/>
-          </w:r>
-        </w:sdtContent>
-      </w:sdt>
-      <w:r>
-        <w:rPr>
-          <w:color w:val="252525"/>
-        </w:rPr>
-        <w:t>Chatbots are also called smart bots, conversational agents, digital helpers, and artificial discussion beings. Chatbots can act like people and make people laugh, but that's not all they were made for. They can be used for things like schooling, getting knowledge, company operations, and e-commerce.</w:t>
-      </w:r>
-      <w:r>
-        <w:t xml:space="preserve"> </w:t>
-      </w:r>
-      <w:sdt>
-        <w:sdtPr>
-          <w:id w:val="-1740470797"/>
-          <w:citation/>
-        </w:sdtPr>
-        <w:sdtContent>
-          <w:r>
-            <w:fldChar w:fldCharType="begin"/>
-          </w:r>
-          <w:r>
-            <w:instrText xml:space="preserve"> CITATION Bay07 \l 1033 </w:instrText>
-          </w:r>
-          <w:r>
-            <w:fldChar w:fldCharType="separate"/>
-          </w:r>
-          <w:r>
-            <w:rPr>
-              <w:noProof/>
-            </w:rPr>
-            <w:t>(Shawar &amp; Atwell, 2007)</w:t>
-          </w:r>
-          <w:r>
-            <w:fldChar w:fldCharType="end"/>
-          </w:r>
-        </w:sdtContent>
-      </w:sdt>
-      <w:r>
-        <w:rPr>
-          <w:color w:val="252525"/>
-        </w:rPr>
-        <w:t>The chatbot communicates with users via their social network without departing the messaging app, which verifies their identity. The messaging system integrates safe and reliable payment methods, and the alert system reconnects with inactive users. Chatbots can be shared and integrated into</w:t>
-      </w:r>
-      <w:sdt>
-        <w:sdtPr>
-          <w:rPr>
-            <w:color w:val="252525"/>
-          </w:rPr>
-          <w:id w:val="-2143026327"/>
-          <w:citation/>
-        </w:sdtPr>
-        <w:sdtContent>
-          <w:r>
-            <w:rPr>
-              <w:color w:val="252525"/>
-            </w:rPr>
-            <w:fldChar w:fldCharType="begin"/>
-          </w:r>
-          <w:r>
-            <w:rPr>
-              <w:color w:val="252525"/>
-            </w:rPr>
-            <w:instrText xml:space="preserve"> CITATION Hos23 \l 1033 </w:instrText>
-          </w:r>
-          <w:r>
-            <w:rPr>
-              <w:color w:val="252525"/>
-            </w:rPr>
-            <w:fldChar w:fldCharType="separate"/>
-          </w:r>
-          <w:r>
-            <w:rPr>
-              <w:noProof/>
-              <w:color w:val="252525"/>
-            </w:rPr>
-            <w:t xml:space="preserve"> </w:t>
-          </w:r>
-          <w:r>
-            <w:rPr>
-              <w:noProof/>
-              <w:color w:val="252525"/>
-            </w:rPr>
-            <w:t>(Hosseini, et al., 2023)</w:t>
-          </w:r>
-          <w:r>
-            <w:rPr>
-              <w:color w:val="252525"/>
-            </w:rPr>
-            <w:fldChar w:fldCharType="end"/>
-          </w:r>
-        </w:sdtContent>
-      </w:sdt>
-      <w:r>
-        <w:rPr>
-          <w:color w:val="252525"/>
-        </w:rPr>
-        <w:t xml:space="preserve"> group talks. Data requirements are low, and chatbot experience is easily transferable. Developers benefit from communication dependability, rapid and simple production iterations, version fragmentation, and minimal interface design.</w:t>
-      </w:r>
-      <w:sdt>
-        <w:sdtPr>
-          <w:rPr>
-            <w:color w:val="252525"/>
-          </w:rPr>
-          <w:id w:val="1996910633"/>
-          <w:citation/>
-        </w:sdtPr>
-        <w:sdtContent>
-          <w:r>
-            <w:rPr>
-              <w:color w:val="252525"/>
-            </w:rPr>
-            <w:fldChar w:fldCharType="begin"/>
-          </w:r>
-          <w:r>
-            <w:rPr>
-              <w:color w:val="252525"/>
-            </w:rPr>
-            <w:instrText xml:space="preserve"> CITATION Lor17 \l 1033 </w:instrText>
-          </w:r>
-          <w:r>
-            <w:rPr>
-              <w:color w:val="252525"/>
-            </w:rPr>
-            <w:fldChar w:fldCharType="separate"/>
-          </w:r>
-          <w:r>
-            <w:rPr>
-              <w:noProof/>
-              <w:color w:val="252525"/>
-            </w:rPr>
-            <w:t xml:space="preserve"> </w:t>
-          </w:r>
-          <w:r>
-            <w:rPr>
-              <w:noProof/>
-              <w:color w:val="252525"/>
-            </w:rPr>
-            <w:t>(Klopfenstein, et al., 2017)</w:t>
-          </w:r>
-          <w:r>
-            <w:rPr>
-              <w:color w:val="252525"/>
-            </w:rPr>
-            <w:fldChar w:fldCharType="end"/>
-          </w:r>
-        </w:sdtContent>
-      </w:sdt>
     </w:p>
     <w:p>
       <w:pPr>
         <w:pStyle w:val="NormalWeb"/>
         <w:jc w:val="both"/>
-        <w:rPr>
-          <w:color w:val="252525"/>
-        </w:rPr>
       </w:pPr>
       <w:r>
-        <w:rPr>
-          <w:color w:val="252525"/>
-        </w:rPr>
-        <w:t>Eliza was the very first recorded chatbot. It was made in 1966, and its goal turned out to function as a psychologist by asking the user questions about what they said.</w:t>
-      </w:r>
-      <w:sdt>
-        <w:sdtPr>
-          <w:rPr>
-            <w:color w:val="252525"/>
-          </w:rPr>
-          <w:id w:val="-426120553"/>
-          <w:citation/>
-        </w:sdtPr>
-        <w:sdtContent>
-          <w:r>
-            <w:rPr>
-              <w:color w:val="252525"/>
-            </w:rPr>
-            <w:fldChar w:fldCharType="begin"/>
-          </w:r>
-          <w:r>
-            <w:rPr>
-              <w:color w:val="252525"/>
-            </w:rPr>
-            <w:instrText xml:space="preserve"> CITATION Jos96 \l 1033 </w:instrText>
-          </w:r>
-          <w:r>
-            <w:rPr>
-              <w:color w:val="252525"/>
-            </w:rPr>
-            <w:fldChar w:fldCharType="separate"/>
-          </w:r>
-          <w:r>
-            <w:rPr>
-              <w:noProof/>
-              <w:color w:val="252525"/>
-            </w:rPr>
-            <w:t xml:space="preserve"> </w:t>
-          </w:r>
-          <w:r>
-            <w:rPr>
-              <w:noProof/>
-              <w:color w:val="252525"/>
-            </w:rPr>
-            <w:t>(Weizenbaum, 1996)</w:t>
-          </w:r>
-          <w:r>
-            <w:rPr>
-              <w:color w:val="252525"/>
-            </w:rPr>
-            <w:fldChar w:fldCharType="end"/>
-          </w:r>
-        </w:sdtContent>
-      </w:sdt>
-      <w:r>
-        <w:rPr>
-          <w:color w:val="252525"/>
-        </w:rPr>
-        <w:t xml:space="preserve">In 1972, a chatbot called PARRY with a personality was made to be better than ELIZA. In 1995, the computer ALICE was made. In 2000, 2001, and 2004, it passed the Turing Test, which is given every year, and won the Loebner Prize. It was the first machine to get the title of "most human." ALICE uses a simple pattern-matching algorithm, and its intelligence is built </w:t>
-      </w:r>
-      <w:r>
-        <w:rPr>
-          <w:color w:val="252525"/>
-        </w:rPr>
-        <w:t>based on</w:t>
-      </w:r>
-      <w:r>
-        <w:rPr>
-          <w:color w:val="252525"/>
-        </w:rPr>
-        <w:t xml:space="preserve"> Artificial Intelligence Markup Language (AIML), which lets developers describe the elements that make up components of the chatbot's intelligence.</w:t>
-      </w:r>
-      <w:sdt>
-        <w:sdtPr>
-          <w:rPr>
-            <w:color w:val="252525"/>
-          </w:rPr>
-          <w:id w:val="-1055382144"/>
-          <w:citation/>
-        </w:sdtPr>
-        <w:sdtContent>
-          <w:r>
-            <w:rPr>
-              <w:color w:val="252525"/>
-            </w:rPr>
-            <w:fldChar w:fldCharType="begin"/>
-          </w:r>
-          <w:r>
-            <w:rPr>
-              <w:color w:val="252525"/>
-            </w:rPr>
-            <w:instrText xml:space="preserve"> CITATION Ric09 \l 1033 </w:instrText>
-          </w:r>
-          <w:r>
-            <w:rPr>
-              <w:color w:val="252525"/>
-            </w:rPr>
-            <w:fldChar w:fldCharType="separate"/>
-          </w:r>
-          <w:r>
-            <w:rPr>
-              <w:noProof/>
-              <w:color w:val="252525"/>
-            </w:rPr>
-            <w:t xml:space="preserve"> </w:t>
-          </w:r>
-          <w:r>
-            <w:rPr>
-              <w:noProof/>
-              <w:color w:val="252525"/>
-            </w:rPr>
-            <w:t>(Wallace, 2009)</w:t>
-          </w:r>
-          <w:r>
-            <w:rPr>
-              <w:color w:val="252525"/>
-            </w:rPr>
-            <w:fldChar w:fldCharType="end"/>
-          </w:r>
-        </w:sdtContent>
-      </w:sdt>
+        <w:t>Eliza was the first robot that was ever written down. It was made in 1966, and the idea was that it would act as a counsellor by asking questions about what the user said. (</w:t>
+      </w:r>
+      <w:proofErr w:type="spellStart"/>
+      <w:r>
+        <w:t>Weizenbaum</w:t>
+      </w:r>
+      <w:proofErr w:type="spellEnd"/>
+      <w:r>
+        <w:t xml:space="preserve">, 1996)In 1972, a personality-filled robot named PARRY was created to be better than ELIZA. The computer ALICE was made in 1995. It passed the Turing Test, which is given every year, in 2000, 2001, and 2004 and won the </w:t>
+      </w:r>
+      <w:proofErr w:type="spellStart"/>
+      <w:r>
+        <w:t>Loebner</w:t>
+      </w:r>
+      <w:proofErr w:type="spellEnd"/>
+      <w:r>
+        <w:t xml:space="preserve"> Prize. It was the first time that a machine was called "most human." ALICE uses a simple pattern-matching algorithm, and its intelligence is built on Artificial Intelligence Markup Language (AIML), which lets writers describe the parts that make up the chatbot's intelligence. (Wallace, 2009)</w:t>
+      </w:r>
+      <w:r>
+        <w:t xml:space="preserve"> </w:t>
+      </w:r>
     </w:p>
     <w:p>
       <w:pPr>
         <w:pStyle w:val="NormalWeb"/>
         <w:jc w:val="both"/>
-        <w:rPr>
-          <w:color w:val="252525"/>
-        </w:rPr>
       </w:pPr>
       <w:r>
-        <w:rPr>
-          <w:color w:val="252525"/>
-        </w:rPr>
-        <w:t xml:space="preserve">There are various significant chatbots and many people using chatbot in their daily life just for daily need and other things also. Chatbot can also </w:t>
+        <w:t xml:space="preserve">There are many important robots, and many people use them every day for simple tasks and other things as well. Chatbots can also be used to teach, help people feel better, and keep things safe. Teenagers who are good with technology spend a lot of time on social networking sites and instant messaging apps like Slack and Facebook Messenger. In this world, Chatbots are being used more and more to help students talk to each other. Chatbots might be able to give students the right information right away, like evaluation standards, due dates, and where to find suggested resources. Not only can these Chatbots help students and get them more involved, but they can also help teachers do less </w:t>
       </w:r>
       <w:proofErr w:type="gramStart"/>
       <w:r>
-        <w:rPr>
-          <w:color w:val="252525"/>
-        </w:rPr>
-        <w:t>use</w:t>
+        <w:t>work</w:t>
       </w:r>
       <w:proofErr w:type="gramEnd"/>
       <w:r>
-        <w:rPr>
-          <w:color w:val="252525"/>
-        </w:rPr>
-        <w:t xml:space="preserve"> for educational, health </w:t>
+        <w:t xml:space="preserve"> so they have more time to work on courses and study. (Cunningham-Nelson, et al., 2019)The Intelligent Healthcare Chatbot, or HECIA, was one way that a chatbot was used. She was a robot set up in a hospital to help doctors and nurses save time. People who work in hospitals are said to spend 4500 hours a year showing people where to go. HECIA was designed to send patients to different parts of the hospital, </w:t>
       </w:r>
       <w:proofErr w:type="gramStart"/>
       <w:r>
-        <w:rPr>
-          <w:color w:val="252525"/>
-        </w:rPr>
-        <w:t>and also</w:t>
+        <w:t>take into account</w:t>
       </w:r>
       <w:proofErr w:type="gramEnd"/>
       <w:r>
-        <w:rPr>
-          <w:color w:val="252525"/>
-        </w:rPr>
-        <w:t xml:space="preserve"> for security purposes.</w:t>
+        <w:t xml:space="preserve"> their symptoms, and either diagnose them or send them to a doctor who could help them figure out what was wrong. (</w:t>
+      </w:r>
+      <w:proofErr w:type="spellStart"/>
+      <w:r>
+        <w:t>Kasinathan</w:t>
+      </w:r>
+      <w:proofErr w:type="spellEnd"/>
+      <w:r>
+        <w:t>, et al., 2017)</w:t>
       </w:r>
       <w:r>
         <w:t xml:space="preserve"> </w:t>
       </w:r>
-      <w:r>
-        <w:rPr>
-          <w:color w:val="252525"/>
-        </w:rPr>
-        <w:t>In a world within which tech-savvy teenagers spend a lot of time on social networking sites and instant messaging apps like Slack and Facebook Messenger, the use of Chatbots to improve interaction among students has grown increasingly common. Chatbots might be able to give students appropriate data like evaluation criteria, deadlines, and the locations of suggested resources right away. Not only can these Chatbots help students and get them more involved, they can additionally also help teachers do less work so they have more time to work on courses and research.</w:t>
-      </w:r>
-      <w:sdt>
-        <w:sdtPr>
-          <w:rPr>
-            <w:color w:val="252525"/>
-          </w:rPr>
-          <w:id w:val="-696388211"/>
-          <w:citation/>
-        </w:sdtPr>
-        <w:sdtContent>
-          <w:r>
-            <w:rPr>
-              <w:color w:val="252525"/>
-            </w:rPr>
-            <w:fldChar w:fldCharType="begin"/>
-          </w:r>
-          <w:r>
-            <w:rPr>
-              <w:color w:val="252525"/>
-            </w:rPr>
-            <w:instrText xml:space="preserve"> CITATION Sam19 \l 1033 </w:instrText>
-          </w:r>
-          <w:r>
-            <w:rPr>
-              <w:color w:val="252525"/>
-            </w:rPr>
-            <w:fldChar w:fldCharType="separate"/>
-          </w:r>
-          <w:r>
-            <w:rPr>
-              <w:noProof/>
-              <w:color w:val="252525"/>
-            </w:rPr>
-            <w:t xml:space="preserve"> </w:t>
-          </w:r>
-          <w:r>
-            <w:rPr>
-              <w:noProof/>
-              <w:color w:val="252525"/>
-            </w:rPr>
-            <w:t>(Cunningham-Nelson, et al., 2019)</w:t>
-          </w:r>
-          <w:r>
-            <w:rPr>
-              <w:color w:val="252525"/>
-            </w:rPr>
-            <w:fldChar w:fldCharType="end"/>
-          </w:r>
-        </w:sdtContent>
-      </w:sdt>
-      <w:r>
-        <w:rPr>
-          <w:color w:val="252525"/>
-        </w:rPr>
-        <w:t xml:space="preserve">The Intelligent Healthcare Chatbot, HECIA, was one way that a chatbot was used. She was a chatbot that was set up in a </w:t>
-      </w:r>
-      <w:proofErr w:type="gramStart"/>
-      <w:r>
-        <w:rPr>
-          <w:color w:val="252525"/>
-        </w:rPr>
-        <w:t>hospital</w:t>
-      </w:r>
-      <w:proofErr w:type="gramEnd"/>
-      <w:r>
-        <w:rPr>
-          <w:color w:val="252525"/>
-        </w:rPr>
-        <w:t xml:space="preserve"> can save time for doctors and nurses. It has been reported that hospital personnel spent 4500 hours a year showing patients where to go in a hospital. HECIA was made to send patients to multiple portions of the hospital, take their symptoms into account, and either give them a diagnosis or send them to a doctor who could help them figure out what was wrong.</w:t>
-      </w:r>
-      <w:sdt>
-        <w:sdtPr>
-          <w:rPr>
-            <w:color w:val="252525"/>
-          </w:rPr>
-          <w:id w:val="1068150944"/>
-          <w:citation/>
-        </w:sdtPr>
-        <w:sdtContent>
-          <w:r>
-            <w:rPr>
-              <w:color w:val="252525"/>
-            </w:rPr>
-            <w:fldChar w:fldCharType="begin"/>
-          </w:r>
-          <w:r>
-            <w:rPr>
-              <w:color w:val="252525"/>
-            </w:rPr>
-            <w:instrText xml:space="preserve"> CITATION Kas17 \l 1033 </w:instrText>
-          </w:r>
-          <w:r>
-            <w:rPr>
-              <w:color w:val="252525"/>
-            </w:rPr>
-            <w:fldChar w:fldCharType="separate"/>
-          </w:r>
-          <w:r>
-            <w:rPr>
-              <w:noProof/>
-              <w:color w:val="252525"/>
-            </w:rPr>
-            <w:t xml:space="preserve"> </w:t>
-          </w:r>
-          <w:r>
-            <w:rPr>
-              <w:noProof/>
-              <w:color w:val="252525"/>
-            </w:rPr>
-            <w:t>(Kasinathan, et al., 2017)</w:t>
-          </w:r>
-          <w:r>
-            <w:rPr>
-              <w:color w:val="252525"/>
-            </w:rPr>
-            <w:fldChar w:fldCharType="end"/>
-          </w:r>
-        </w:sdtContent>
-      </w:sdt>
     </w:p>
     <w:p>
       <w:pPr>
         <w:pStyle w:val="NormalWeb"/>
         <w:jc w:val="both"/>
-        <w:rPr>
-          <w:color w:val="252525"/>
-        </w:rPr>
       </w:pPr>
       <w:r>
-        <w:rPr>
-          <w:color w:val="252525"/>
-        </w:rPr>
-        <w:t>There are various types of chatbots available since 1966 in the market. We are using a lot of chatbot in our daily life</w:t>
-      </w:r>
-      <w:r>
-        <w:rPr>
-          <w:color w:val="252525"/>
-        </w:rPr>
-        <w:t xml:space="preserve"> and there are specially three types of chatbots. They are Menu/Buttons </w:t>
-      </w:r>
-      <w:r>
-        <w:rPr>
-          <w:color w:val="252525"/>
-        </w:rPr>
+        <w:t xml:space="preserve">Since 1966, there have been </w:t>
+      </w:r>
+      <w:proofErr w:type="gramStart"/>
+      <w:r>
+        <w:t>many different kinds of</w:t>
+      </w:r>
+      <w:proofErr w:type="gramEnd"/>
+      <w:r>
+        <w:t xml:space="preserve"> robots on the market. We use chatbots a lot in our everyday lives, and there are three main kinds of chatbots. There are chatbots that work with menus and buttons, chatbots that work with keywords, and chatbots that work with context. </w:t>
+      </w:r>
+      <w:r>
         <w:lastRenderedPageBreak/>
-        <w:t xml:space="preserve">based chatbots, Keywords Recognition based chatbots, Contextual based chatbots. Each of the chatbots has its own importance. In menu based chatbots, which </w:t>
+        <w:t>Each of the robots is important in its own way. In chatbots with menus, the information is shown in the form of boxes or drop-down options. These robots are based on the idea of decision trees, in which you make choices to get the answer you want. In Keyword Recognition, they look for certain words or lines to do what you want. They pay attention to what the user types and do something about it. The bot uses algorithms to figure out what to say to the user. It does this with the help of AI and a list of keywords chosen by the user. The contextual chatbot is one of the most cutting-edge types of bots you can use today. They use Machine Learning and Artificial Intelligence tools, such as speech recognition and text-to-speech translation systems, to figure out how the user feels. The bot gets smarter and changes as it meets more people. (Gupta &amp; Hathwar, 2020)</w:t>
+      </w:r>
+      <w:r>
+        <w:t xml:space="preserve"> </w:t>
+      </w:r>
+    </w:p>
+    <w:p>
+      <w:pPr>
+        <w:pStyle w:val="NormalWeb"/>
+        <w:jc w:val="both"/>
+      </w:pPr>
+      <w:proofErr w:type="spellStart"/>
+      <w:r>
+        <w:t>ChatGPT</w:t>
+      </w:r>
+      <w:proofErr w:type="spellEnd"/>
+      <w:r>
+        <w:t xml:space="preserve"> is a robot that uses </w:t>
+      </w:r>
+      <w:proofErr w:type="spellStart"/>
+      <w:r>
+        <w:t>OpenAI's</w:t>
+      </w:r>
+      <w:proofErr w:type="spellEnd"/>
+      <w:r>
+        <w:t xml:space="preserve"> GPT-3 language model. Its goal is to make text replies that sound natural based on what the user says and the context of the </w:t>
+      </w:r>
+      <w:proofErr w:type="spellStart"/>
+      <w:r>
+        <w:t>conversation.OpenAI</w:t>
+      </w:r>
+      <w:proofErr w:type="spellEnd"/>
+      <w:r>
+        <w:t xml:space="preserve"> </w:t>
+      </w:r>
+      <w:proofErr w:type="spellStart"/>
+      <w:r>
+        <w:t>ChatGPT</w:t>
+      </w:r>
+      <w:proofErr w:type="spellEnd"/>
+      <w:r>
+        <w:t xml:space="preserve"> was built using a large database of conversations between people. It can respond to a wide range of ideas and questions. The robot could be used to help customers, come up with new content, translate words and phrases, and give answers in different languages. When we look at </w:t>
+      </w:r>
+      <w:proofErr w:type="spellStart"/>
+      <w:r>
+        <w:t>chatGPT's</w:t>
+      </w:r>
+      <w:proofErr w:type="spellEnd"/>
+      <w:r>
+        <w:t xml:space="preserve"> past, we can see that chatbots like </w:t>
+      </w:r>
+      <w:proofErr w:type="spellStart"/>
+      <w:r>
+        <w:t>chatGPT</w:t>
+      </w:r>
+      <w:proofErr w:type="spellEnd"/>
+      <w:r>
+        <w:t xml:space="preserve"> have been around since 1966. The first robot, called ELIZA, was made during this time. ELIZA acted like a psychologist by asking questions about what the person said. The first online chatbot, ALICE, was made in 1995. It was built </w:t>
       </w:r>
       <w:proofErr w:type="gramStart"/>
       <w:r>
-        <w:rPr>
-          <w:color w:val="252525"/>
-        </w:rPr>
-        <w:t>shows</w:t>
+        <w:t>on</w:t>
       </w:r>
       <w:proofErr w:type="gramEnd"/>
       <w:r>
-        <w:rPr>
-          <w:color w:val="252525"/>
-        </w:rPr>
-        <w:t xml:space="preserve"> the details in the form of boxes or drop-down menus. These chatbots are based on the idea of decision trees, in which you make choices to get the response users want. In keywords Recognition, they look for certain words or phrases to do what you want. They pay attention to the content that the user types and respond to it. With the help of AI technology and a user-tailored list of keywords, the bot uses algorithms to figure out what to say to the user.</w:t>
+        <w:t xml:space="preserve"> ELIZA. ALICE used sequence-matching to let people talk about any topic on the web. It took years to get better before it won the </w:t>
+      </w:r>
+      <w:proofErr w:type="spellStart"/>
+      <w:r>
+        <w:t>Loebner</w:t>
+      </w:r>
+      <w:proofErr w:type="spellEnd"/>
+      <w:r>
+        <w:t xml:space="preserve"> Prize for computer software that is most like a person. ALICE was built with AIML, a new language that was made for this reason. ALICE had 41,000 templates and linked patterns, while ELIZA only had 200 keywords and rules. ALICE wasn't smart, and she couldn't feel or act like a real person. (</w:t>
+      </w:r>
+      <w:proofErr w:type="spellStart"/>
+      <w:r>
+        <w:t>Adamopoulou</w:t>
+      </w:r>
+      <w:proofErr w:type="spellEnd"/>
+      <w:r>
+        <w:t xml:space="preserve"> &amp; </w:t>
+      </w:r>
+      <w:proofErr w:type="spellStart"/>
+      <w:r>
+        <w:t>Moussiades</w:t>
+      </w:r>
+      <w:proofErr w:type="spellEnd"/>
+      <w:r>
+        <w:t xml:space="preserve">, 2020). In the 2010s, researchers were able to use deep learning techniques to train huge neural networks on very large sets of text. This totally changed the field of natural language processing. </w:t>
+      </w:r>
+      <w:proofErr w:type="spellStart"/>
+      <w:r>
+        <w:t>OpenAI's</w:t>
+      </w:r>
+      <w:proofErr w:type="spellEnd"/>
+      <w:r>
+        <w:t xml:space="preserve"> Generative Pre-</w:t>
+      </w:r>
+      <w:proofErr w:type="gramStart"/>
+      <w:r>
+        <w:t>trained</w:t>
+      </w:r>
+      <w:proofErr w:type="gramEnd"/>
+      <w:r>
+        <w:t xml:space="preserve"> Transformer (GPT) is a deep learning model that can make text that looks and reads like human writing. 2018 was its first year.  </w:t>
+      </w:r>
+      <w:proofErr w:type="spellStart"/>
+      <w:r>
+        <w:t>OpenAI</w:t>
+      </w:r>
+      <w:proofErr w:type="spellEnd"/>
+      <w:r>
+        <w:t xml:space="preserve"> released GPT-2 in 2019, which is a better version of their old text generator. </w:t>
+      </w:r>
+      <w:proofErr w:type="spellStart"/>
+      <w:r>
+        <w:t>OpenAI</w:t>
+      </w:r>
+      <w:proofErr w:type="spellEnd"/>
+      <w:r>
+        <w:t xml:space="preserve"> released GPT-3 in 2020. It is one of the biggest and most advanced language models ever made. </w:t>
+      </w:r>
+      <w:proofErr w:type="spellStart"/>
+      <w:r>
+        <w:t>ChatGPT</w:t>
+      </w:r>
+      <w:proofErr w:type="spellEnd"/>
+      <w:r>
+        <w:t xml:space="preserve"> is based on the GPT-3 architecture, which uses the latest results in natural language processing. It can make words that sound natural and human in reaction to a wide range of inputs and instructions. The history of </w:t>
+      </w:r>
+      <w:proofErr w:type="spellStart"/>
+      <w:r>
+        <w:t>ChatGPT</w:t>
+      </w:r>
+      <w:proofErr w:type="spellEnd"/>
+      <w:r>
+        <w:t xml:space="preserve"> is intertwined with the history of natural language processing, which has made a lot of progress in recent years thanks to the growth of deep learning and the ability to </w:t>
+      </w:r>
+      <w:proofErr w:type="spellStart"/>
+      <w:r>
+        <w:t>analyse</w:t>
+      </w:r>
+      <w:proofErr w:type="spellEnd"/>
+      <w:r>
+        <w:t xml:space="preserve"> more data. (Zhou, et al., 2023) They made a list of what different modern systems can do and what their limits are. They also compared the three systems. In this study, these three apps are compared to keep studying </w:t>
+      </w:r>
+      <w:proofErr w:type="spellStart"/>
+      <w:r>
+        <w:t>robots.First</w:t>
+      </w:r>
+      <w:proofErr w:type="spellEnd"/>
+      <w:r>
+        <w:t xml:space="preserve">, </w:t>
+      </w:r>
+      <w:proofErr w:type="spellStart"/>
+      <w:r>
+        <w:t>LaMDA's</w:t>
+      </w:r>
+      <w:proofErr w:type="spellEnd"/>
+      <w:r>
+        <w:t xml:space="preserve"> AI Kitchen's "imagine" structure makes it interesting to hear what the chatbots think about life at an innovative </w:t>
+      </w:r>
+      <w:proofErr w:type="spellStart"/>
+      <w:r>
+        <w:t>organisation</w:t>
+      </w:r>
+      <w:proofErr w:type="spellEnd"/>
+      <w:r>
+        <w:t xml:space="preserve">. This review questions how creative the methods are. Second, </w:t>
+      </w:r>
+      <w:proofErr w:type="spellStart"/>
+      <w:r>
+        <w:t>BlenderBot</w:t>
+      </w:r>
+      <w:proofErr w:type="spellEnd"/>
+      <w:r>
+        <w:t xml:space="preserve"> has a unique design that uses agents from different places. Third, they used </w:t>
+      </w:r>
+      <w:proofErr w:type="spellStart"/>
+      <w:r>
+        <w:t>ChatGPT</w:t>
+      </w:r>
+      <w:proofErr w:type="spellEnd"/>
+      <w:r>
+        <w:t xml:space="preserve"> to write essays and sent them to a well-known method for finding plagiarism because they were worried about school. Meta AI has just made </w:t>
+      </w:r>
+      <w:proofErr w:type="spellStart"/>
+      <w:r>
+        <w:t>BlenderBot</w:t>
+      </w:r>
+      <w:proofErr w:type="spellEnd"/>
+      <w:r>
+        <w:t xml:space="preserve">, a robot with a language model with 175 billion parameters, available to the public. </w:t>
+      </w:r>
+      <w:proofErr w:type="spellStart"/>
+      <w:r>
+        <w:t>BlenderBot</w:t>
+      </w:r>
+      <w:proofErr w:type="spellEnd"/>
+      <w:r>
+        <w:t xml:space="preserve"> is different from other robots because it can search the web on its own to find information. In August 2022, after about 70,000 encounters, </w:t>
+      </w:r>
+      <w:proofErr w:type="spellStart"/>
+      <w:r>
+        <w:t>BlenderBot</w:t>
+      </w:r>
+      <w:proofErr w:type="spellEnd"/>
+      <w:r>
+        <w:t xml:space="preserve"> was ready to be </w:t>
+      </w:r>
+      <w:proofErr w:type="spellStart"/>
+      <w:r>
+        <w:t>used.Google</w:t>
+      </w:r>
+      <w:proofErr w:type="spellEnd"/>
+      <w:r>
+        <w:t xml:space="preserve"> launched </w:t>
+      </w:r>
+      <w:proofErr w:type="spellStart"/>
+      <w:r>
+        <w:t>LaMDA</w:t>
+      </w:r>
+      <w:proofErr w:type="spellEnd"/>
+      <w:r>
+        <w:t xml:space="preserve"> (Language Model for Dialogue Applications) in their AI Kitchen in August 2022. It came with three companion </w:t>
+      </w:r>
+      <w:proofErr w:type="spellStart"/>
+      <w:r>
+        <w:t>programmes</w:t>
+      </w:r>
+      <w:proofErr w:type="spellEnd"/>
+      <w:r>
+        <w:t xml:space="preserve">: "Imagine," "List About It," and </w:t>
+      </w:r>
+      <w:r>
+        <w:lastRenderedPageBreak/>
+        <w:t xml:space="preserve">"Talk About It (Dog's Edition)." </w:t>
+      </w:r>
+      <w:proofErr w:type="spellStart"/>
+      <w:r>
+        <w:t>OpenAI</w:t>
+      </w:r>
+      <w:proofErr w:type="spellEnd"/>
+      <w:r>
+        <w:t xml:space="preserve"> put out their robot </w:t>
+      </w:r>
+      <w:proofErr w:type="spellStart"/>
+      <w:r>
+        <w:t>ChatGPT</w:t>
+      </w:r>
+      <w:proofErr w:type="spellEnd"/>
+      <w:r>
+        <w:t xml:space="preserve"> on November 30, 2022.ChatGPT works like a conversation and can send information in a way that is easy to understand and looks a lot like human writing. On January 30, 2023, they improved the system's ability to deal with facts and numbers. The end of </w:t>
+      </w:r>
+      <w:proofErr w:type="spellStart"/>
+      <w:r>
+        <w:t>ChatGPT</w:t>
+      </w:r>
+      <w:proofErr w:type="spellEnd"/>
+      <w:r>
+        <w:t xml:space="preserve"> is set for 2021. (O'Leary, 2023)</w:t>
       </w:r>
       <w:r>
         <w:t xml:space="preserve"> </w:t>
       </w:r>
-      <w:r>
-        <w:rPr>
-          <w:color w:val="252525"/>
-        </w:rPr>
-        <w:t>Among the most cutting-edge types of bots available today is the contextual chatbot. To decipher the user's emotions, they employ Machine Learning and Artificial Intelligence tools like speech recognition and text-to-speech translation algorithms. The more encounters the bot has, the more it learns and evolves.</w:t>
-      </w:r>
-      <w:sdt>
-        <w:sdtPr>
-          <w:rPr>
-            <w:color w:val="252525"/>
-          </w:rPr>
-          <w:id w:val="-167870632"/>
-          <w:citation/>
-        </w:sdtPr>
-        <w:sdtContent>
-          <w:r>
-            <w:rPr>
-              <w:color w:val="252525"/>
-            </w:rPr>
-            <w:fldChar w:fldCharType="begin"/>
-          </w:r>
-          <w:r>
-            <w:rPr>
-              <w:color w:val="252525"/>
-            </w:rPr>
-            <w:instrText xml:space="preserve"> CITATION Ais20 \l 1033 </w:instrText>
-          </w:r>
-          <w:r>
-            <w:rPr>
-              <w:color w:val="252525"/>
-            </w:rPr>
-            <w:fldChar w:fldCharType="separate"/>
-          </w:r>
-          <w:r>
-            <w:rPr>
-              <w:noProof/>
-              <w:color w:val="252525"/>
-            </w:rPr>
-            <w:t xml:space="preserve"> </w:t>
-          </w:r>
-          <w:r>
-            <w:rPr>
-              <w:noProof/>
-              <w:color w:val="252525"/>
-            </w:rPr>
-            <w:t>(Gupta &amp; Hathwar, 2020)</w:t>
-          </w:r>
-          <w:r>
-            <w:rPr>
-              <w:color w:val="252525"/>
-            </w:rPr>
-            <w:fldChar w:fldCharType="end"/>
-          </w:r>
-        </w:sdtContent>
-      </w:sdt>
+    </w:p>
+    <w:p>
+      <w:pPr>
+        <w:pStyle w:val="NormalWeb"/>
+        <w:jc w:val="both"/>
+      </w:pPr>
+      <w:proofErr w:type="spellStart"/>
+      <w:r>
+        <w:t>OpenAI</w:t>
+      </w:r>
+      <w:proofErr w:type="spellEnd"/>
+      <w:r>
+        <w:t xml:space="preserve"> has made a language model for AI called </w:t>
+      </w:r>
+      <w:proofErr w:type="spellStart"/>
+      <w:r>
+        <w:t>ChatGPT</w:t>
+      </w:r>
+      <w:proofErr w:type="spellEnd"/>
+      <w:r>
+        <w:t xml:space="preserve">, which stands for "Chatbot based on Generative Pre-trained Transformer." It works with methods from natural language processing (NLP) and deep learning. The Transformer Neural Network is what </w:t>
+      </w:r>
+      <w:proofErr w:type="spellStart"/>
+      <w:r>
+        <w:t>ChatGPT</w:t>
+      </w:r>
+      <w:proofErr w:type="spellEnd"/>
+      <w:r>
+        <w:t xml:space="preserve"> is built on. In this system of nerve cells</w:t>
+      </w:r>
+    </w:p>
+    <w:p>
+      <w:pPr>
+        <w:pStyle w:val="NormalWeb"/>
+        <w:jc w:val="both"/>
+      </w:pPr>
+      <w:r>
+        <w:rPr>
+          <w:noProof/>
+          <w14:ligatures w14:val="standardContextual"/>
+        </w:rPr>
+        <w:drawing>
+          <wp:inline distT="0" distB="0" distL="0" distR="0" wp14:anchorId="009E4AFA" wp14:editId="3807BCB4">
+            <wp:extent cx="3921350" cy="5654040"/>
+            <wp:effectExtent l="0" t="0" r="0" b="0"/>
+            <wp:docPr id="464194878" name="Picture 1" descr="Diagram&#10;&#10;Description automatically generated"/>
+            <wp:cNvGraphicFramePr>
+              <a:graphicFrameLocks xmlns:a="http://schemas.openxmlformats.org/drawingml/2006/main" noChangeAspect="1"/>
+            </wp:cNvGraphicFramePr>
+            <a:graphic xmlns:a="http://schemas.openxmlformats.org/drawingml/2006/main">
+              <a:graphicData uri="http://schemas.openxmlformats.org/drawingml/2006/picture">
+                <pic:pic xmlns:pic="http://schemas.openxmlformats.org/drawingml/2006/picture">
+                  <pic:nvPicPr>
+                    <pic:cNvPr id="464194878" name="Picture 1" descr="Diagram&#10;&#10;Description automatically generated"/>
+                    <pic:cNvPicPr/>
+                  </pic:nvPicPr>
+                  <pic:blipFill>
+                    <a:blip r:embed="rId5">
+                      <a:extLst>
+                        <a:ext uri="{28A0092B-C50C-407E-A947-70E740481C1C}">
+                          <a14:useLocalDpi xmlns:a14="http://schemas.microsoft.com/office/drawing/2010/main" val="0"/>
+                        </a:ext>
+                      </a:extLst>
+                    </a:blip>
+                    <a:stretch>
+                      <a:fillRect/>
+                    </a:stretch>
+                  </pic:blipFill>
+                  <pic:spPr>
+                    <a:xfrm>
+                      <a:off x="0" y="0"/>
+                      <a:ext cx="3930591" cy="5667364"/>
+                    </a:xfrm>
+                    <a:prstGeom prst="rect">
+                      <a:avLst/>
+                    </a:prstGeom>
+                  </pic:spPr>
+                </pic:pic>
+              </a:graphicData>
+            </a:graphic>
+          </wp:inline>
+        </w:drawing>
+      </w:r>
+    </w:p>
+    <w:p>
+      <w:pPr>
+        <w:pStyle w:val="NormalWeb"/>
+        <w:jc w:val="both"/>
+      </w:pPr>
+      <w:r>
+        <w:t xml:space="preserve">In this Transformer neural network, there are certain rules that GPT must follow. Machines can't understand words, so during input embedding, they turn words into vectors. There is also something called </w:t>
+      </w:r>
+      <w:proofErr w:type="gramStart"/>
+      <w:r>
+        <w:t>a "</w:t>
+      </w:r>
+      <w:proofErr w:type="gramEnd"/>
+      <w:r>
+        <w:t xml:space="preserve">embedding space" where similar words are grouped together based on their </w:t>
+      </w:r>
+      <w:r>
+        <w:lastRenderedPageBreak/>
+        <w:t xml:space="preserve">physical meaning and words are turned into vectors. When the same word is used in different lines, it has a different meaning. This is because positional encoding keeps embedding space in words according to their meaning. In multi-head attention, there is attention and self-attention, where every word in the line is looked at to see how it fits with other English words. In the second feed-forward neural network, each attention is treated individually. This network accepts attention vectors one at a time, and each attention vector is independent of the others. It then changes the vector into a form that the next encoder or decoder layer can understand. So, the training process is like changing from one language to another. First, a certain language goes through the encode layer, and then another language goes through the decode layer. And when the machine does output embedding, it turns the word into a vector, just like the encoder part does. And in the multi-heading part, the encoder decoder pays attention to how much the output embedding vector is linked to the input embedding. After that, each attention vector is sent to the feed forward unit. There, all the attention is sent to the next processor or layer in a way that is easier to understand. And the linear layer is another source for the linked layer to use to make the outer decoder vector bigger. And in the end, </w:t>
+      </w:r>
+      <w:proofErr w:type="spellStart"/>
+      <w:r>
+        <w:t>softmax</w:t>
+      </w:r>
+      <w:proofErr w:type="spellEnd"/>
+      <w:r>
+        <w:t xml:space="preserve"> turns all the vectors into words, and the last word is taken as the one with the highest chance. </w:t>
+      </w:r>
+      <w:proofErr w:type="spellStart"/>
+      <w:r>
+        <w:t>ChatGPT</w:t>
+      </w:r>
+      <w:proofErr w:type="spellEnd"/>
+      <w:r>
+        <w:t xml:space="preserve"> works the same way as this method. (Ankit, 2023)</w:t>
+      </w:r>
+      <w:r>
+        <w:t xml:space="preserve"> </w:t>
+      </w:r>
     </w:p>
     <w:p>
       <w:pPr>
         <w:pStyle w:val="Heading1"/>
         <w:rPr>
           <w:rFonts w:ascii="Times New Roman" w:hAnsi="Times New Roman" w:cs="Times New Roman"/>
+          <w:color w:val="auto"/>
         </w:rPr>
       </w:pPr>
       <w:r>
         <w:rPr>
           <w:rFonts w:ascii="Times New Roman" w:hAnsi="Times New Roman" w:cs="Times New Roman"/>
+          <w:color w:val="auto"/>
         </w:rPr>
         <w:t>Literature Review</w:t>
       </w:r>
+    </w:p>
+    <w:p>
+      <w:pPr>
+        <w:jc w:val="both"/>
+        <w:rPr>
+          <w:rFonts w:ascii="Times New Roman" w:hAnsi="Times New Roman" w:cs="Times New Roman"/>
+          <w:sz w:val="24"/>
+          <w:szCs w:val="24"/>
+          <w:lang w:bidi="ar-SA"/>
+        </w:rPr>
+      </w:pPr>
     </w:p>
     <w:p>
       <w:pPr>
@@ -940,18 +865,9 @@
       <w:pPr>
         <w:pStyle w:val="NormalWeb"/>
         <w:jc w:val="both"/>
-        <w:rPr>
-          <w:color w:val="252525"/>
-        </w:rPr>
       </w:pPr>
       <w:r>
-        <w:rPr>
-          <w:color w:val="252525"/>
-        </w:rPr>
-        <w:t xml:space="preserve">This survey for chatgpt where author was </w:t>
-      </w:r>
-      <w:r>
-        <w:t xml:space="preserve">Mohammad Hosseini who did survey in education and medical line where in survey that less than 50 % of the people used chatgpt. With response there are positive and negative response that chatgpt helped in fixing  a lot of problems but also with negative that this </w:t>
+        <w:t xml:space="preserve">This survey for chatgpt where author was Mohammad Hosseini who did survey in education and medical line where in survey that less than 50 % of the people used chatgpt. With response there are positive and negative response that chatgpt helped in fixing  a lot of problems but also with negative that this </w:t>
       </w:r>
       <w:proofErr w:type="gramStart"/>
       <w:r>
@@ -970,53 +886,34 @@
         <w:t xml:space="preserve"> that most of the chatgpt users are medical and research trainees in their training and also</w:t>
       </w:r>
       <w:r>
-        <w:t xml:space="preserve"> ChatGPT was considered damaging to education since it might be exploited to discover quick solutions and replace hard effort and comprehension. ChatGPT-like technologies were seen to put clinical reasoning at risk.</w:t>
+        <w:t xml:space="preserve"> ChatGPT was considered damaging to education since </w:t>
+      </w:r>
+      <w:r>
+        <w:lastRenderedPageBreak/>
+        <w:t>it might be exploited to discover quick solutions and replace hard effort and comprehension. ChatGPT-like technologies were seen to put clinical reasoning at risk.</w:t>
       </w:r>
       <w:sdt>
         <w:sdtPr>
-          <w:rPr>
-            <w:color w:val="252525"/>
-          </w:rPr>
           <w:id w:val="-1895026800"/>
           <w:citation/>
         </w:sdtPr>
         <w:sdtContent>
           <w:r>
-            <w:rPr>
-              <w:color w:val="252525"/>
-            </w:rPr>
             <w:fldChar w:fldCharType="begin"/>
           </w:r>
           <w:r>
-            <w:rPr>
-              <w:color w:val="252525"/>
-            </w:rPr>
             <w:instrText xml:space="preserve"> CITATION Hos23 \l 1033 </w:instrText>
           </w:r>
           <w:r>
-            <w:rPr>
-              <w:color w:val="252525"/>
-            </w:rPr>
             <w:fldChar w:fldCharType="separate"/>
           </w:r>
           <w:r>
             <w:rPr>
               <w:noProof/>
-              <w:color w:val="252525"/>
             </w:rPr>
-            <w:t xml:space="preserve"> </w:t>
-          </w:r>
-          <w:r>
-            <w:rPr>
-              <w:noProof/>
-              <w:color w:val="252525"/>
-            </w:rPr>
-            <w:t>(Hosseini, et al., 2023)</w:t>
-          </w:r>
-          <w:r>
-            <w:rPr>
-              <w:color w:val="252525"/>
-            </w:rPr>
+            <w:t xml:space="preserve"> (Hosseini, et al., 2023)</w:t>
+          </w:r>
+          <w:r>
             <w:fldChar w:fldCharType="end"/>
           </w:r>
         </w:sdtContent>
@@ -1055,14 +952,31 @@
         <w:t xml:space="preserve"> Exam.</w:t>
       </w:r>
       <w:r>
-        <w:t xml:space="preserve"> </w:t>
-      </w:r>
-      <w:r>
-        <w:t xml:space="preserve">They are famously lousy at context and subtlety, which are essential for safe and successful patient care, which includes applying medical information, </w:t>
-      </w:r>
-      <w:r>
-        <w:lastRenderedPageBreak/>
-        <w:t xml:space="preserve">concepts, and principles in real-world contexts. Frey and Osborne believe that while administrator health care positions are likely to be automated, physician and </w:t>
+        <w:t xml:space="preserve"> They </w:t>
+      </w:r>
+      <w:r>
+        <w:t>were</w:t>
+      </w:r>
+      <w:r>
+        <w:t xml:space="preserve"> famously lousy at context and subtlety, which </w:t>
+      </w:r>
+      <w:r>
+        <w:t>were</w:t>
+      </w:r>
+      <w:r>
+        <w:t xml:space="preserve"> essential for safe and successful patient care, which include</w:t>
+      </w:r>
+      <w:r>
+        <w:t>d</w:t>
+      </w:r>
+      <w:r>
+        <w:t xml:space="preserve"> applying medical information, concepts, and principles in real-world contexts. Frey and Osborne believe</w:t>
+      </w:r>
+      <w:r>
+        <w:t>d</w:t>
+      </w:r>
+      <w:r>
+        <w:t xml:space="preserve"> that while administrator health care positions are likely to be automated, physician and </w:t>
       </w:r>
       <w:proofErr w:type="gramStart"/>
       <w:r>
@@ -1070,7 +984,13 @@
       </w:r>
       <w:proofErr w:type="gramEnd"/>
       <w:r>
-        <w:t xml:space="preserve"> jobs are just 0.42% likely to be automated.</w:t>
+        <w:t xml:space="preserve"> jobs </w:t>
+      </w:r>
+      <w:r>
+        <w:t>were</w:t>
+      </w:r>
+      <w:r>
+        <w:t xml:space="preserve"> just 0.42% likely to be automated.</w:t>
       </w:r>
       <w:sdt>
         <w:sdtPr>
@@ -1118,7 +1038,13 @@
       </w:r>
       <w:proofErr w:type="spellEnd"/>
       <w:r>
-        <w:t xml:space="preserve"> is technically evaluated </w:t>
+        <w:t xml:space="preserve"> </w:t>
+      </w:r>
+      <w:r>
+        <w:t>was</w:t>
+      </w:r>
+      <w:r>
+        <w:t xml:space="preserve"> technically evaluated </w:t>
       </w:r>
       <w:proofErr w:type="spellStart"/>
       <w:r>
@@ -1126,7 +1052,15 @@
       </w:r>
       <w:proofErr w:type="spellEnd"/>
       <w:r>
-        <w:t xml:space="preserve"> 23 data sets for 8 typical NLP application tasks. These data sets including a new multimodal dataset test </w:t>
+        <w:t xml:space="preserve"> 23 data sets for 8 typical NLP application tasks. </w:t>
+      </w:r>
+      <w:proofErr w:type="gramStart"/>
+      <w:r>
+        <w:t>These</w:t>
+      </w:r>
+      <w:proofErr w:type="gramEnd"/>
+      <w:r>
+        <w:t xml:space="preserve"> data set including a new multimodal dataset test </w:t>
       </w:r>
       <w:proofErr w:type="spellStart"/>
       <w:r>
@@ -1134,10 +1068,7 @@
       </w:r>
       <w:proofErr w:type="spellEnd"/>
       <w:r>
-        <w:t xml:space="preserve"> multitask, multilingual, and multimodal capabilities.</w:t>
-      </w:r>
-      <w:r>
-        <w:t xml:space="preserve"> </w:t>
+        <w:t xml:space="preserve"> multitask, multilingual, and multimodal capabilities. </w:t>
       </w:r>
       <w:proofErr w:type="spellStart"/>
       <w:r>
@@ -1167,6 +1098,675 @@
               <w:noProof/>
             </w:rPr>
             <w:t xml:space="preserve"> (Bang, et al., 2023)</w:t>
+          </w:r>
+          <w:r>
+            <w:fldChar w:fldCharType="end"/>
+          </w:r>
+        </w:sdtContent>
+      </w:sdt>
+    </w:p>
+    <w:p>
+      <w:pPr>
+        <w:pStyle w:val="NormalWeb"/>
+        <w:jc w:val="both"/>
+      </w:pPr>
+      <w:r>
+        <w:t xml:space="preserve">Tufan </w:t>
+      </w:r>
+      <w:proofErr w:type="spellStart"/>
+      <w:r>
+        <w:t>Adiguzel</w:t>
+      </w:r>
+      <w:proofErr w:type="spellEnd"/>
+      <w:r>
+        <w:t xml:space="preserve"> in 2023 write and published an article in that where </w:t>
+      </w:r>
+      <w:r>
+        <w:t xml:space="preserve">AI tools might revolutionize </w:t>
+      </w:r>
+      <w:proofErr w:type="spellStart"/>
+      <w:r>
+        <w:t>schooling.ChatGPT</w:t>
+      </w:r>
+      <w:proofErr w:type="spellEnd"/>
+      <w:r>
+        <w:t xml:space="preserve"> is a popular tool for rapid replies to a wide range of problems, from simple to sophisticated. It spark</w:t>
+      </w:r>
+      <w:r>
+        <w:t>ed</w:t>
+      </w:r>
+      <w:r>
+        <w:t xml:space="preserve"> their curiosity and </w:t>
+      </w:r>
+      <w:proofErr w:type="gramStart"/>
+      <w:r>
+        <w:t>creates</w:t>
+      </w:r>
+      <w:proofErr w:type="gramEnd"/>
+      <w:r>
+        <w:t xml:space="preserve"> engaging learning environments with technologies like Smart </w:t>
+      </w:r>
+      <w:proofErr w:type="spellStart"/>
+      <w:r>
+        <w:t>Sparrow.Students</w:t>
+      </w:r>
+      <w:proofErr w:type="spellEnd"/>
+      <w:r>
+        <w:t xml:space="preserve"> receive specific activities and immediate feedback from their work and learning process. </w:t>
+      </w:r>
+      <w:proofErr w:type="spellStart"/>
+      <w:r>
+        <w:t>ChatGPT</w:t>
+      </w:r>
+      <w:proofErr w:type="spellEnd"/>
+      <w:r>
+        <w:t xml:space="preserve"> "might manipulate and deceive people," according to BEUC's Deputy Director General. Russia, China, Venezuela, Belarus, and Iran have banned </w:t>
+      </w:r>
+      <w:proofErr w:type="spellStart"/>
+      <w:r>
+        <w:t>ChatGPT</w:t>
+      </w:r>
+      <w:proofErr w:type="spellEnd"/>
+      <w:r>
+        <w:t xml:space="preserve"> for spreading US political propaganda.</w:t>
+      </w:r>
+      <w:sdt>
+        <w:sdtPr>
+          <w:id w:val="-2142647278"/>
+          <w:citation/>
+        </w:sdtPr>
+        <w:sdtContent>
+          <w:r>
+            <w:fldChar w:fldCharType="begin"/>
+          </w:r>
+          <w:r>
+            <w:instrText xml:space="preserve"> CITATION Tuf23 \l 1033 </w:instrText>
+          </w:r>
+          <w:r>
+            <w:fldChar w:fldCharType="separate"/>
+          </w:r>
+          <w:r>
+            <w:rPr>
+              <w:noProof/>
+            </w:rPr>
+            <w:t xml:space="preserve"> (Adiguzel, et al., 2023)</w:t>
+          </w:r>
+          <w:r>
+            <w:fldChar w:fldCharType="end"/>
+          </w:r>
+        </w:sdtContent>
+      </w:sdt>
+    </w:p>
+    <w:p>
+      <w:pPr>
+        <w:pStyle w:val="NormalWeb"/>
+        <w:jc w:val="both"/>
+      </w:pPr>
+      <w:r>
+        <w:t xml:space="preserve">Fabio Motoki with </w:t>
+      </w:r>
+      <w:proofErr w:type="gramStart"/>
+      <w:r>
+        <w:t>other</w:t>
+      </w:r>
+      <w:proofErr w:type="gramEnd"/>
+      <w:r>
+        <w:t xml:space="preserve"> in 2023 wrote article that where their research proposed a unique empirical design to infer if AI systems like </w:t>
+      </w:r>
+      <w:proofErr w:type="spellStart"/>
+      <w:r>
+        <w:t>ChatGPT</w:t>
+      </w:r>
+      <w:proofErr w:type="spellEnd"/>
+      <w:r>
+        <w:t xml:space="preserve"> are biased (in our instance, political prejudice). In summary, researchers ask </w:t>
+      </w:r>
+      <w:proofErr w:type="spellStart"/>
+      <w:r>
+        <w:t>ChatGPT</w:t>
+      </w:r>
+      <w:proofErr w:type="spellEnd"/>
+      <w:r>
+        <w:t xml:space="preserve"> to address ideological issues by impersonating a political side. Researchers next compared these replies with </w:t>
+      </w:r>
+      <w:proofErr w:type="gramStart"/>
+      <w:r>
+        <w:t>its</w:t>
+      </w:r>
+      <w:proofErr w:type="gramEnd"/>
+      <w:r>
+        <w:t xml:space="preserve"> default responses, without naming a political stance, as most individuals would. This comparison measures how much </w:t>
+      </w:r>
+      <w:proofErr w:type="spellStart"/>
+      <w:r>
+        <w:t>ChatGPT</w:t>
+      </w:r>
+      <w:proofErr w:type="spellEnd"/>
+      <w:r>
+        <w:t xml:space="preserve"> default replies </w:t>
+      </w:r>
+      <w:proofErr w:type="gramStart"/>
+      <w:r>
+        <w:t>were connected with</w:t>
+      </w:r>
+      <w:proofErr w:type="gramEnd"/>
+      <w:r>
+        <w:t xml:space="preserve"> a political </w:t>
+      </w:r>
+      <w:proofErr w:type="spellStart"/>
+      <w:r>
+        <w:t>perspective.Researchers</w:t>
+      </w:r>
+      <w:proofErr w:type="spellEnd"/>
+      <w:r>
+        <w:t xml:space="preserve"> found strong evidence that </w:t>
+      </w:r>
+      <w:proofErr w:type="spellStart"/>
+      <w:r>
+        <w:t>ChatGPT</w:t>
+      </w:r>
+      <w:proofErr w:type="spellEnd"/>
+      <w:r>
+        <w:t xml:space="preserve"> had a considerable left-wing political bias using a questionnaire often used in political and ideological investigations. </w:t>
+      </w:r>
+      <w:sdt>
+        <w:sdtPr>
+          <w:id w:val="-1152511450"/>
+          <w:citation/>
+        </w:sdtPr>
+        <w:sdtContent>
+          <w:r>
+            <w:fldChar w:fldCharType="begin"/>
+          </w:r>
+          <w:r>
+            <w:instrText xml:space="preserve"> CITATION Mot23 \l 1033 </w:instrText>
+          </w:r>
+          <w:r>
+            <w:fldChar w:fldCharType="separate"/>
+          </w:r>
+          <w:r>
+            <w:rPr>
+              <w:noProof/>
+            </w:rPr>
+            <w:t>(Motoki, et al., 2023)</w:t>
+          </w:r>
+          <w:r>
+            <w:fldChar w:fldCharType="end"/>
+          </w:r>
+        </w:sdtContent>
+      </w:sdt>
+    </w:p>
+    <w:p>
+      <w:pPr>
+        <w:pStyle w:val="NormalWeb"/>
+        <w:jc w:val="both"/>
+      </w:pPr>
+      <w:r>
+        <w:t xml:space="preserve">Ismail </w:t>
+      </w:r>
+      <w:proofErr w:type="spellStart"/>
+      <w:r>
+        <w:t>Dönmez</w:t>
+      </w:r>
+      <w:proofErr w:type="spellEnd"/>
+      <w:r>
+        <w:t xml:space="preserve">, </w:t>
+      </w:r>
+      <w:proofErr w:type="spellStart"/>
+      <w:r>
+        <w:t>Sahin</w:t>
+      </w:r>
+      <w:proofErr w:type="spellEnd"/>
+      <w:r>
+        <w:t xml:space="preserve"> </w:t>
+      </w:r>
+      <w:proofErr w:type="spellStart"/>
+      <w:r>
+        <w:t>Idil</w:t>
+      </w:r>
+      <w:proofErr w:type="spellEnd"/>
+      <w:r>
+        <w:t xml:space="preserve">, Salih Gulen in 2023 reviewed and wrote an article that </w:t>
+      </w:r>
+      <w:proofErr w:type="spellStart"/>
+      <w:r>
+        <w:t>ChatGPT</w:t>
+      </w:r>
+      <w:proofErr w:type="spellEnd"/>
+      <w:r>
+        <w:t xml:space="preserve"> was trained on books, articles, and webpages on news and </w:t>
+      </w:r>
+      <w:proofErr w:type="spellStart"/>
+      <w:r>
+        <w:t>fiction.Most</w:t>
+      </w:r>
+      <w:proofErr w:type="spellEnd"/>
+      <w:r>
+        <w:t xml:space="preserve"> applied research involves creating research summaries and literature synthesis, which </w:t>
+      </w:r>
+      <w:proofErr w:type="spellStart"/>
+      <w:r>
+        <w:t>ChatGPT</w:t>
+      </w:r>
+      <w:proofErr w:type="spellEnd"/>
+      <w:r>
+        <w:t xml:space="preserve"> should help </w:t>
+      </w:r>
+      <w:proofErr w:type="spellStart"/>
+      <w:r>
+        <w:t>with.The</w:t>
+      </w:r>
+      <w:proofErr w:type="spellEnd"/>
+      <w:r>
+        <w:t xml:space="preserve"> results showed that </w:t>
+      </w:r>
+      <w:proofErr w:type="spellStart"/>
+      <w:r>
+        <w:t>ChatGPT</w:t>
+      </w:r>
+      <w:proofErr w:type="spellEnd"/>
+      <w:r>
+        <w:t xml:space="preserve"> is a strong tool in education, but additional instructions should be made on how to utilize it securely. According to numerous academics, </w:t>
+      </w:r>
+      <w:proofErr w:type="spellStart"/>
+      <w:r>
+        <w:t>ChatGPT's</w:t>
+      </w:r>
+      <w:proofErr w:type="spellEnd"/>
+      <w:r>
+        <w:t xml:space="preserve"> capabilities have sparked public enthusiasm and panic since its inception, even if its replies </w:t>
+      </w:r>
+      <w:r>
+        <w:t>were</w:t>
+      </w:r>
+      <w:r>
+        <w:t xml:space="preserve"> still defective and its limits </w:t>
+      </w:r>
+      <w:r>
+        <w:t>were</w:t>
+      </w:r>
+      <w:r>
+        <w:t xml:space="preserve"> readily bypassed.</w:t>
+      </w:r>
+      <w:sdt>
+        <w:sdtPr>
+          <w:id w:val="-354344379"/>
+          <w:citation/>
+        </w:sdtPr>
+        <w:sdtContent>
+          <w:r>
+            <w:fldChar w:fldCharType="begin"/>
+          </w:r>
+          <w:r>
+            <w:instrText xml:space="preserve"> CITATION Ism23 \l 1033 </w:instrText>
+          </w:r>
+          <w:r>
+            <w:fldChar w:fldCharType="separate"/>
+          </w:r>
+          <w:r>
+            <w:rPr>
+              <w:noProof/>
+            </w:rPr>
+            <w:t xml:space="preserve"> (Dönmez, et al., 2023)</w:t>
+          </w:r>
+          <w:r>
+            <w:fldChar w:fldCharType="end"/>
+          </w:r>
+        </w:sdtContent>
+      </w:sdt>
+    </w:p>
+    <w:p>
+      <w:pPr>
+        <w:pStyle w:val="NormalWeb"/>
+        <w:jc w:val="both"/>
+      </w:pPr>
+      <w:r>
+        <w:t xml:space="preserve">Julien </w:t>
+      </w:r>
+      <w:proofErr w:type="spellStart"/>
+      <w:r>
+        <w:t>Haemmerli</w:t>
+      </w:r>
+      <w:proofErr w:type="spellEnd"/>
+      <w:r>
+        <w:t xml:space="preserve">, Lukas </w:t>
+      </w:r>
+      <w:proofErr w:type="spellStart"/>
+      <w:r>
+        <w:t>Sveikata</w:t>
+      </w:r>
+      <w:proofErr w:type="spellEnd"/>
+      <w:r>
+        <w:t xml:space="preserve"> , Aria Nouri, Adrien May , Kristof </w:t>
+      </w:r>
+      <w:proofErr w:type="spellStart"/>
+      <w:r>
+        <w:t>Egervari</w:t>
+      </w:r>
+      <w:proofErr w:type="spellEnd"/>
+      <w:r>
+        <w:t xml:space="preserve"> wrote report in that where a team of CNS tumor specialists reviewed </w:t>
+      </w:r>
+      <w:proofErr w:type="spellStart"/>
+      <w:r>
+        <w:t>ChatGPT</w:t>
+      </w:r>
+      <w:proofErr w:type="spellEnd"/>
+      <w:r>
+        <w:t xml:space="preserve"> glioma treatment </w:t>
+      </w:r>
+      <w:proofErr w:type="spellStart"/>
+      <w:r>
+        <w:t>guidelines.Researchers</w:t>
+      </w:r>
+      <w:proofErr w:type="spellEnd"/>
+      <w:r>
+        <w:t xml:space="preserve"> randomly chose 10 main CNS glioma patients from our </w:t>
+      </w:r>
+      <w:proofErr w:type="spellStart"/>
+      <w:r>
+        <w:t>Tumour</w:t>
+      </w:r>
+      <w:proofErr w:type="spellEnd"/>
+      <w:r>
+        <w:t xml:space="preserve"> Board. </w:t>
+      </w:r>
+      <w:proofErr w:type="spellStart"/>
+      <w:r>
+        <w:t>ChatGPT</w:t>
+      </w:r>
+      <w:proofErr w:type="spellEnd"/>
+      <w:r>
+        <w:t xml:space="preserve"> and seven CNS tumor experts received clinical, surgical, imaging, and </w:t>
+      </w:r>
+      <w:r>
+        <w:lastRenderedPageBreak/>
+        <w:t>immunopathology data.</w:t>
+      </w:r>
+      <w:r>
+        <w:t xml:space="preserve"> </w:t>
+      </w:r>
+      <w:r>
+        <w:t xml:space="preserve">Two (20%) were gliomas with a low grade and eight (80%) were </w:t>
+      </w:r>
+      <w:proofErr w:type="spellStart"/>
+      <w:r>
+        <w:t>glioblastomas.The</w:t>
+      </w:r>
+      <w:proofErr w:type="spellEnd"/>
+      <w:r>
+        <w:t xml:space="preserve"> experts were given a questionnaire to evaluate </w:t>
+      </w:r>
+      <w:proofErr w:type="spellStart"/>
+      <w:r>
+        <w:t>ChatGPT's</w:t>
+      </w:r>
+      <w:proofErr w:type="spellEnd"/>
+      <w:r>
+        <w:t xml:space="preserve"> diagnosis for </w:t>
+      </w:r>
+      <w:proofErr w:type="gramStart"/>
+      <w:r>
+        <w:t>particular glioma</w:t>
+      </w:r>
+      <w:proofErr w:type="gramEnd"/>
+      <w:r>
+        <w:t xml:space="preserve"> types, adjuvant suggestions for adjuvant therapy regimen, the degree to which the chatbot incorporated the patient's overall functional status into </w:t>
+      </w:r>
+      <w:proofErr w:type="spellStart"/>
+      <w:r>
+        <w:t>decisionmaking</w:t>
+      </w:r>
+      <w:proofErr w:type="spellEnd"/>
+      <w:r>
+        <w:t>, and the quality of the suggestions.</w:t>
+      </w:r>
+      <w:r>
+        <w:t xml:space="preserve"> </w:t>
+      </w:r>
+      <w:r>
+        <w:t xml:space="preserve">Experts regarded </w:t>
+      </w:r>
+      <w:proofErr w:type="spellStart"/>
+      <w:r>
+        <w:t>ChatGPT</w:t>
+      </w:r>
+      <w:proofErr w:type="spellEnd"/>
+      <w:r>
+        <w:t xml:space="preserve"> diagnostic suggestions as bad. </w:t>
+      </w:r>
+      <w:sdt>
+        <w:sdtPr>
+          <w:id w:val="914356796"/>
+          <w:citation/>
+        </w:sdtPr>
+        <w:sdtContent>
+          <w:r>
+            <w:fldChar w:fldCharType="begin"/>
+          </w:r>
+          <w:r>
+            <w:instrText xml:space="preserve"> CITATION Hae23 \l 1033 </w:instrText>
+          </w:r>
+          <w:r>
+            <w:fldChar w:fldCharType="separate"/>
+          </w:r>
+          <w:r>
+            <w:rPr>
+              <w:noProof/>
+            </w:rPr>
+            <w:t>(Haemmerli, et al., 2023)</w:t>
+          </w:r>
+          <w:r>
+            <w:fldChar w:fldCharType="end"/>
+          </w:r>
+        </w:sdtContent>
+      </w:sdt>
+    </w:p>
+    <w:p>
+      <w:pPr>
+        <w:pStyle w:val="NormalWeb"/>
+        <w:jc w:val="both"/>
+      </w:pPr>
+      <w:r>
+        <w:t xml:space="preserve">Malik </w:t>
+      </w:r>
+      <w:proofErr w:type="spellStart"/>
+      <w:r>
+        <w:t>Sallam</w:t>
+      </w:r>
+      <w:proofErr w:type="spellEnd"/>
+      <w:r>
+        <w:t xml:space="preserve"> in 2023 reviewed an article that where he had written that</w:t>
+      </w:r>
+      <w:r>
+        <w:t xml:space="preserve"> using PRIMSA criteria, PubMed/MEDLINE and Google Scholar were searched for English-language </w:t>
+      </w:r>
+      <w:proofErr w:type="spellStart"/>
+      <w:r>
+        <w:t>ChatGPT</w:t>
+      </w:r>
+      <w:proofErr w:type="spellEnd"/>
+      <w:r>
+        <w:t xml:space="preserve"> studies or preprints in medical education, research, or practice.  60 recordings qualified. 51/60 (85.0%) results showed </w:t>
+      </w:r>
+      <w:proofErr w:type="spellStart"/>
+      <w:r>
+        <w:t>ChatGPT</w:t>
+      </w:r>
+      <w:proofErr w:type="spellEnd"/>
+      <w:r>
+        <w:t xml:space="preserve"> improved scientific writing, equality, variety, and health care </w:t>
+      </w:r>
+      <w:proofErr w:type="spellStart"/>
+      <w:r>
+        <w:t>research.ChatGPT</w:t>
+      </w:r>
+      <w:proofErr w:type="spellEnd"/>
+      <w:r>
+        <w:t xml:space="preserve"> raised ethical, copyright, transparency, legal, bias, plagiarism, lack of originality, error, and hallucination issues in 58/60 (96.7%) </w:t>
+      </w:r>
+      <w:proofErr w:type="spellStart"/>
+      <w:r>
+        <w:t>recordings.misunderstanding</w:t>
+      </w:r>
+      <w:proofErr w:type="spellEnd"/>
+      <w:r>
+        <w:t xml:space="preserve">, incorrect citations, cybersecurity problems, and infodemic danger. </w:t>
+      </w:r>
+      <w:proofErr w:type="spellStart"/>
+      <w:r>
+        <w:t>ChatGPT</w:t>
+      </w:r>
+      <w:proofErr w:type="spellEnd"/>
+      <w:r>
+        <w:t xml:space="preserve"> can transform healthcare education, research, and practice. </w:t>
+      </w:r>
+      <w:sdt>
+        <w:sdtPr>
+          <w:id w:val="1796401198"/>
+          <w:citation/>
+        </w:sdtPr>
+        <w:sdtContent>
+          <w:r>
+            <w:fldChar w:fldCharType="begin"/>
+          </w:r>
+          <w:r>
+            <w:instrText xml:space="preserve">CITATION Sal23 \l 1033 </w:instrText>
+          </w:r>
+          <w:r>
+            <w:fldChar w:fldCharType="separate"/>
+          </w:r>
+          <w:r>
+            <w:rPr>
+              <w:noProof/>
+            </w:rPr>
+            <w:t>(Sallam, 2023)</w:t>
+          </w:r>
+          <w:r>
+            <w:fldChar w:fldCharType="end"/>
+          </w:r>
+        </w:sdtContent>
+      </w:sdt>
+    </w:p>
+    <w:p>
+      <w:pPr>
+        <w:pStyle w:val="NormalWeb"/>
+        <w:jc w:val="both"/>
+      </w:pPr>
+      <w:r>
+        <w:t xml:space="preserve">Ahmed </w:t>
+      </w:r>
+      <w:proofErr w:type="spellStart"/>
+      <w:r>
+        <w:t>Tlili</w:t>
+      </w:r>
+      <w:proofErr w:type="spellEnd"/>
+      <w:r>
+        <w:t xml:space="preserve">, </w:t>
+      </w:r>
+      <w:proofErr w:type="spellStart"/>
+      <w:r>
+        <w:t>Boulus</w:t>
+      </w:r>
+      <w:proofErr w:type="spellEnd"/>
+      <w:r>
+        <w:t xml:space="preserve"> Shehata, Michael, Agyemang </w:t>
+      </w:r>
+      <w:proofErr w:type="spellStart"/>
+      <w:r>
+        <w:t>Adarkwah</w:t>
+      </w:r>
+      <w:proofErr w:type="spellEnd"/>
+      <w:r>
+        <w:t xml:space="preserve">, Aras Bozkurt, Daniel T. Hickey posted an </w:t>
+      </w:r>
+      <w:proofErr w:type="gramStart"/>
+      <w:r>
+        <w:t>article in</w:t>
+      </w:r>
+      <w:proofErr w:type="gramEnd"/>
+      <w:r>
+        <w:t xml:space="preserve"> about </w:t>
+      </w:r>
+      <w:proofErr w:type="spellStart"/>
+      <w:r>
+        <w:t>ChatGPT</w:t>
+      </w:r>
+      <w:proofErr w:type="spellEnd"/>
+      <w:r>
+        <w:t xml:space="preserve"> where </w:t>
+      </w:r>
+      <w:r>
+        <w:t>the qualitative operational case study examined </w:t>
+      </w:r>
+      <w:proofErr w:type="spellStart"/>
+      <w:r>
+        <w:t>ChatGPT</w:t>
+      </w:r>
+      <w:proofErr w:type="spellEnd"/>
+      <w:r>
+        <w:t xml:space="preserve"> in early adopter teaching. The first phase of the three-stage study demonstrates that social media discourse was </w:t>
+      </w:r>
+      <w:proofErr w:type="gramStart"/>
+      <w:r>
+        <w:t>positive</w:t>
+      </w:r>
+      <w:proofErr w:type="gramEnd"/>
+      <w:r>
+        <w:t xml:space="preserve"> and that education was enthusiastic about its use. Some educators use </w:t>
+      </w:r>
+      <w:proofErr w:type="spellStart"/>
+      <w:r>
+        <w:t>ChatGPT</w:t>
+      </w:r>
+      <w:proofErr w:type="spellEnd"/>
+      <w:r>
+        <w:t xml:space="preserve"> warily. </w:t>
+      </w:r>
+      <w:proofErr w:type="gramStart"/>
+      <w:r>
+        <w:t>Second-stage</w:t>
+      </w:r>
+      <w:proofErr w:type="gramEnd"/>
+      <w:r>
+        <w:t xml:space="preserve"> </w:t>
+      </w:r>
+      <w:proofErr w:type="spellStart"/>
+      <w:r>
+        <w:t>ChatGPT</w:t>
+      </w:r>
+      <w:proofErr w:type="spellEnd"/>
+      <w:r>
+        <w:t xml:space="preserve"> examined educational change, response quality, usefulness, personality and emotion, and ethics. In the third and final stage, 10 instructive instances showed cheating, </w:t>
+      </w:r>
+      <w:proofErr w:type="spellStart"/>
+      <w:r>
+        <w:t>ChatGPT</w:t>
+      </w:r>
+      <w:proofErr w:type="spellEnd"/>
+      <w:r>
+        <w:t xml:space="preserve"> honesty and truthfulness, privacy deception, and manipulation. </w:t>
+      </w:r>
+      <w:sdt>
+        <w:sdtPr>
+          <w:id w:val="1128127784"/>
+          <w:citation/>
+        </w:sdtPr>
+        <w:sdtContent>
+          <w:r>
+            <w:fldChar w:fldCharType="begin"/>
+          </w:r>
+          <w:r>
+            <w:instrText xml:space="preserve"> CITATION Ahm23 \l 1033 </w:instrText>
+          </w:r>
+          <w:r>
+            <w:fldChar w:fldCharType="separate"/>
+          </w:r>
+          <w:r>
+            <w:rPr>
+              <w:noProof/>
+            </w:rPr>
+            <w:t>(Tlili, et al., 2023)</w:t>
           </w:r>
           <w:r>
             <w:fldChar w:fldCharType="end"/>
@@ -1182,10 +1782,624 @@
     </w:p>
     <w:p>
       <w:pPr>
-        <w:pStyle w:val="NormalWeb"/>
+        <w:pStyle w:val="Heading1"/>
+      </w:pPr>
+      <w:r>
+        <w:t>Analysis</w:t>
+      </w:r>
+    </w:p>
+    <w:p>
+      <w:pPr>
         <w:jc w:val="both"/>
         <w:rPr>
-          <w:color w:val="252525"/>
+          <w:lang w:bidi="ar-SA"/>
+        </w:rPr>
+      </w:pPr>
+      <w:r>
+        <w:rPr>
+          <w:lang w:bidi="ar-SA"/>
+        </w:rPr>
+        <w:t xml:space="preserve">In this analysis, we looked at the different ways that </w:t>
+      </w:r>
+      <w:proofErr w:type="spellStart"/>
+      <w:r>
+        <w:rPr>
+          <w:lang w:bidi="ar-SA"/>
+        </w:rPr>
+        <w:t>chatgpt</w:t>
+      </w:r>
+      <w:proofErr w:type="spellEnd"/>
+      <w:r>
+        <w:rPr>
+          <w:lang w:bidi="ar-SA"/>
+        </w:rPr>
+        <w:t xml:space="preserve"> can be used. We found that LLM technology, which includes </w:t>
+      </w:r>
+      <w:proofErr w:type="spellStart"/>
+      <w:r>
+        <w:rPr>
+          <w:lang w:bidi="ar-SA"/>
+        </w:rPr>
+        <w:t>chatgpt</w:t>
+      </w:r>
+      <w:proofErr w:type="spellEnd"/>
+      <w:r>
+        <w:rPr>
+          <w:lang w:bidi="ar-SA"/>
+        </w:rPr>
+        <w:t xml:space="preserve">, will dominate healthcare teaching, research, and </w:t>
+      </w:r>
+      <w:proofErr w:type="spellStart"/>
+      <w:r>
+        <w:rPr>
+          <w:lang w:bidi="ar-SA"/>
+        </w:rPr>
+        <w:t>practise</w:t>
+      </w:r>
+      <w:proofErr w:type="spellEnd"/>
+      <w:r>
+        <w:rPr>
+          <w:lang w:bidi="ar-SA"/>
+        </w:rPr>
+        <w:t xml:space="preserve">. </w:t>
+      </w:r>
+      <w:proofErr w:type="spellStart"/>
+      <w:r>
+        <w:rPr>
+          <w:lang w:bidi="ar-SA"/>
+        </w:rPr>
+        <w:t>ChatGPT</w:t>
+      </w:r>
+      <w:proofErr w:type="spellEnd"/>
+      <w:r>
+        <w:rPr>
+          <w:lang w:bidi="ar-SA"/>
+        </w:rPr>
+        <w:t xml:space="preserve"> powers must be used safely and properly because people are worried about how they could be abused. Future problems might be less likely if LLM technology is used in a proactive way and ethical and legal issues are thought about. By getting around language obstacles, </w:t>
+      </w:r>
+      <w:proofErr w:type="spellStart"/>
+      <w:r>
+        <w:rPr>
+          <w:lang w:bidi="ar-SA"/>
+        </w:rPr>
+        <w:t>ChatGPT</w:t>
+      </w:r>
+      <w:proofErr w:type="spellEnd"/>
+      <w:r>
+        <w:rPr>
+          <w:lang w:bidi="ar-SA"/>
+        </w:rPr>
+        <w:t xml:space="preserve"> and other LLMs can speed up innovations in health care and make research </w:t>
+      </w:r>
+      <w:proofErr w:type="gramStart"/>
+      <w:r>
+        <w:rPr>
+          <w:lang w:bidi="ar-SA"/>
+        </w:rPr>
+        <w:t>more fair and inclusive</w:t>
+      </w:r>
+      <w:proofErr w:type="gramEnd"/>
+      <w:r>
+        <w:rPr>
+          <w:lang w:bidi="ar-SA"/>
+        </w:rPr>
+        <w:t>. (</w:t>
+      </w:r>
+      <w:proofErr w:type="spellStart"/>
+      <w:r>
+        <w:rPr>
+          <w:lang w:bidi="ar-SA"/>
+        </w:rPr>
+        <w:t>Sallam</w:t>
+      </w:r>
+      <w:proofErr w:type="spellEnd"/>
+      <w:r>
+        <w:rPr>
+          <w:lang w:bidi="ar-SA"/>
+        </w:rPr>
+        <w:t xml:space="preserve">, 2023) Health care education, study, and </w:t>
+      </w:r>
+      <w:proofErr w:type="spellStart"/>
+      <w:r>
+        <w:rPr>
+          <w:lang w:bidi="ar-SA"/>
+        </w:rPr>
+        <w:t>practise</w:t>
+      </w:r>
+      <w:proofErr w:type="spellEnd"/>
+      <w:r>
+        <w:rPr>
+          <w:lang w:bidi="ar-SA"/>
+        </w:rPr>
+        <w:t xml:space="preserve"> can all be changed by </w:t>
+      </w:r>
+      <w:proofErr w:type="spellStart"/>
+      <w:r>
+        <w:rPr>
+          <w:lang w:bidi="ar-SA"/>
+        </w:rPr>
+        <w:t>ChatGPT</w:t>
+      </w:r>
+      <w:proofErr w:type="spellEnd"/>
+      <w:r>
+        <w:rPr>
+          <w:lang w:bidi="ar-SA"/>
+        </w:rPr>
+        <w:t xml:space="preserve">. Because it has some flaws, this AI </w:t>
+      </w:r>
+      <w:proofErr w:type="spellStart"/>
+      <w:r>
+        <w:rPr>
+          <w:lang w:bidi="ar-SA"/>
+        </w:rPr>
+        <w:t>programme</w:t>
+      </w:r>
+      <w:proofErr w:type="spellEnd"/>
+      <w:r>
+        <w:rPr>
+          <w:lang w:bidi="ar-SA"/>
+        </w:rPr>
+        <w:t xml:space="preserve"> should be used with care. </w:t>
+      </w:r>
+      <w:proofErr w:type="spellStart"/>
+      <w:r>
+        <w:rPr>
+          <w:lang w:bidi="ar-SA"/>
+        </w:rPr>
+        <w:t>ChatGPT</w:t>
+      </w:r>
+      <w:proofErr w:type="spellEnd"/>
+      <w:r>
+        <w:rPr>
+          <w:lang w:bidi="ar-SA"/>
+        </w:rPr>
+        <w:t xml:space="preserve"> can't </w:t>
+      </w:r>
+      <w:proofErr w:type="gramStart"/>
+      <w:r>
+        <w:rPr>
+          <w:lang w:bidi="ar-SA"/>
+        </w:rPr>
+        <w:t>write for</w:t>
+      </w:r>
+      <w:proofErr w:type="gramEnd"/>
+      <w:r>
+        <w:rPr>
+          <w:lang w:bidi="ar-SA"/>
+        </w:rPr>
+        <w:t xml:space="preserve"> scientific journals because the ICMJE/COPE rules don't allow it. </w:t>
+      </w:r>
+      <w:proofErr w:type="spellStart"/>
+      <w:r>
+        <w:rPr>
+          <w:lang w:bidi="ar-SA"/>
+        </w:rPr>
+        <w:t>ChatGPT</w:t>
+      </w:r>
+      <w:proofErr w:type="spellEnd"/>
+      <w:r>
+        <w:rPr>
+          <w:lang w:bidi="ar-SA"/>
+        </w:rPr>
+        <w:t xml:space="preserve"> is unique in that it can easily interact with people and talk about interesting things. This lets you have long, possibly endless conversations with the robot until the conversation is over. The model </w:t>
+      </w:r>
+      <w:proofErr w:type="spellStart"/>
+      <w:r>
+        <w:rPr>
+          <w:lang w:bidi="ar-SA"/>
+        </w:rPr>
+        <w:t>apologises</w:t>
+      </w:r>
+      <w:proofErr w:type="spellEnd"/>
+      <w:r>
+        <w:rPr>
+          <w:lang w:bidi="ar-SA"/>
+        </w:rPr>
+        <w:t xml:space="preserve">, questions user presumptions, and rejects unacceptable requests. The people who made </w:t>
+      </w:r>
+      <w:proofErr w:type="spellStart"/>
+      <w:r>
+        <w:rPr>
+          <w:lang w:bidi="ar-SA"/>
+        </w:rPr>
+        <w:t>ChatGPT</w:t>
+      </w:r>
+      <w:proofErr w:type="spellEnd"/>
+      <w:r>
+        <w:rPr>
+          <w:lang w:bidi="ar-SA"/>
+        </w:rPr>
+        <w:t xml:space="preserve"> used a lot of real-world info from people to fine-tune GPT-3. (Chatterjee &amp; </w:t>
+      </w:r>
+      <w:proofErr w:type="spellStart"/>
+      <w:r>
+        <w:rPr>
+          <w:lang w:bidi="ar-SA"/>
+        </w:rPr>
+        <w:t>Dethlefs</w:t>
+      </w:r>
+      <w:proofErr w:type="spellEnd"/>
+      <w:r>
+        <w:rPr>
+          <w:lang w:bidi="ar-SA"/>
+        </w:rPr>
+        <w:t xml:space="preserve">, 2023) </w:t>
+      </w:r>
+      <w:proofErr w:type="spellStart"/>
+      <w:r>
+        <w:rPr>
+          <w:lang w:bidi="ar-SA"/>
+        </w:rPr>
+        <w:t>ChatGPT</w:t>
+      </w:r>
+      <w:proofErr w:type="spellEnd"/>
+      <w:r>
+        <w:rPr>
+          <w:lang w:bidi="ar-SA"/>
+        </w:rPr>
+        <w:t xml:space="preserve">-made content may be wrong, misleading, or sound convincing enough for human writers to accept it without question. In the play by Edmond Rostand, Cyrano helped Christian de </w:t>
+      </w:r>
+      <w:proofErr w:type="spellStart"/>
+      <w:r>
+        <w:rPr>
+          <w:lang w:bidi="ar-SA"/>
+        </w:rPr>
+        <w:t>Neuvillette</w:t>
+      </w:r>
+      <w:proofErr w:type="spellEnd"/>
+      <w:r>
+        <w:rPr>
+          <w:lang w:bidi="ar-SA"/>
+        </w:rPr>
+        <w:t xml:space="preserve">. </w:t>
+      </w:r>
+      <w:proofErr w:type="spellStart"/>
+      <w:r>
+        <w:rPr>
+          <w:lang w:bidi="ar-SA"/>
+        </w:rPr>
+        <w:t>ChatGPT's</w:t>
+      </w:r>
+      <w:proofErr w:type="spellEnd"/>
+      <w:r>
+        <w:rPr>
+          <w:lang w:bidi="ar-SA"/>
+        </w:rPr>
+        <w:t xml:space="preserve"> place in science is the </w:t>
+      </w:r>
+      <w:proofErr w:type="spellStart"/>
+      <w:r>
+        <w:rPr>
+          <w:lang w:bidi="ar-SA"/>
+        </w:rPr>
+        <w:t>same.For</w:t>
+      </w:r>
+      <w:proofErr w:type="spellEnd"/>
+      <w:r>
+        <w:rPr>
+          <w:lang w:bidi="ar-SA"/>
+        </w:rPr>
+        <w:t xml:space="preserve"> researchers, </w:t>
+      </w:r>
+      <w:proofErr w:type="spellStart"/>
+      <w:r>
+        <w:rPr>
+          <w:lang w:bidi="ar-SA"/>
+        </w:rPr>
+        <w:t>ChatGPT</w:t>
+      </w:r>
+      <w:proofErr w:type="spellEnd"/>
+      <w:r>
+        <w:rPr>
+          <w:lang w:bidi="ar-SA"/>
+        </w:rPr>
+        <w:t xml:space="preserve"> can write engaging content on any subject or edit a simple, unrefined draught in any </w:t>
+      </w:r>
+      <w:proofErr w:type="spellStart"/>
+      <w:r>
+        <w:rPr>
+          <w:lang w:bidi="ar-SA"/>
+        </w:rPr>
+        <w:t>style.Researchers</w:t>
+      </w:r>
+      <w:proofErr w:type="spellEnd"/>
+      <w:r>
+        <w:rPr>
+          <w:lang w:bidi="ar-SA"/>
+        </w:rPr>
+        <w:t xml:space="preserve"> will have to be much more careful about what they read in print, especially papers made by </w:t>
+      </w:r>
+      <w:proofErr w:type="spellStart"/>
+      <w:r>
+        <w:rPr>
+          <w:lang w:bidi="ar-SA"/>
+        </w:rPr>
+        <w:t>ChatGPT</w:t>
+      </w:r>
+      <w:proofErr w:type="spellEnd"/>
+      <w:r>
+        <w:rPr>
+          <w:lang w:bidi="ar-SA"/>
+        </w:rPr>
+        <w:t>. (</w:t>
+      </w:r>
+      <w:proofErr w:type="spellStart"/>
+      <w:r>
+        <w:rPr>
+          <w:lang w:bidi="ar-SA"/>
+        </w:rPr>
+        <w:t>Stokel</w:t>
+      </w:r>
+      <w:proofErr w:type="spellEnd"/>
+      <w:r>
+        <w:rPr>
+          <w:lang w:bidi="ar-SA"/>
+        </w:rPr>
+        <w:t xml:space="preserve">-Walker, 2023) Medical </w:t>
+      </w:r>
+      <w:r>
+        <w:rPr>
+          <w:lang w:bidi="ar-SA"/>
+        </w:rPr>
+        <w:lastRenderedPageBreak/>
+        <w:t xml:space="preserve">students can learn and </w:t>
+      </w:r>
+      <w:proofErr w:type="spellStart"/>
+      <w:r>
+        <w:rPr>
+          <w:lang w:bidi="ar-SA"/>
+        </w:rPr>
+        <w:t>practise</w:t>
+      </w:r>
+      <w:proofErr w:type="spellEnd"/>
+      <w:r>
+        <w:rPr>
+          <w:lang w:bidi="ar-SA"/>
+        </w:rPr>
+        <w:t xml:space="preserve"> with </w:t>
+      </w:r>
+      <w:proofErr w:type="spellStart"/>
+      <w:r>
+        <w:rPr>
+          <w:lang w:bidi="ar-SA"/>
+        </w:rPr>
+        <w:t>ChatGPT</w:t>
+      </w:r>
+      <w:proofErr w:type="spellEnd"/>
+      <w:r>
+        <w:rPr>
+          <w:lang w:bidi="ar-SA"/>
+        </w:rPr>
+        <w:t xml:space="preserve"> or a similar broad language model.    </w:t>
+      </w:r>
+      <w:proofErr w:type="spellStart"/>
+      <w:r>
+        <w:rPr>
+          <w:lang w:bidi="ar-SA"/>
+        </w:rPr>
+        <w:t>ChatGPT</w:t>
+      </w:r>
+      <w:proofErr w:type="spellEnd"/>
+      <w:r>
+        <w:rPr>
+          <w:lang w:bidi="ar-SA"/>
+        </w:rPr>
+        <w:t xml:space="preserve"> pretends to be </w:t>
+      </w:r>
+      <w:proofErr w:type="gramStart"/>
+      <w:r>
+        <w:rPr>
+          <w:lang w:bidi="ar-SA"/>
+        </w:rPr>
+        <w:t>a patient</w:t>
+      </w:r>
+      <w:proofErr w:type="gramEnd"/>
+      <w:r>
+        <w:rPr>
+          <w:lang w:bidi="ar-SA"/>
+        </w:rPr>
+        <w:t xml:space="preserve"> so that students can </w:t>
+      </w:r>
+      <w:proofErr w:type="spellStart"/>
+      <w:r>
+        <w:rPr>
+          <w:lang w:bidi="ar-SA"/>
+        </w:rPr>
+        <w:t>practise</w:t>
+      </w:r>
+      <w:proofErr w:type="spellEnd"/>
+      <w:r>
+        <w:rPr>
+          <w:lang w:bidi="ar-SA"/>
+        </w:rPr>
+        <w:t xml:space="preserve"> making diagnoses and talking to people in a safe and controlled </w:t>
+      </w:r>
+      <w:proofErr w:type="spellStart"/>
+      <w:r>
+        <w:rPr>
+          <w:lang w:bidi="ar-SA"/>
+        </w:rPr>
+        <w:t>setting.Medical</w:t>
+      </w:r>
+      <w:proofErr w:type="spellEnd"/>
+      <w:r>
+        <w:rPr>
+          <w:lang w:bidi="ar-SA"/>
+        </w:rPr>
+        <w:t xml:space="preserve"> students can learn and </w:t>
+      </w:r>
+      <w:proofErr w:type="spellStart"/>
+      <w:r>
+        <w:rPr>
+          <w:lang w:bidi="ar-SA"/>
+        </w:rPr>
+        <w:t>practise</w:t>
+      </w:r>
+      <w:proofErr w:type="spellEnd"/>
+      <w:r>
+        <w:rPr>
+          <w:lang w:bidi="ar-SA"/>
+        </w:rPr>
+        <w:t xml:space="preserve"> with </w:t>
+      </w:r>
+      <w:proofErr w:type="spellStart"/>
+      <w:r>
+        <w:rPr>
+          <w:lang w:bidi="ar-SA"/>
+        </w:rPr>
+        <w:t>ChatGPT</w:t>
+      </w:r>
+      <w:proofErr w:type="spellEnd"/>
+      <w:r>
+        <w:rPr>
+          <w:lang w:bidi="ar-SA"/>
+        </w:rPr>
+        <w:t xml:space="preserve"> or a similar broad language model.    </w:t>
+      </w:r>
+      <w:proofErr w:type="spellStart"/>
+      <w:r>
+        <w:rPr>
+          <w:lang w:bidi="ar-SA"/>
+        </w:rPr>
+        <w:t>ChatGPT</w:t>
+      </w:r>
+      <w:proofErr w:type="spellEnd"/>
+      <w:r>
+        <w:rPr>
+          <w:lang w:bidi="ar-SA"/>
+        </w:rPr>
+        <w:t xml:space="preserve"> pretends to be a patient so that students can </w:t>
+      </w:r>
+      <w:proofErr w:type="spellStart"/>
+      <w:r>
+        <w:rPr>
+          <w:lang w:bidi="ar-SA"/>
+        </w:rPr>
+        <w:t>practise</w:t>
+      </w:r>
+      <w:proofErr w:type="spellEnd"/>
+      <w:r>
+        <w:rPr>
+          <w:lang w:bidi="ar-SA"/>
+        </w:rPr>
+        <w:t xml:space="preserve"> making diagnoses and talking to people in a safe and controlled setting. Teachers and experts were fooled by it. (</w:t>
+      </w:r>
+      <w:proofErr w:type="spellStart"/>
+      <w:r>
+        <w:rPr>
+          <w:lang w:bidi="ar-SA"/>
+        </w:rPr>
+        <w:t>Hisan</w:t>
+      </w:r>
+      <w:proofErr w:type="spellEnd"/>
+      <w:r>
+        <w:rPr>
+          <w:lang w:bidi="ar-SA"/>
+        </w:rPr>
+        <w:t xml:space="preserve"> &amp; Amri, 2023).</w:t>
+      </w:r>
+      <w:r>
+        <w:rPr>
+          <w:lang w:bidi="ar-SA"/>
+        </w:rPr>
+        <w:t xml:space="preserve"> </w:t>
+      </w:r>
+    </w:p>
+    <w:p>
+      <w:pPr>
+        <w:jc w:val="both"/>
+      </w:pPr>
+      <w:r>
+        <w:t xml:space="preserve">This ethically approved study sent a survey to people in the US who use </w:t>
+      </w:r>
+      <w:proofErr w:type="spellStart"/>
+      <w:r>
+        <w:t>ChatGPT</w:t>
+      </w:r>
+      <w:proofErr w:type="spellEnd"/>
+      <w:r>
+        <w:t xml:space="preserve"> at least once a month. The goal was to find out if there was a link between trust, desire to use, and actual use for health questions. From February to March of 2023, 40 people took part in the poll. Responses to a poll with a Likert scale were used to figure out Trust and Intention to Use, and Actual Use was the last variable. Characterization was done on study factors. (Choudhury and </w:t>
+      </w:r>
+      <w:proofErr w:type="spellStart"/>
+      <w:r>
+        <w:t>Shamszare</w:t>
+      </w:r>
+      <w:proofErr w:type="spellEnd"/>
+      <w:r>
+        <w:t xml:space="preserve">, 2023) The ease of use and reach of </w:t>
+      </w:r>
+      <w:proofErr w:type="spellStart"/>
+      <w:r>
+        <w:t>ChatGPT</w:t>
+      </w:r>
+      <w:proofErr w:type="spellEnd"/>
+      <w:r>
+        <w:t xml:space="preserve"> could make scholars more productive. Since </w:t>
+      </w:r>
+      <w:proofErr w:type="spellStart"/>
+      <w:r>
+        <w:t>ChatGPT</w:t>
+      </w:r>
+      <w:proofErr w:type="spellEnd"/>
+      <w:r>
+        <w:t xml:space="preserve"> can receive and send material in different languages, it could help spread knowledge without being limited by the English language. But </w:t>
+      </w:r>
+      <w:proofErr w:type="spellStart"/>
+      <w:r>
+        <w:t>ChatGPT</w:t>
+      </w:r>
+      <w:proofErr w:type="spellEnd"/>
+      <w:r>
+        <w:t xml:space="preserve"> can have wrong or false information, which makes people worry about academic disinformation. The COVID-19 infodemic shows how dangerous it can be for doctors to share false information. (</w:t>
+      </w:r>
+      <w:proofErr w:type="spellStart"/>
+      <w:r>
+        <w:t>Liebrenz</w:t>
+      </w:r>
+      <w:proofErr w:type="spellEnd"/>
+      <w:r>
+        <w:t xml:space="preserve">, et al., 2023) </w:t>
+      </w:r>
+      <w:proofErr w:type="spellStart"/>
+      <w:r>
+        <w:t>ChatGPT</w:t>
+      </w:r>
+      <w:proofErr w:type="spellEnd"/>
+      <w:r>
+        <w:t xml:space="preserve"> agrees with what past studies have said about how different language models may have similar ethics </w:t>
+      </w:r>
+      <w:proofErr w:type="spellStart"/>
+      <w:r>
+        <w:t>problems.Some</w:t>
+      </w:r>
+      <w:proofErr w:type="spellEnd"/>
+      <w:r>
+        <w:t xml:space="preserve"> LLMs screen personal information in an honest way. Second, release language models should be tried in a lot of different situations and with a lot of test samples. (</w:t>
+      </w:r>
+      <w:proofErr w:type="spellStart"/>
+      <w:r>
+        <w:t>Zhuo</w:t>
+      </w:r>
+      <w:proofErr w:type="spellEnd"/>
+      <w:r>
+        <w:t>, et al., 2023)</w:t>
+      </w:r>
+      <w:r>
+        <w:t xml:space="preserve"> </w:t>
+      </w:r>
+    </w:p>
+    <w:p>
+      <w:pPr>
+        <w:pStyle w:val="Heading1"/>
+      </w:pPr>
+      <w:r>
+        <w:t>Conclusion</w:t>
+      </w:r>
+    </w:p>
+    <w:p>
+      <w:pPr>
+        <w:rPr>
+          <w:lang w:bidi="ar-SA"/>
         </w:rPr>
       </w:pPr>
     </w:p>
@@ -1212,11 +2426,13 @@
             <w:pStyle w:val="Heading1"/>
             <w:rPr>
               <w:rFonts w:ascii="Times New Roman" w:hAnsi="Times New Roman" w:cs="Times New Roman"/>
+              <w:color w:val="auto"/>
             </w:rPr>
           </w:pPr>
           <w:r>
             <w:rPr>
               <w:rFonts w:ascii="Times New Roman" w:hAnsi="Times New Roman" w:cs="Times New Roman"/>
+              <w:color w:val="auto"/>
             </w:rPr>
             <w:t>References</w:t>
           </w:r>
@@ -1260,7 +2476,7 @@
                 <w:rPr>
                   <w:noProof/>
                 </w:rPr>
-                <w:t xml:space="preserve">Bang, Y. et al., 2023. </w:t>
+                <w:t xml:space="preserve">Adamopoulou, E. &amp; Moussiades, L., 2020. Chatbots: History, technology, and applications. </w:t>
               </w:r>
               <w:r>
                 <w:rPr>
@@ -1268,13 +2484,13 @@
                   <w:iCs/>
                   <w:noProof/>
                 </w:rPr>
-                <w:t xml:space="preserve">A Multitask, Multilingual, Multimodal Evaluation of ChatGPT on Reasoning, Hallucination, and Interactivity, </w:t>
-              </w:r>
-              <w:r>
-                <w:rPr>
-                  <w:noProof/>
-                </w:rPr>
-                <w:t>s.l.: The Hong Kong University of Science and Technology.</w:t>
+                <w:t xml:space="preserve">Machine Learning with Applications, </w:t>
+              </w:r>
+              <w:r>
+                <w:rPr>
+                  <w:noProof/>
+                </w:rPr>
+                <w:t>Volume 10.</w:t>
               </w:r>
             </w:p>
             <w:p>
@@ -1288,29 +2504,7 @@
                 <w:rPr>
                   <w:noProof/>
                 </w:rPr>
-                <w:t>Bansal, H. &amp; Khan, R., 201</w:t>
-              </w:r>
-              <w:bookmarkStart w:id="0" w:name="one"/>
-              <w:bookmarkEnd w:id="0"/>
-              <w:r>
-                <w:rPr>
-                  <w:noProof/>
-                </w:rPr>
-                <w:t xml:space="preserve">8. A Review Paper on Human Computer Interaction. </w:t>
-              </w:r>
-              <w:r>
-                <w:rPr>
-                  <w:i/>
-                  <w:iCs/>
-                  <w:noProof/>
-                </w:rPr>
-                <w:t xml:space="preserve">Int. J. Adv. Res. Comput. Sci. Softw. Eng., </w:t>
-              </w:r>
-              <w:r>
-                <w:rPr>
-                  <w:noProof/>
-                </w:rPr>
-                <w:t>8(4), p. 53.</w:t>
+                <w:t>Adiguzel, T., Kaya, M. H. &amp; Cansu, F. K., 2023. Revolutionizing education with AI: Exploring the transformative potential of ChatGPT. 15(3).</w:t>
               </w:r>
             </w:p>
             <w:p>
@@ -1324,7 +2518,7 @@
                 <w:rPr>
                   <w:noProof/>
                 </w:rPr>
-                <w:t xml:space="preserve">Cunningham-Nelson, S., Boles, W., Trouton, L. &amp; Margerison, E., 2019. A Review of Chatbots in Education: Practical Steps. </w:t>
+                <w:t xml:space="preserve">Ankit, U., 2023. </w:t>
               </w:r>
               <w:r>
                 <w:rPr>
@@ -1332,7 +2526,13 @@
                   <w:iCs/>
                   <w:noProof/>
                 </w:rPr>
-                <w:t>Educators Becoming Agents of Change: Innovate, Integrate, Motivate.</w:t>
+                <w:t xml:space="preserve">Transformer Neural Networks: A Step-by-Step Breakdown, </w:t>
+              </w:r>
+              <w:r>
+                <w:rPr>
+                  <w:noProof/>
+                </w:rPr>
+                <w:t>s.l.: s.n.</w:t>
               </w:r>
             </w:p>
             <w:p>
@@ -1340,21 +2540,27 @@
                 <w:pStyle w:val="Bibliography"/>
                 <w:rPr>
                   <w:noProof/>
-                  <w:lang w:val="it-IT"/>
                 </w:rPr>
               </w:pPr>
               <w:r>
                 <w:rPr>
                   <w:noProof/>
                 </w:rPr>
-                <w:t xml:space="preserve">Gupta, A. &amp; Hathwar, D., 2020. Introduction to AI Chatbots. </w:t>
-              </w:r>
-              <w:r>
-                <w:rPr>
-                  <w:noProof/>
-                  <w:lang w:val="it-IT"/>
-                </w:rPr>
-                <w:t>9(7), pp. 255-258.</w:t>
+                <w:t xml:space="preserve">Bang, Y. et al., 2023. </w:t>
+              </w:r>
+              <w:r>
+                <w:rPr>
+                  <w:i/>
+                  <w:iCs/>
+                  <w:noProof/>
+                </w:rPr>
+                <w:t xml:space="preserve">A Multitask, Multilingual, Multimodal Evaluation of ChatGPT on Reasoning, Hallucination, and Interactivity, </w:t>
+              </w:r>
+              <w:r>
+                <w:rPr>
+                  <w:noProof/>
+                </w:rPr>
+                <w:t>s.l.: The Hong Kong University of Science and Technology.</w:t>
               </w:r>
             </w:p>
             <w:p>
@@ -1367,15 +2573,22 @@
               <w:r>
                 <w:rPr>
                   <w:noProof/>
-                  <w:lang w:val="it-IT"/>
-                </w:rPr>
-                <w:t xml:space="preserve">Gupta, R. et al., 2023. </w:t>
-              </w:r>
-              <w:r>
-                <w:rPr>
-                  <w:noProof/>
-                </w:rPr>
-                <w:t>Utilization of ChatGPT for Plastic Surgery Research: Friend or Foe?. Volume 80, pp. 145-147.</w:t>
+                </w:rPr>
+                <w:t xml:space="preserve">Bansal, H. &amp; Khan, R., 2018. A Review Paper on Human Computer Interaction. </w:t>
+              </w:r>
+              <w:r>
+                <w:rPr>
+                  <w:i/>
+                  <w:iCs/>
+                  <w:noProof/>
+                </w:rPr>
+                <w:t xml:space="preserve">Int. J. Adv. Res. Comput. Sci. Softw. Eng., </w:t>
+              </w:r>
+              <w:r>
+                <w:rPr>
+                  <w:noProof/>
+                </w:rPr>
+                <w:t>8(4), p. 53.</w:t>
               </w:r>
             </w:p>
             <w:p>
@@ -1389,7 +2602,7 @@
                 <w:rPr>
                   <w:noProof/>
                 </w:rPr>
-                <w:t xml:space="preserve">Homolak, J., 2023. Opportunities and risks of ChatGPT in medicine,science, and academic publishing: a modern Promethean dilemma. </w:t>
+                <w:t xml:space="preserve">Chatterjee, J. &amp; Dethlefs, N., 2023. </w:t>
               </w:r>
               <w:r>
                 <w:rPr>
@@ -1397,13 +2610,13 @@
                   <w:iCs/>
                   <w:noProof/>
                 </w:rPr>
-                <w:t xml:space="preserve">Croatian Medical Journal, </w:t>
-              </w:r>
-              <w:r>
-                <w:rPr>
-                  <w:noProof/>
-                </w:rPr>
-                <w:t>Volume 65, pp. 1-3.</w:t>
+                <w:t xml:space="preserve">This new conversational AI model can be your friend,philosopher, and guide ... and even your worst enemy, </w:t>
+              </w:r>
+              <w:r>
+                <w:rPr>
+                  <w:noProof/>
+                </w:rPr>
+                <w:t>cottingham road: Patterns.</w:t>
               </w:r>
             </w:p>
             <w:p>
@@ -1417,7 +2630,7 @@
                 <w:rPr>
                   <w:noProof/>
                 </w:rPr>
-                <w:t xml:space="preserve">Hosseini, M., Gao, C. A. &amp; Liebovitz, D., 2023. </w:t>
+                <w:t xml:space="preserve">Choudhury, A. &amp; Shamszare, H., 2023. </w:t>
               </w:r>
               <w:r>
                 <w:rPr>
@@ -1425,13 +2638,13 @@
                   <w:iCs/>
                   <w:noProof/>
                 </w:rPr>
-                <w:t xml:space="preserve">An exploratory survey about using ChatGPT in education, healthcare, and research, </w:t>
-              </w:r>
-              <w:r>
-                <w:rPr>
-                  <w:noProof/>
-                </w:rPr>
-                <w:t>chicago: The preprint server for health sciences.</w:t>
+                <w:t xml:space="preserve">Investigating the Impact of User Trust on Adoption and Use of ChatGPT: A Survey Analysis, </w:t>
+              </w:r>
+              <w:r>
+                <w:rPr>
+                  <w:noProof/>
+                </w:rPr>
+                <w:t>s.l.: s.n.</w:t>
               </w:r>
             </w:p>
             <w:p>
@@ -1445,7 +2658,15 @@
                 <w:rPr>
                   <w:noProof/>
                 </w:rPr>
-                <w:t xml:space="preserve">Kasinathan, V., Wahab, M. H. A. &amp; Mustapha, A., 2017. Intelligent Healthcare Chatterbot (HECIA):Case Study of Medical Center in Malaysi. </w:t>
+                <w:t xml:space="preserve">Cunningham-Nelson, S., Boles, W., Trouton, L. &amp; Margerison, E., 2019. A Review of Chatbots in Education: Practical Steps. </w:t>
+              </w:r>
+              <w:r>
+                <w:rPr>
+                  <w:i/>
+                  <w:iCs/>
+                  <w:noProof/>
+                </w:rPr>
+                <w:t>Educators Becoming Agents of Change: Innovate, Integrate, Motivate.</w:t>
               </w:r>
             </w:p>
             <w:p>
@@ -1458,15 +2679,23 @@
               <w:r>
                 <w:rPr>
                   <w:noProof/>
-                  <w:lang w:val="it-IT"/>
-                </w:rPr>
-                <w:t xml:space="preserve">Klopfenstein, L. C., Delpriori, S., Malatini, S. &amp; Bogliolo, A., 2017. </w:t>
-              </w:r>
-              <w:r>
-                <w:rPr>
-                  <w:noProof/>
-                </w:rPr>
-                <w:t>The Rise of Bots: A Survey of Conversational Interfaces, Patterns, and Paradigms. pp. 555-565.</w:t>
+                </w:rPr>
+                <w:lastRenderedPageBreak/>
+                <w:t xml:space="preserve">Dönmez, I., Idil, S. &amp; Gulen, S., 2023. Conducting Academic Research with the AI Interface ChatGPT: Challenges and Opportunities. </w:t>
+              </w:r>
+              <w:r>
+                <w:rPr>
+                  <w:i/>
+                  <w:iCs/>
+                  <w:noProof/>
+                </w:rPr>
+                <w:t xml:space="preserve">Journal of STEAM Education , </w:t>
+              </w:r>
+              <w:r>
+                <w:rPr>
+                  <w:noProof/>
+                </w:rPr>
+                <w:t>6(2), pp. 101-118.</w:t>
               </w:r>
             </w:p>
             <w:p>
@@ -1474,27 +2703,21 @@
                 <w:pStyle w:val="Bibliography"/>
                 <w:rPr>
                   <w:noProof/>
+                  <w:lang w:val="it-IT"/>
                 </w:rPr>
               </w:pPr>
               <w:r>
                 <w:rPr>
                   <w:noProof/>
                 </w:rPr>
-                <w:t xml:space="preserve">Rahaman, M. S., 2023. </w:t>
-              </w:r>
-              <w:r>
-                <w:rPr>
-                  <w:i/>
-                  <w:iCs/>
-                  <w:noProof/>
-                </w:rPr>
-                <w:t xml:space="preserve">Can ChatGPT be your friend? Emergence of Entrepreneurial Research, </w:t>
-              </w:r>
-              <w:r>
-                <w:rPr>
-                  <w:noProof/>
-                </w:rPr>
-                <w:t>s.l.: s.n.</w:t>
+                <w:t xml:space="preserve">Gupta, A. &amp; Hathwar, D., 2020. Introduction to AI Chatbots. </w:t>
+              </w:r>
+              <w:r>
+                <w:rPr>
+                  <w:noProof/>
+                  <w:lang w:val="it-IT"/>
+                </w:rPr>
+                <w:t>9(7), pp. 255-258.</w:t>
               </w:r>
             </w:p>
             <w:p>
@@ -1507,8 +2730,15 @@
               <w:r>
                 <w:rPr>
                   <w:noProof/>
-                </w:rPr>
-                <w:t>Shawar, B. A. &amp; Atwell, E., 2007. Chatbots: Are they Really Useful?. pp. 29-49.</w:t>
+                  <w:lang w:val="it-IT"/>
+                </w:rPr>
+                <w:t xml:space="preserve">Gupta, R. et al., 2023. </w:t>
+              </w:r>
+              <w:r>
+                <w:rPr>
+                  <w:noProof/>
+                </w:rPr>
+                <w:t>Utilization of ChatGPT for Plastic Surgery Research: Friend or Foe?. Volume 80, pp. 145-147.</w:t>
               </w:r>
             </w:p>
             <w:p>
@@ -1522,7 +2752,21 @@
                 <w:rPr>
                   <w:noProof/>
                 </w:rPr>
-                <w:t>Thorp, H. H., 2023. ChatGPT is fun, but not an author. 379(6630), p. 313.</w:t>
+                <w:t xml:space="preserve">Haemmerli, J. et al., 2023. </w:t>
+              </w:r>
+              <w:r>
+                <w:rPr>
+                  <w:i/>
+                  <w:iCs/>
+                  <w:noProof/>
+                </w:rPr>
+                <w:t xml:space="preserve">ChatGPT in glioma patient adjuvant therapy decision making: ready to assume the role of a doctor in the tumour board? , </w:t>
+              </w:r>
+              <w:r>
+                <w:rPr>
+                  <w:noProof/>
+                </w:rPr>
+                <w:t>Geneva: medRxiv.</w:t>
               </w:r>
             </w:p>
             <w:p>
@@ -1536,7 +2780,7 @@
                 <w:rPr>
                   <w:noProof/>
                 </w:rPr>
-                <w:t xml:space="preserve">Wallace, R. S., 2009. The Anatomy of A.L.I.C.E.. </w:t>
+                <w:t xml:space="preserve">Hisan, U. K. &amp; Amri, M. M., 2023. ChatGPT and Medical Education: A Double-Edged Sword. </w:t>
               </w:r>
               <w:r>
                 <w:rPr>
@@ -1544,13 +2788,13 @@
                   <w:iCs/>
                   <w:noProof/>
                 </w:rPr>
-                <w:t xml:space="preserve">R. Epstein et al. (eds.), Parsing the Turing Test, </w:t>
-              </w:r>
-              <w:r>
-                <w:rPr>
-                  <w:noProof/>
-                </w:rPr>
-                <w:t>pp. 181-182.</w:t>
+                <w:t xml:space="preserve">JPES, </w:t>
+              </w:r>
+              <w:r>
+                <w:rPr>
+                  <w:noProof/>
+                </w:rPr>
+                <w:t>Volume 2, pp. 71-89.</w:t>
               </w:r>
             </w:p>
             <w:p>
@@ -1564,6 +2808,365 @@
                 <w:rPr>
                   <w:noProof/>
                 </w:rPr>
+                <w:t xml:space="preserve">Homolak, J., 2023. Opportunities and risks of ChatGPT in medicine,science, and academic publishing: a modern Promethean dilemma. </w:t>
+              </w:r>
+              <w:r>
+                <w:rPr>
+                  <w:i/>
+                  <w:iCs/>
+                  <w:noProof/>
+                </w:rPr>
+                <w:t xml:space="preserve">Croatian Medical Journal, </w:t>
+              </w:r>
+              <w:r>
+                <w:rPr>
+                  <w:noProof/>
+                </w:rPr>
+                <w:t>Volume 65, pp. 1-3.</w:t>
+              </w:r>
+            </w:p>
+            <w:p>
+              <w:pPr>
+                <w:pStyle w:val="Bibliography"/>
+                <w:rPr>
+                  <w:noProof/>
+                </w:rPr>
+              </w:pPr>
+              <w:r>
+                <w:rPr>
+                  <w:noProof/>
+                </w:rPr>
+                <w:t xml:space="preserve">Hosseini, M., Gao, C. A. &amp; Liebovitz, D., 2023. </w:t>
+              </w:r>
+              <w:r>
+                <w:rPr>
+                  <w:i/>
+                  <w:iCs/>
+                  <w:noProof/>
+                </w:rPr>
+                <w:t xml:space="preserve">An exploratory survey about using ChatGPT in education, healthcare, and research, </w:t>
+              </w:r>
+              <w:r>
+                <w:rPr>
+                  <w:noProof/>
+                </w:rPr>
+                <w:t>chicago: The preprint server for health sciences.</w:t>
+              </w:r>
+            </w:p>
+            <w:p>
+              <w:pPr>
+                <w:pStyle w:val="Bibliography"/>
+                <w:rPr>
+                  <w:noProof/>
+                </w:rPr>
+              </w:pPr>
+              <w:r>
+                <w:rPr>
+                  <w:noProof/>
+                </w:rPr>
+                <w:t xml:space="preserve">Kasinathan, V., Wahab, M. H. A. &amp; Mustapha, A., 2017. Intelligent Healthcare Chatterbot (HECIA):Case Study of Medical Center in Malaysi. </w:t>
+              </w:r>
+            </w:p>
+            <w:p>
+              <w:pPr>
+                <w:pStyle w:val="Bibliography"/>
+                <w:rPr>
+                  <w:noProof/>
+                </w:rPr>
+              </w:pPr>
+              <w:r>
+                <w:rPr>
+                  <w:noProof/>
+                  <w:lang w:val="it-IT"/>
+                </w:rPr>
+                <w:t xml:space="preserve">Klopfenstein, L. C., Delpriori, S., Malatini, S. &amp; Bogliolo, A., 2017. </w:t>
+              </w:r>
+              <w:r>
+                <w:rPr>
+                  <w:noProof/>
+                </w:rPr>
+                <w:t>The Rise of Bots: A Survey of Conversational Interfaces, Patterns, and Paradigms. pp. 555-565.</w:t>
+              </w:r>
+            </w:p>
+            <w:p>
+              <w:pPr>
+                <w:pStyle w:val="Bibliography"/>
+                <w:rPr>
+                  <w:noProof/>
+                </w:rPr>
+              </w:pPr>
+              <w:r>
+                <w:rPr>
+                  <w:noProof/>
+                </w:rPr>
+                <w:t xml:space="preserve">Liebrenz, M. et al., 2023. </w:t>
+              </w:r>
+              <w:r>
+                <w:rPr>
+                  <w:i/>
+                  <w:iCs/>
+                  <w:noProof/>
+                </w:rPr>
+                <w:t xml:space="preserve">Generating scholarly content with ChatGPT: ethical challenges for medical publishing, </w:t>
+              </w:r>
+              <w:r>
+                <w:rPr>
+                  <w:noProof/>
+                </w:rPr>
+                <w:t>s.l.: Elsevier Ltd..</w:t>
+              </w:r>
+            </w:p>
+            <w:p>
+              <w:pPr>
+                <w:pStyle w:val="Bibliography"/>
+                <w:rPr>
+                  <w:noProof/>
+                </w:rPr>
+              </w:pPr>
+              <w:r>
+                <w:rPr>
+                  <w:noProof/>
+                  <w:lang w:val="it-IT"/>
+                </w:rPr>
+                <w:t xml:space="preserve">Motoki, F., Neto, V. P. &amp; Rodrigues, V., 2023. </w:t>
+              </w:r>
+              <w:r>
+                <w:rPr>
+                  <w:i/>
+                  <w:iCs/>
+                  <w:noProof/>
+                </w:rPr>
+                <w:t xml:space="preserve">More Human than Human: Measuring ChatGPT Political Bias, </w:t>
+              </w:r>
+              <w:r>
+                <w:rPr>
+                  <w:noProof/>
+                </w:rPr>
+                <w:t>s.l.: s.n.</w:t>
+              </w:r>
+            </w:p>
+            <w:p>
+              <w:pPr>
+                <w:pStyle w:val="Bibliography"/>
+                <w:rPr>
+                  <w:noProof/>
+                </w:rPr>
+              </w:pPr>
+              <w:r>
+                <w:rPr>
+                  <w:noProof/>
+                </w:rPr>
+                <w:t xml:space="preserve">O'Leary, D. E., 2023. An analysis of three chatbots: BlenderBot, ChatGPT and LaMDA. </w:t>
+              </w:r>
+              <w:r>
+                <w:rPr>
+                  <w:i/>
+                  <w:iCs/>
+                  <w:noProof/>
+                </w:rPr>
+                <w:t xml:space="preserve">ntell Sys Acc Fin Mgmt, </w:t>
+              </w:r>
+              <w:r>
+                <w:rPr>
+                  <w:noProof/>
+                </w:rPr>
+                <w:t>pp. 41-54.</w:t>
+              </w:r>
+            </w:p>
+            <w:p>
+              <w:pPr>
+                <w:pStyle w:val="Bibliography"/>
+                <w:rPr>
+                  <w:noProof/>
+                </w:rPr>
+              </w:pPr>
+              <w:r>
+                <w:rPr>
+                  <w:noProof/>
+                </w:rPr>
+                <w:t xml:space="preserve">Rahaman, M. S., 2023. </w:t>
+              </w:r>
+              <w:r>
+                <w:rPr>
+                  <w:i/>
+                  <w:iCs/>
+                  <w:noProof/>
+                </w:rPr>
+                <w:t xml:space="preserve">Can ChatGPT be your friend? Emergence of Entrepreneurial Research, </w:t>
+              </w:r>
+              <w:r>
+                <w:rPr>
+                  <w:noProof/>
+                </w:rPr>
+                <w:t>s.l.: s.n.</w:t>
+              </w:r>
+            </w:p>
+            <w:p>
+              <w:pPr>
+                <w:pStyle w:val="Bibliography"/>
+                <w:rPr>
+                  <w:noProof/>
+                </w:rPr>
+              </w:pPr>
+              <w:r>
+                <w:rPr>
+                  <w:noProof/>
+                </w:rPr>
+                <w:t xml:space="preserve">Sallam, M., 2023. ChatGPT Utility in Health Care Education, Research, and Practice: Systematic Review on the Promising Perspectives and Valid Concerns. </w:t>
+              </w:r>
+              <w:r>
+                <w:rPr>
+                  <w:i/>
+                  <w:iCs/>
+                  <w:noProof/>
+                </w:rPr>
+                <w:t xml:space="preserve">Healthcare, </w:t>
+              </w:r>
+              <w:r>
+                <w:rPr>
+                  <w:noProof/>
+                </w:rPr>
+                <w:t>11(6), p. 887.</w:t>
+              </w:r>
+            </w:p>
+            <w:p>
+              <w:pPr>
+                <w:pStyle w:val="Bibliography"/>
+                <w:rPr>
+                  <w:noProof/>
+                </w:rPr>
+              </w:pPr>
+              <w:r>
+                <w:rPr>
+                  <w:noProof/>
+                </w:rPr>
+                <w:t>Shawar, B. A. &amp; Atwell, E., 2007. Chatbots: Are they Really Useful?. pp. 29-49.</w:t>
+              </w:r>
+            </w:p>
+            <w:p>
+              <w:pPr>
+                <w:pStyle w:val="Bibliography"/>
+                <w:rPr>
+                  <w:noProof/>
+                </w:rPr>
+              </w:pPr>
+              <w:r>
+                <w:rPr>
+                  <w:noProof/>
+                </w:rPr>
+                <w:t xml:space="preserve">Stokel-Walker, C., 2023. ChatGPT listed as author on research papers: many scientists disapprove. </w:t>
+              </w:r>
+              <w:r>
+                <w:rPr>
+                  <w:i/>
+                  <w:iCs/>
+                  <w:noProof/>
+                </w:rPr>
+                <w:t xml:space="preserve">Nature, </w:t>
+              </w:r>
+              <w:r>
+                <w:rPr>
+                  <w:noProof/>
+                </w:rPr>
+                <w:t>Volume 613, pp. 620-621.</w:t>
+              </w:r>
+            </w:p>
+            <w:p>
+              <w:pPr>
+                <w:pStyle w:val="Bibliography"/>
+                <w:rPr>
+                  <w:noProof/>
+                  <w:lang w:val="it-IT"/>
+                </w:rPr>
+              </w:pPr>
+              <w:r>
+                <w:rPr>
+                  <w:noProof/>
+                </w:rPr>
+                <w:t xml:space="preserve">Thorp, H. H., 2023. ChatGPT is fun, but not an author. </w:t>
+              </w:r>
+              <w:r>
+                <w:rPr>
+                  <w:noProof/>
+                  <w:lang w:val="it-IT"/>
+                </w:rPr>
+                <w:t>379(6630), p. 313.</w:t>
+              </w:r>
+            </w:p>
+            <w:p>
+              <w:pPr>
+                <w:pStyle w:val="Bibliography"/>
+                <w:rPr>
+                  <w:noProof/>
+                </w:rPr>
+              </w:pPr>
+              <w:r>
+                <w:rPr>
+                  <w:noProof/>
+                  <w:lang w:val="it-IT"/>
+                </w:rPr>
+                <w:t xml:space="preserve">Tlili, A. et al., 2023. </w:t>
+              </w:r>
+              <w:r>
+                <w:rPr>
+                  <w:noProof/>
+                </w:rPr>
+                <w:t xml:space="preserve">What if the devil is my guardian angel: ChatGPT as a case study of using chatbots in education. </w:t>
+              </w:r>
+              <w:r>
+                <w:rPr>
+                  <w:i/>
+                  <w:iCs/>
+                  <w:noProof/>
+                </w:rPr>
+                <w:t xml:space="preserve">Tlili et al. Smart Learning Environments, </w:t>
+              </w:r>
+              <w:r>
+                <w:rPr>
+                  <w:noProof/>
+                </w:rPr>
+                <w:t>10(15), pp. 1-24.</w:t>
+              </w:r>
+            </w:p>
+            <w:p>
+              <w:pPr>
+                <w:pStyle w:val="Bibliography"/>
+                <w:rPr>
+                  <w:noProof/>
+                </w:rPr>
+              </w:pPr>
+              <w:r>
+                <w:rPr>
+                  <w:noProof/>
+                </w:rPr>
+                <w:t xml:space="preserve">Wallace, R. S., 2009. The Anatomy of A.L.I.C.E.. </w:t>
+              </w:r>
+              <w:r>
+                <w:rPr>
+                  <w:i/>
+                  <w:iCs/>
+                  <w:noProof/>
+                </w:rPr>
+                <w:t xml:space="preserve">R. Epstein et al. (eds.), Parsing the Turing Test, </w:t>
+              </w:r>
+              <w:r>
+                <w:rPr>
+                  <w:noProof/>
+                </w:rPr>
+                <w:t>pp. 181-182.</w:t>
+              </w:r>
+            </w:p>
+            <w:p>
+              <w:pPr>
+                <w:pStyle w:val="Bibliography"/>
+                <w:rPr>
+                  <w:noProof/>
+                </w:rPr>
+              </w:pPr>
+              <w:r>
+                <w:rPr>
+                  <w:noProof/>
+                </w:rPr>
                 <w:lastRenderedPageBreak/>
                 <w:t xml:space="preserve">Weizenbaum, J., 1996. ELIZA—a computer program for the study of natural language communication between man and machine.. </w:t>
               </w:r>
@@ -1580,6 +3183,62 @@
                   <w:noProof/>
                 </w:rPr>
                 <w:t>9(1), pp. 36-45.</w:t>
+              </w:r>
+            </w:p>
+            <w:p>
+              <w:pPr>
+                <w:pStyle w:val="Bibliography"/>
+                <w:rPr>
+                  <w:noProof/>
+                </w:rPr>
+              </w:pPr>
+              <w:r>
+                <w:rPr>
+                  <w:noProof/>
+                </w:rPr>
+                <w:t xml:space="preserve">Zhou, C. et al., 2023. </w:t>
+              </w:r>
+              <w:r>
+                <w:rPr>
+                  <w:i/>
+                  <w:iCs/>
+                  <w:noProof/>
+                </w:rPr>
+                <w:t xml:space="preserve">A Comprehensive Survey on Pretrained Foundation Models: A History from BERT to ChatGPT, </w:t>
+              </w:r>
+              <w:r>
+                <w:rPr>
+                  <w:noProof/>
+                </w:rPr>
+                <w:t>s.l.: s.n.</w:t>
+              </w:r>
+            </w:p>
+            <w:p>
+              <w:pPr>
+                <w:pStyle w:val="Bibliography"/>
+                <w:rPr>
+                  <w:noProof/>
+                </w:rPr>
+              </w:pPr>
+              <w:r>
+                <w:rPr>
+                  <w:noProof/>
+                </w:rPr>
+                <w:t xml:space="preserve">Zhuo, T. Y., Huang, Y., Chen, C. &amp; Xing, Z., 2023. </w:t>
+              </w:r>
+              <w:r>
+                <w:rPr>
+                  <w:i/>
+                  <w:iCs/>
+                  <w:noProof/>
+                </w:rPr>
+                <w:t xml:space="preserve">Exploring AI Ethics of ChatGPT:A Diagnostic Analysis, </w:t>
+              </w:r>
+              <w:r>
+                <w:rPr>
+                  <w:noProof/>
+                </w:rPr>
+                <w:t>s.l.: s.n.</w:t>
               </w:r>
             </w:p>
             <w:p>
@@ -1620,27 +3279,18 @@
       <w:pPr>
         <w:pStyle w:val="NormalWeb"/>
         <w:jc w:val="both"/>
-        <w:rPr>
-          <w:color w:val="252525"/>
-        </w:rPr>
       </w:pPr>
     </w:p>
     <w:p>
       <w:pPr>
         <w:pStyle w:val="NormalWeb"/>
         <w:jc w:val="both"/>
-        <w:rPr>
-          <w:color w:val="252525"/>
-        </w:rPr>
       </w:pPr>
     </w:p>
     <w:p>
       <w:pPr>
         <w:pStyle w:val="NormalWeb"/>
         <w:jc w:val="both"/>
-        <w:rPr>
-          <w:color w:val="252525"/>
-        </w:rPr>
       </w:pPr>
     </w:p>
     <w:p>
@@ -2703,7 +4353,7 @@
     <b:Year>2023</b:Year>
     <b:Pages>145-147</b:Pages>
     <b:Volume>80</b:Volume>
-    <b:RefOrder>10</b:RefOrder>
+    <b:RefOrder>14</b:RefOrder>
   </b:Source>
   <b:Source>
     <b:Tag>Rah23</b:Tag>
@@ -2722,7 +4372,7 @@
     </b:Author>
     <b:Title>Can ChatGPT be your friend? Emergence of Entrepreneurial Research</b:Title>
     <b:Year>2023</b:Year>
-    <b:RefOrder>11</b:RefOrder>
+    <b:RefOrder>15</b:RefOrder>
   </b:Source>
   <b:Source>
     <b:Tag>HHo23</b:Tag>
@@ -2744,7 +4394,7 @@
     </b:Author>
     <b:Volume>379</b:Volume>
     <b:Issue>6630</b:Issue>
-    <b:RefOrder>12</b:RefOrder>
+    <b:RefOrder>16</b:RefOrder>
   </b:Source>
   <b:Source>
     <b:Tag>Hos23</b:Tag>
@@ -2794,7 +4444,7 @@
     <b:JournalName>Croatian Medical Journal</b:JournalName>
     <b:Pages>1-3</b:Pages>
     <b:Volume>65</b:Volume>
-    <b:RefOrder>13</b:RefOrder>
+    <b:RefOrder>17</b:RefOrder>
   </b:Source>
   <b:Source>
     <b:Tag>Ban23</b:Tag>
@@ -2833,13 +4483,455 @@
       </b:Author>
     </b:Author>
     <b:Publisher>The Hong Kong University of Science and Technology</b:Publisher>
-    <b:RefOrder>14</b:RefOrder>
+    <b:RefOrder>18</b:RefOrder>
+  </b:Source>
+  <b:Source>
+    <b:Tag>Tuf23</b:Tag>
+    <b:SourceType>JournalArticle</b:SourceType>
+    <b:Guid>{CCEB756E-FD71-41B5-84FB-F0D7289784BE}</b:Guid>
+    <b:Title>Revolutionizing education with AI: Exploring the transformative potential of ChatGPT</b:Title>
+    <b:Year>2023</b:Year>
+    <b:Author>
+      <b:Author>
+        <b:NameList>
+          <b:Person>
+            <b:Last>Adiguzel</b:Last>
+            <b:First>Tufan</b:First>
+          </b:Person>
+          <b:Person>
+            <b:Last>Kaya</b:Last>
+            <b:First>Mehmet</b:First>
+            <b:Middle>Haldun</b:Middle>
+          </b:Person>
+          <b:Person>
+            <b:Last>Cansu</b:Last>
+            <b:First>Fatih</b:First>
+            <b:Middle>Kürşat</b:Middle>
+          </b:Person>
+        </b:NameList>
+      </b:Author>
+    </b:Author>
+    <b:Volume>15</b:Volume>
+    <b:Issue>3</b:Issue>
+    <b:RefOrder>19</b:RefOrder>
+  </b:Source>
+  <b:Source>
+    <b:Tag>Mot23</b:Tag>
+    <b:SourceType>Report</b:SourceType>
+    <b:Guid>{313F5F63-378B-4F2D-8068-69A93E1D43C0}</b:Guid>
+    <b:Author>
+      <b:Author>
+        <b:NameList>
+          <b:Person>
+            <b:Last>Motoki</b:Last>
+            <b:First>Fabio</b:First>
+          </b:Person>
+          <b:Person>
+            <b:Last>Neto</b:Last>
+            <b:First>Valdemar</b:First>
+            <b:Middle>Pinho</b:Middle>
+          </b:Person>
+          <b:Person>
+            <b:Last>Rodrigues</b:Last>
+            <b:First>Victor</b:First>
+          </b:Person>
+        </b:NameList>
+      </b:Author>
+    </b:Author>
+    <b:Title>More Human than Human: Measuring ChatGPT Political Bias</b:Title>
+    <b:Year>2023</b:Year>
+    <b:RefOrder>20</b:RefOrder>
+  </b:Source>
+  <b:Source>
+    <b:Tag>Ism23</b:Tag>
+    <b:SourceType>JournalArticle</b:SourceType>
+    <b:Guid>{8387E10D-3362-4074-9833-E0047589D46D}</b:Guid>
+    <b:Title>Conducting Academic Research with the AI Interface ChatGPT: Challenges  and Opportunities</b:Title>
+    <b:Year>2023</b:Year>
+    <b:Author>
+      <b:Author>
+        <b:NameList>
+          <b:Person>
+            <b:Last>Dönmez</b:Last>
+            <b:First>Ismail</b:First>
+          </b:Person>
+          <b:Person>
+            <b:Last>Idil</b:Last>
+            <b:First>Sahin</b:First>
+          </b:Person>
+          <b:Person>
+            <b:Last>Gulen</b:Last>
+            <b:First>Salih</b:First>
+          </b:Person>
+        </b:NameList>
+      </b:Author>
+    </b:Author>
+    <b:JournalName>Journal of STEAM Education </b:JournalName>
+    <b:Pages>101-118</b:Pages>
+    <b:Volume>6</b:Volume>
+    <b:Issue>2</b:Issue>
+    <b:RefOrder>21</b:RefOrder>
+  </b:Source>
+  <b:Source>
+    <b:Tag>Hae23</b:Tag>
+    <b:SourceType>Report</b:SourceType>
+    <b:Guid>{3AA1E57E-9396-40F1-9F49-52C13C51491D}</b:Guid>
+    <b:Author>
+      <b:Author>
+        <b:NameList>
+          <b:Person>
+            <b:Last>Haemmerli</b:Last>
+            <b:First>Julien</b:First>
+          </b:Person>
+          <b:Person>
+            <b:Last>Sveikata</b:Last>
+            <b:First>Lukas</b:First>
+          </b:Person>
+          <b:Person>
+            <b:Last>Nouri</b:Last>
+            <b:First>Aria</b:First>
+          </b:Person>
+          <b:Person>
+            <b:Last>May</b:Last>
+            <b:First>Adrien</b:First>
+          </b:Person>
+          <b:Person>
+            <b:Last>Egervar</b:Last>
+            <b:First>Kristof</b:First>
+          </b:Person>
+        </b:NameList>
+      </b:Author>
+    </b:Author>
+    <b:Title>ChatGPT in glioma patient adjuvant therapy decision making: ready to assume the role of a doctor in the tumour board? </b:Title>
+    <b:Year>2023</b:Year>
+    <b:Publisher>medRxiv</b:Publisher>
+    <b:City>Geneva</b:City>
+    <b:RefOrder>22</b:RefOrder>
+  </b:Source>
+  <b:Source>
+    <b:Tag>Sal23</b:Tag>
+    <b:SourceType>JournalArticle</b:SourceType>
+    <b:Guid>{9B10E5DF-2430-474D-95D4-9829B06A38B7}</b:Guid>
+    <b:Author>
+      <b:Author>
+        <b:NameList>
+          <b:Person>
+            <b:Last>Sallam</b:Last>
+            <b:First>Malik</b:First>
+          </b:Person>
+        </b:NameList>
+      </b:Author>
+    </b:Author>
+    <b:Title>ChatGPT Utility in Health Care Education, Research, and Practice: Systematic Review on the Promising Perspectives and Valid Concerns</b:Title>
+    <b:Year>2023</b:Year>
+    <b:JournalName>Healthcare</b:JournalName>
+    <b:Pages>887</b:Pages>
+    <b:Volume>11</b:Volume>
+    <b:Issue>6</b:Issue>
+    <b:RefOrder>23</b:RefOrder>
+  </b:Source>
+  <b:Source>
+    <b:Tag>Ahm23</b:Tag>
+    <b:SourceType>JournalArticle</b:SourceType>
+    <b:Guid>{B9610BD5-E16D-432F-ADF1-59BFF08B48B8}</b:Guid>
+    <b:Author>
+      <b:Author>
+        <b:NameList>
+          <b:Person>
+            <b:Last>Tlili</b:Last>
+            <b:First>Ahmed</b:First>
+          </b:Person>
+          <b:Person>
+            <b:Last>Shehata</b:Last>
+            <b:First>Boulus</b:First>
+          </b:Person>
+          <b:Person>
+            <b:Last>Adarkwah</b:Last>
+            <b:First>Michael</b:First>
+            <b:Middle>Agyemang</b:Middle>
+          </b:Person>
+          <b:Person>
+            <b:Last>Bozkurt</b:Last>
+            <b:First>Aras</b:First>
+          </b:Person>
+          <b:Person>
+            <b:Last>Hickey</b:Last>
+            <b:First>Daniel</b:First>
+            <b:Middle>T.</b:Middle>
+          </b:Person>
+        </b:NameList>
+      </b:Author>
+    </b:Author>
+    <b:Title>What if the devil is my guardian angel: ChatGPT as a case study of using chatbots  in education</b:Title>
+    <b:JournalName>Tlili et al. Smart Learning Environments</b:JournalName>
+    <b:Year>2023</b:Year>
+    <b:Pages>1-24</b:Pages>
+    <b:Volume>10</b:Volume>
+    <b:Issue>15</b:Issue>
+    <b:RefOrder>24</b:RefOrder>
+  </b:Source>
+  <b:Source>
+    <b:Tag>Ele20</b:Tag>
+    <b:SourceType>JournalArticle</b:SourceType>
+    <b:Guid>{70B30886-D5EC-4EF0-A469-D0FF68B616AE}</b:Guid>
+    <b:Author>
+      <b:Author>
+        <b:NameList>
+          <b:Person>
+            <b:Last>Adamopoulou</b:Last>
+            <b:First>Eleni</b:First>
+          </b:Person>
+          <b:Person>
+            <b:Last>Moussiades</b:Last>
+            <b:First>Lefteris</b:First>
+          </b:Person>
+        </b:NameList>
+      </b:Author>
+    </b:Author>
+    <b:Title>Chatbots: History, technology, and applications</b:Title>
+    <b:JournalName>Machine Learning with Applications</b:JournalName>
+    <b:Year>2020</b:Year>
+    <b:Volume>10</b:Volume>
+    <b:RefOrder>10</b:RefOrder>
+  </b:Source>
+  <b:Source>
+    <b:Tag>Zho23</b:Tag>
+    <b:SourceType>Report</b:SourceType>
+    <b:Guid>{D5407594-1D50-4EE7-A130-84C78E39E23A}</b:Guid>
+    <b:Author>
+      <b:Author>
+        <b:NameList>
+          <b:Person>
+            <b:Last>Zhou</b:Last>
+            <b:First>Ce</b:First>
+          </b:Person>
+          <b:Person>
+            <b:Last>Li</b:Last>
+            <b:First>Qian</b:First>
+          </b:Person>
+          <b:Person>
+            <b:Last>Li</b:Last>
+            <b:First>Chen</b:First>
+          </b:Person>
+          <b:Person>
+            <b:Last>Yu</b:Last>
+            <b:First>Jun</b:First>
+          </b:Person>
+          <b:Person>
+            <b:Last>Liu</b:Last>
+            <b:First>Yixin</b:First>
+          </b:Person>
+        </b:NameList>
+      </b:Author>
+    </b:Author>
+    <b:Title>A Comprehensive Survey on Pretrained Foundation Models: A History from BERT to ChatGPT</b:Title>
+    <b:Year>2023</b:Year>
+    <b:RefOrder>11</b:RefOrder>
+  </b:Source>
+  <b:Source>
+    <b:Tag>OLe23</b:Tag>
+    <b:SourceType>JournalArticle</b:SourceType>
+    <b:Guid>{6738E21E-C973-4DB2-9251-63E171F421E7}</b:Guid>
+    <b:Author>
+      <b:Author>
+        <b:NameList>
+          <b:Person>
+            <b:Last>O'Leary</b:Last>
+            <b:First>Daniel</b:First>
+            <b:Middle>E.</b:Middle>
+          </b:Person>
+        </b:NameList>
+      </b:Author>
+    </b:Author>
+    <b:Title>An analysis of three chatbots: BlenderBot, ChatGPT and LaMDA</b:Title>
+    <b:Year>2023</b:Year>
+    <b:JournalName>ntell Sys Acc Fin Mgmt</b:JournalName>
+    <b:Pages>41-54</b:Pages>
+    <b:RefOrder>12</b:RefOrder>
+  </b:Source>
+  <b:Source>
+    <b:Tag>Ank23</b:Tag>
+    <b:SourceType>Report</b:SourceType>
+    <b:Guid>{68566B58-C575-4A43-8549-4DA22DA3DE04}</b:Guid>
+    <b:Author>
+      <b:Author>
+        <b:NameList>
+          <b:Person>
+            <b:Last>Ankit</b:Last>
+            <b:First>Utkarsh</b:First>
+          </b:Person>
+        </b:NameList>
+      </b:Author>
+    </b:Author>
+    <b:Title>Transformer Neural Networks: A Step-by-Step Breakdown</b:Title>
+    <b:Year>2023</b:Year>
+    <b:RefOrder>13</b:RefOrder>
+  </b:Source>
+  <b:Source>
+    <b:Tag>Joy23</b:Tag>
+    <b:SourceType>Report</b:SourceType>
+    <b:Guid>{3693056A-9F15-482F-BD92-627F1C34E1A6}</b:Guid>
+    <b:Author>
+      <b:Author>
+        <b:NameList>
+          <b:Person>
+            <b:Last>Chatterjee</b:Last>
+            <b:First>Joyjit</b:First>
+          </b:Person>
+          <b:Person>
+            <b:Last>Dethlefs</b:Last>
+            <b:First>Nina</b:First>
+          </b:Person>
+        </b:NameList>
+      </b:Author>
+    </b:Author>
+    <b:Title>This new conversational AI model can be your friend,philosopher, and guide ... and even your worst enemy</b:Title>
+    <b:Year>2023</b:Year>
+    <b:Publisher>Patterns</b:Publisher>
+    <b:City>cottingham road</b:City>
+    <b:RefOrder>25</b:RefOrder>
+  </b:Source>
+  <b:Source>
+    <b:Tag>Sto23</b:Tag>
+    <b:SourceType>JournalArticle</b:SourceType>
+    <b:Guid>{23F62E5C-4234-4B2E-919D-199008BF6067}</b:Guid>
+    <b:Author>
+      <b:Author>
+        <b:NameList>
+          <b:Person>
+            <b:Last>Stokel-Walker</b:Last>
+            <b:First>Chris</b:First>
+          </b:Person>
+        </b:NameList>
+      </b:Author>
+    </b:Author>
+    <b:Title>ChatGPT listed as author on research papers: many scientists disapprove</b:Title>
+    <b:Year>2023</b:Year>
+    <b:JournalName>Nature</b:JournalName>
+    <b:Pages>620-621</b:Pages>
+    <b:Volume>613</b:Volume>
+    <b:RefOrder>26</b:RefOrder>
+  </b:Source>
+  <b:Source>
+    <b:Tag>Urf23</b:Tag>
+    <b:SourceType>JournalArticle</b:SourceType>
+    <b:Guid>{F5C782F2-1CBE-4E88-A9D8-4CC725AC607B}</b:Guid>
+    <b:Author>
+      <b:Author>
+        <b:NameList>
+          <b:Person>
+            <b:Last>Hisan</b:Last>
+            <b:First>Urfa</b:First>
+            <b:Middle>Khairatun</b:Middle>
+          </b:Person>
+          <b:Person>
+            <b:Last>Amri</b:Last>
+            <b:First>Muhammad</b:First>
+            <b:Middle>Miftahul</b:Middle>
+          </b:Person>
+        </b:NameList>
+      </b:Author>
+    </b:Author>
+    <b:Title>ChatGPT and Medical Education: A Double-Edged Sword</b:Title>
+    <b:JournalName>JPES</b:JournalName>
+    <b:Year>2023</b:Year>
+    <b:Pages>71-89</b:Pages>
+    <b:Volume>2</b:Volume>
+    <b:RefOrder>27</b:RefOrder>
+  </b:Source>
+  <b:Source>
+    <b:Tag>Avi23</b:Tag>
+    <b:SourceType>Report</b:SourceType>
+    <b:Guid>{20F07F46-2E29-4B57-BD05-CA4EB655BD14}</b:Guid>
+    <b:Title>Investigating the Impact of User Trust on Adoption and Use of ChatGPT: A Survey Analysis</b:Title>
+    <b:Year>2023</b:Year>
+    <b:Author>
+      <b:Author>
+        <b:NameList>
+          <b:Person>
+            <b:Last>Choudhury</b:Last>
+            <b:First>Avishek</b:First>
+          </b:Person>
+          <b:Person>
+            <b:Last>Shamszare</b:Last>
+            <b:First>Hamid</b:First>
+          </b:Person>
+        </b:NameList>
+      </b:Author>
+    </b:Author>
+    <b:RefOrder>28</b:RefOrder>
+  </b:Source>
+  <b:Source>
+    <b:Tag>Mic23</b:Tag>
+    <b:SourceType>Report</b:SourceType>
+    <b:Guid>{73000600-F220-4144-96E1-87FE3B6FAD84}</b:Guid>
+    <b:Author>
+      <b:Author>
+        <b:NameList>
+          <b:Person>
+            <b:Last>Liebrenz</b:Last>
+            <b:First>Michael</b:First>
+          </b:Person>
+          <b:Person>
+            <b:Last>Schleifer</b:Last>
+            <b:First>Roman</b:First>
+          </b:Person>
+          <b:Person>
+            <b:Last>Buadze</b:Last>
+            <b:First>Anna</b:First>
+          </b:Person>
+          <b:Person>
+            <b:Last>Bhugra</b:Last>
+            <b:First>Dinesh</b:First>
+          </b:Person>
+          <b:Person>
+            <b:Last>Smith</b:Last>
+            <b:First>Alexander</b:First>
+          </b:Person>
+        </b:NameList>
+      </b:Author>
+    </b:Author>
+    <b:Title>Generating scholarly content with ChatGPT: ethical challenges for medical publishing</b:Title>
+    <b:Year>2023</b:Year>
+    <b:Publisher>Elsevier Ltd.</b:Publisher>
+    <b:RefOrder>29</b:RefOrder>
+  </b:Source>
+  <b:Source>
+    <b:Tag>Ter23</b:Tag>
+    <b:SourceType>Report</b:SourceType>
+    <b:Guid>{8548A1EA-3542-4AAE-8E78-D29027FF6ED0}</b:Guid>
+    <b:Author>
+      <b:Author>
+        <b:NameList>
+          <b:Person>
+            <b:Last>Zhuo</b:Last>
+            <b:First>Terry</b:First>
+            <b:Middle>Yue</b:Middle>
+          </b:Person>
+          <b:Person>
+            <b:Last>Huang</b:Last>
+            <b:First>Yujin</b:First>
+          </b:Person>
+          <b:Person>
+            <b:Last>Chen</b:Last>
+            <b:First>Chunyang</b:First>
+          </b:Person>
+          <b:Person>
+            <b:Last>Xing</b:Last>
+            <b:First>Zhenchang</b:First>
+          </b:Person>
+        </b:NameList>
+      </b:Author>
+    </b:Author>
+    <b:Title>Exploring AI Ethics of ChatGPT:A Diagnostic Analysis</b:Title>
+    <b:Year>2023</b:Year>
+    <b:RefOrder>30</b:RefOrder>
   </b:Source>
 </b:Sources>
 </file>
 
 <file path=customXml/itemProps1.xml><?xml version="1.0" encoding="utf-8"?>
-<ds:datastoreItem xmlns:ds="http://schemas.openxmlformats.org/officeDocument/2006/customXml" ds:itemID="{0D8C2E26-110C-43AF-9507-182827850EF2}">
+<ds:datastoreItem xmlns:ds="http://schemas.openxmlformats.org/officeDocument/2006/customXml" ds:itemID="{31CFA94A-CEB3-48CE-B2F9-16181A1FB318}">
   <ds:schemaRefs>
     <ds:schemaRef ds:uri="http://schemas.openxmlformats.org/officeDocument/2006/bibliography"/>
   </ds:schemaRefs>

</xml_diff>

<commit_message>
final documentation with all the error fixed
</commit_message>
<xml_diff>
--- a/CSY3025_As1.docx
+++ b/CSY3025_As1.docx
@@ -78,10 +78,11 @@
           <w:r>
             <w:fldChar w:fldCharType="separate"/>
           </w:r>
-          <w:hyperlink w:anchor="_Toc134729180" w:history="1">
+          <w:hyperlink w:anchor="_Toc134865083" w:history="1">
             <w:r>
               <w:rPr>
                 <w:rStyle w:val="Hyperlink"/>
+                <w:rFonts w:ascii="Times New Roman" w:hAnsi="Times New Roman" w:cs="Times New Roman"/>
                 <w:noProof/>
                 <w:lang w:bidi="ar-SA"/>
               </w:rPr>
@@ -106,7 +107,7 @@
                 <w:noProof/>
                 <w:webHidden/>
               </w:rPr>
-              <w:instrText xml:space="preserve"> PAGEREF _Toc134729180 \h </w:instrText>
+              <w:instrText xml:space="preserve"> PAGEREF _Toc134865083 \h </w:instrText>
             </w:r>
             <w:r>
               <w:rPr>
@@ -148,10 +149,11 @@
               <w:noProof/>
             </w:rPr>
           </w:pPr>
-          <w:hyperlink w:anchor="_Toc134729181" w:history="1">
+          <w:hyperlink w:anchor="_Toc134865084" w:history="1">
             <w:r>
               <w:rPr>
                 <w:rStyle w:val="Hyperlink"/>
+                <w:rFonts w:ascii="Times New Roman" w:hAnsi="Times New Roman" w:cs="Times New Roman"/>
                 <w:noProof/>
                 <w:lang w:bidi="ar-SA"/>
               </w:rPr>
@@ -176,7 +178,7 @@
                 <w:noProof/>
                 <w:webHidden/>
               </w:rPr>
-              <w:instrText xml:space="preserve"> PAGEREF _Toc134729181 \h </w:instrText>
+              <w:instrText xml:space="preserve"> PAGEREF _Toc134865084 \h </w:instrText>
             </w:r>
             <w:r>
               <w:rPr>
@@ -218,10 +220,11 @@
               <w:noProof/>
             </w:rPr>
           </w:pPr>
-          <w:hyperlink w:anchor="_Toc134729182" w:history="1">
+          <w:hyperlink w:anchor="_Toc134865085" w:history="1">
             <w:r>
               <w:rPr>
                 <w:rStyle w:val="Hyperlink"/>
+                <w:rFonts w:ascii="Times New Roman" w:hAnsi="Times New Roman" w:cs="Times New Roman"/>
                 <w:noProof/>
                 <w:lang w:bidi="ar-SA"/>
               </w:rPr>
@@ -246,7 +249,7 @@
                 <w:noProof/>
                 <w:webHidden/>
               </w:rPr>
-              <w:instrText xml:space="preserve"> PAGEREF _Toc134729182 \h </w:instrText>
+              <w:instrText xml:space="preserve"> PAGEREF _Toc134865085 \h </w:instrText>
             </w:r>
             <w:r>
               <w:rPr>
@@ -288,7 +291,7 @@
               <w:noProof/>
             </w:rPr>
           </w:pPr>
-          <w:hyperlink w:anchor="_Toc134729183" w:history="1">
+          <w:hyperlink w:anchor="_Toc134865086" w:history="1">
             <w:r>
               <w:rPr>
                 <w:rStyle w:val="Hyperlink"/>
@@ -316,7 +319,7 @@
                 <w:noProof/>
                 <w:webHidden/>
               </w:rPr>
-              <w:instrText xml:space="preserve"> PAGEREF _Toc134729183 \h </w:instrText>
+              <w:instrText xml:space="preserve"> PAGEREF _Toc134865086 \h </w:instrText>
             </w:r>
             <w:r>
               <w:rPr>
@@ -336,7 +339,7 @@
                 <w:noProof/>
                 <w:webHidden/>
               </w:rPr>
-              <w:t>2</w:t>
+              <w:t>3</w:t>
             </w:r>
             <w:r>
               <w:rPr>
@@ -358,7 +361,7 @@
               <w:noProof/>
             </w:rPr>
           </w:pPr>
-          <w:hyperlink w:anchor="_Toc134729184" w:history="1">
+          <w:hyperlink w:anchor="_Toc134865087" w:history="1">
             <w:r>
               <w:rPr>
                 <w:rStyle w:val="Hyperlink"/>
@@ -387,7 +390,7 @@
                 <w:noProof/>
                 <w:webHidden/>
               </w:rPr>
-              <w:instrText xml:space="preserve"> PAGEREF _Toc134729184 \h </w:instrText>
+              <w:instrText xml:space="preserve"> PAGEREF _Toc134865087 \h </w:instrText>
             </w:r>
             <w:r>
               <w:rPr>
@@ -407,7 +410,7 @@
                 <w:noProof/>
                 <w:webHidden/>
               </w:rPr>
-              <w:t>2</w:t>
+              <w:t>3</w:t>
             </w:r>
             <w:r>
               <w:rPr>
@@ -429,10 +432,11 @@
               <w:noProof/>
             </w:rPr>
           </w:pPr>
-          <w:hyperlink w:anchor="_Toc134729185" w:history="1">
+          <w:hyperlink w:anchor="_Toc134865088" w:history="1">
             <w:r>
               <w:rPr>
                 <w:rStyle w:val="Hyperlink"/>
+                <w:rFonts w:ascii="Times New Roman" w:hAnsi="Times New Roman" w:cs="Times New Roman"/>
                 <w:noProof/>
               </w:rPr>
               <w:t>Chatbot and short History</w:t>
@@ -456,7 +460,7 @@
                 <w:noProof/>
                 <w:webHidden/>
               </w:rPr>
-              <w:instrText xml:space="preserve"> PAGEREF _Toc134729185 \h </w:instrText>
+              <w:instrText xml:space="preserve"> PAGEREF _Toc134865088 \h </w:instrText>
             </w:r>
             <w:r>
               <w:rPr>
@@ -476,7 +480,7 @@
                 <w:noProof/>
                 <w:webHidden/>
               </w:rPr>
-              <w:t>2</w:t>
+              <w:t>3</w:t>
             </w:r>
             <w:r>
               <w:rPr>
@@ -498,10 +502,11 @@
               <w:noProof/>
             </w:rPr>
           </w:pPr>
-          <w:hyperlink w:anchor="_Toc134729186" w:history="1">
+          <w:hyperlink w:anchor="_Toc134865089" w:history="1">
             <w:r>
               <w:rPr>
                 <w:rStyle w:val="Hyperlink"/>
+                <w:rFonts w:ascii="Times New Roman" w:hAnsi="Times New Roman" w:cs="Times New Roman"/>
                 <w:noProof/>
               </w:rPr>
               <w:t>Significances of chatbot</w:t>
@@ -525,7 +530,7 @@
                 <w:noProof/>
                 <w:webHidden/>
               </w:rPr>
-              <w:instrText xml:space="preserve"> PAGEREF _Toc134729186 \h </w:instrText>
+              <w:instrText xml:space="preserve"> PAGEREF _Toc134865089 \h </w:instrText>
             </w:r>
             <w:r>
               <w:rPr>
@@ -545,7 +550,7 @@
                 <w:noProof/>
                 <w:webHidden/>
               </w:rPr>
-              <w:t>3</w:t>
+              <w:t>4</w:t>
             </w:r>
             <w:r>
               <w:rPr>
@@ -567,10 +572,11 @@
               <w:noProof/>
             </w:rPr>
           </w:pPr>
-          <w:hyperlink w:anchor="_Toc134729187" w:history="1">
+          <w:hyperlink w:anchor="_Toc134865090" w:history="1">
             <w:r>
               <w:rPr>
                 <w:rStyle w:val="Hyperlink"/>
+                <w:rFonts w:ascii="Times New Roman" w:hAnsi="Times New Roman" w:cs="Times New Roman"/>
                 <w:noProof/>
               </w:rPr>
               <w:t>Types of chatbot</w:t>
@@ -594,7 +600,7 @@
                 <w:noProof/>
                 <w:webHidden/>
               </w:rPr>
-              <w:instrText xml:space="preserve"> PAGEREF _Toc134729187 \h </w:instrText>
+              <w:instrText xml:space="preserve"> PAGEREF _Toc134865090 \h </w:instrText>
             </w:r>
             <w:r>
               <w:rPr>
@@ -614,7 +620,7 @@
                 <w:noProof/>
                 <w:webHidden/>
               </w:rPr>
-              <w:t>3</w:t>
+              <w:t>4</w:t>
             </w:r>
             <w:r>
               <w:rPr>
@@ -636,10 +642,11 @@
               <w:noProof/>
             </w:rPr>
           </w:pPr>
-          <w:hyperlink w:anchor="_Toc134729188" w:history="1">
+          <w:hyperlink w:anchor="_Toc134865091" w:history="1">
             <w:r>
               <w:rPr>
                 <w:rStyle w:val="Hyperlink"/>
+                <w:rFonts w:ascii="Times New Roman" w:hAnsi="Times New Roman" w:cs="Times New Roman"/>
                 <w:noProof/>
               </w:rPr>
               <w:t>ChatGPT and it’s history</w:t>
@@ -663,7 +670,7 @@
                 <w:noProof/>
                 <w:webHidden/>
               </w:rPr>
-              <w:instrText xml:space="preserve"> PAGEREF _Toc134729188 \h </w:instrText>
+              <w:instrText xml:space="preserve"> PAGEREF _Toc134865091 \h </w:instrText>
             </w:r>
             <w:r>
               <w:rPr>
@@ -683,7 +690,7 @@
                 <w:noProof/>
                 <w:webHidden/>
               </w:rPr>
-              <w:t>4</w:t>
+              <w:t>5</w:t>
             </w:r>
             <w:r>
               <w:rPr>
@@ -705,10 +712,11 @@
               <w:noProof/>
             </w:rPr>
           </w:pPr>
-          <w:hyperlink w:anchor="_Toc134729189" w:history="1">
+          <w:hyperlink w:anchor="_Toc134865092" w:history="1">
             <w:r>
               <w:rPr>
                 <w:rStyle w:val="Hyperlink"/>
+                <w:rFonts w:ascii="Times New Roman" w:hAnsi="Times New Roman" w:cs="Times New Roman"/>
                 <w:noProof/>
               </w:rPr>
               <w:t>ChatGPT function with Diagram</w:t>
@@ -732,7 +740,7 @@
                 <w:noProof/>
                 <w:webHidden/>
               </w:rPr>
-              <w:instrText xml:space="preserve"> PAGEREF _Toc134729189 \h </w:instrText>
+              <w:instrText xml:space="preserve"> PAGEREF _Toc134865092 \h </w:instrText>
             </w:r>
             <w:r>
               <w:rPr>
@@ -774,7 +782,7 @@
               <w:noProof/>
             </w:rPr>
           </w:pPr>
-          <w:hyperlink w:anchor="_Toc134729190" w:history="1">
+          <w:hyperlink w:anchor="_Toc134865093" w:history="1">
             <w:r>
               <w:rPr>
                 <w:rStyle w:val="Hyperlink"/>
@@ -803,7 +811,7 @@
                 <w:noProof/>
                 <w:webHidden/>
               </w:rPr>
-              <w:instrText xml:space="preserve"> PAGEREF _Toc134729190 \h </w:instrText>
+              <w:instrText xml:space="preserve"> PAGEREF _Toc134865093 \h </w:instrText>
             </w:r>
             <w:r>
               <w:rPr>
@@ -823,7 +831,7 @@
                 <w:noProof/>
                 <w:webHidden/>
               </w:rPr>
-              <w:t>7</w:t>
+              <w:t>8</w:t>
             </w:r>
             <w:r>
               <w:rPr>
@@ -845,7 +853,7 @@
               <w:noProof/>
             </w:rPr>
           </w:pPr>
-          <w:hyperlink w:anchor="_Toc134729191" w:history="1">
+          <w:hyperlink w:anchor="_Toc134865094" w:history="1">
             <w:r>
               <w:rPr>
                 <w:rStyle w:val="Hyperlink"/>
@@ -874,7 +882,7 @@
                 <w:noProof/>
                 <w:webHidden/>
               </w:rPr>
-              <w:instrText xml:space="preserve"> PAGEREF _Toc134729191 \h </w:instrText>
+              <w:instrText xml:space="preserve"> PAGEREF _Toc134865094 \h </w:instrText>
             </w:r>
             <w:r>
               <w:rPr>
@@ -894,7 +902,7 @@
                 <w:noProof/>
                 <w:webHidden/>
               </w:rPr>
-              <w:t>7</w:t>
+              <w:t>8</w:t>
             </w:r>
             <w:r>
               <w:rPr>
@@ -916,7 +924,7 @@
               <w:noProof/>
             </w:rPr>
           </w:pPr>
-          <w:hyperlink w:anchor="_Toc134729192" w:history="1">
+          <w:hyperlink w:anchor="_Toc134865095" w:history="1">
             <w:r>
               <w:rPr>
                 <w:rStyle w:val="Hyperlink"/>
@@ -945,7 +953,7 @@
                 <w:noProof/>
                 <w:webHidden/>
               </w:rPr>
-              <w:instrText xml:space="preserve"> PAGEREF _Toc134729192 \h </w:instrText>
+              <w:instrText xml:space="preserve"> PAGEREF _Toc134865095 \h </w:instrText>
             </w:r>
             <w:r>
               <w:rPr>
@@ -965,7 +973,7 @@
                 <w:noProof/>
                 <w:webHidden/>
               </w:rPr>
-              <w:t>8</w:t>
+              <w:t>9</w:t>
             </w:r>
             <w:r>
               <w:rPr>
@@ -987,7 +995,7 @@
               <w:noProof/>
             </w:rPr>
           </w:pPr>
-          <w:hyperlink w:anchor="_Toc134729193" w:history="1">
+          <w:hyperlink w:anchor="_Toc134865096" w:history="1">
             <w:r>
               <w:rPr>
                 <w:rStyle w:val="Hyperlink"/>
@@ -1016,7 +1024,7 @@
                 <w:noProof/>
                 <w:webHidden/>
               </w:rPr>
-              <w:instrText xml:space="preserve"> PAGEREF _Toc134729193 \h </w:instrText>
+              <w:instrText xml:space="preserve"> PAGEREF _Toc134865096 \h </w:instrText>
             </w:r>
             <w:r>
               <w:rPr>
@@ -1036,7 +1044,7 @@
                 <w:noProof/>
                 <w:webHidden/>
               </w:rPr>
-              <w:t>8</w:t>
+              <w:t>9</w:t>
             </w:r>
             <w:r>
               <w:rPr>
@@ -1058,7 +1066,7 @@
               <w:noProof/>
             </w:rPr>
           </w:pPr>
-          <w:hyperlink w:anchor="_Toc134729194" w:history="1">
+          <w:hyperlink w:anchor="_Toc134865097" w:history="1">
             <w:r>
               <w:rPr>
                 <w:rStyle w:val="Hyperlink"/>
@@ -1087,7 +1095,7 @@
                 <w:noProof/>
                 <w:webHidden/>
               </w:rPr>
-              <w:instrText xml:space="preserve"> PAGEREF _Toc134729194 \h </w:instrText>
+              <w:instrText xml:space="preserve"> PAGEREF _Toc134865097 \h </w:instrText>
             </w:r>
             <w:r>
               <w:rPr>
@@ -1107,7 +1115,7 @@
                 <w:noProof/>
                 <w:webHidden/>
               </w:rPr>
-              <w:t>8</w:t>
+              <w:t>9</w:t>
             </w:r>
             <w:r>
               <w:rPr>
@@ -1129,7 +1137,7 @@
               <w:noProof/>
             </w:rPr>
           </w:pPr>
-          <w:hyperlink w:anchor="_Toc134729195" w:history="1">
+          <w:hyperlink w:anchor="_Toc134865098" w:history="1">
             <w:r>
               <w:rPr>
                 <w:rStyle w:val="Hyperlink"/>
@@ -1158,7 +1166,7 @@
                 <w:noProof/>
                 <w:webHidden/>
               </w:rPr>
-              <w:instrText xml:space="preserve"> PAGEREF _Toc134729195 \h </w:instrText>
+              <w:instrText xml:space="preserve"> PAGEREF _Toc134865098 \h </w:instrText>
             </w:r>
             <w:r>
               <w:rPr>
@@ -1178,7 +1186,7 @@
                 <w:noProof/>
                 <w:webHidden/>
               </w:rPr>
-              <w:t>9</w:t>
+              <w:t>10</w:t>
             </w:r>
             <w:r>
               <w:rPr>
@@ -1200,7 +1208,7 @@
               <w:noProof/>
             </w:rPr>
           </w:pPr>
-          <w:hyperlink w:anchor="_Toc134729196" w:history="1">
+          <w:hyperlink w:anchor="_Toc134865099" w:history="1">
             <w:r>
               <w:rPr>
                 <w:rStyle w:val="Hyperlink"/>
@@ -1229,7 +1237,7 @@
                 <w:noProof/>
                 <w:webHidden/>
               </w:rPr>
-              <w:instrText xml:space="preserve"> PAGEREF _Toc134729196 \h </w:instrText>
+              <w:instrText xml:space="preserve"> PAGEREF _Toc134865099 \h </w:instrText>
             </w:r>
             <w:r>
               <w:rPr>
@@ -1249,7 +1257,7 @@
                 <w:noProof/>
                 <w:webHidden/>
               </w:rPr>
-              <w:t>9</w:t>
+              <w:t>10</w:t>
             </w:r>
             <w:r>
               <w:rPr>
@@ -1271,7 +1279,7 @@
               <w:noProof/>
             </w:rPr>
           </w:pPr>
-          <w:hyperlink w:anchor="_Toc134729197" w:history="1">
+          <w:hyperlink w:anchor="_Toc134865100" w:history="1">
             <w:r>
               <w:rPr>
                 <w:rStyle w:val="Hyperlink"/>
@@ -1300,7 +1308,7 @@
                 <w:noProof/>
                 <w:webHidden/>
               </w:rPr>
-              <w:instrText xml:space="preserve"> PAGEREF _Toc134729197 \h </w:instrText>
+              <w:instrText xml:space="preserve"> PAGEREF _Toc134865100 \h </w:instrText>
             </w:r>
             <w:r>
               <w:rPr>
@@ -1320,7 +1328,7 @@
                 <w:noProof/>
                 <w:webHidden/>
               </w:rPr>
-              <w:t>9</w:t>
+              <w:t>10</w:t>
             </w:r>
             <w:r>
               <w:rPr>
@@ -1342,7 +1350,7 @@
               <w:noProof/>
             </w:rPr>
           </w:pPr>
-          <w:hyperlink w:anchor="_Toc134729198" w:history="1">
+          <w:hyperlink w:anchor="_Toc134865101" w:history="1">
             <w:r>
               <w:rPr>
                 <w:rStyle w:val="Hyperlink"/>
@@ -1371,7 +1379,7 @@
                 <w:noProof/>
                 <w:webHidden/>
               </w:rPr>
-              <w:instrText xml:space="preserve"> PAGEREF _Toc134729198 \h </w:instrText>
+              <w:instrText xml:space="preserve"> PAGEREF _Toc134865101 \h </w:instrText>
             </w:r>
             <w:r>
               <w:rPr>
@@ -1413,7 +1421,7 @@
               <w:noProof/>
             </w:rPr>
           </w:pPr>
-          <w:hyperlink w:anchor="_Toc134729199" w:history="1">
+          <w:hyperlink w:anchor="_Toc134865102" w:history="1">
             <w:r>
               <w:rPr>
                 <w:rStyle w:val="Hyperlink"/>
@@ -1442,7 +1450,7 @@
                 <w:noProof/>
                 <w:webHidden/>
               </w:rPr>
-              <w:instrText xml:space="preserve"> PAGEREF _Toc134729199 \h </w:instrText>
+              <w:instrText xml:space="preserve"> PAGEREF _Toc134865102 \h </w:instrText>
             </w:r>
             <w:r>
               <w:rPr>
@@ -1462,7 +1470,7 @@
                 <w:noProof/>
                 <w:webHidden/>
               </w:rPr>
-              <w:t>10</w:t>
+              <w:t>11</w:t>
             </w:r>
             <w:r>
               <w:rPr>
@@ -1484,7 +1492,7 @@
               <w:noProof/>
             </w:rPr>
           </w:pPr>
-          <w:hyperlink w:anchor="_Toc134729200" w:history="1">
+          <w:hyperlink w:anchor="_Toc134865103" w:history="1">
             <w:r>
               <w:rPr>
                 <w:rStyle w:val="Hyperlink"/>
@@ -1513,7 +1521,7 @@
                 <w:noProof/>
                 <w:webHidden/>
               </w:rPr>
-              <w:instrText xml:space="preserve"> PAGEREF _Toc134729200 \h </w:instrText>
+              <w:instrText xml:space="preserve"> PAGEREF _Toc134865103 \h </w:instrText>
             </w:r>
             <w:r>
               <w:rPr>
@@ -1533,7 +1541,7 @@
                 <w:noProof/>
                 <w:webHidden/>
               </w:rPr>
-              <w:t>10</w:t>
+              <w:t>11</w:t>
             </w:r>
             <w:r>
               <w:rPr>
@@ -1555,7 +1563,7 @@
               <w:noProof/>
             </w:rPr>
           </w:pPr>
-          <w:hyperlink w:anchor="_Toc134729201" w:history="1">
+          <w:hyperlink w:anchor="_Toc134865104" w:history="1">
             <w:r>
               <w:rPr>
                 <w:rStyle w:val="Hyperlink"/>
@@ -1584,7 +1592,7 @@
                 <w:noProof/>
                 <w:webHidden/>
               </w:rPr>
-              <w:instrText xml:space="preserve"> PAGEREF _Toc134729201 \h </w:instrText>
+              <w:instrText xml:space="preserve"> PAGEREF _Toc134865104 \h </w:instrText>
             </w:r>
             <w:r>
               <w:rPr>
@@ -1626,7 +1634,7 @@
               <w:noProof/>
             </w:rPr>
           </w:pPr>
-          <w:hyperlink w:anchor="_Toc134729202" w:history="1">
+          <w:hyperlink w:anchor="_Toc134865105" w:history="1">
             <w:r>
               <w:rPr>
                 <w:rStyle w:val="Hyperlink"/>
@@ -1655,7 +1663,7 @@
                 <w:noProof/>
                 <w:webHidden/>
               </w:rPr>
-              <w:instrText xml:space="preserve"> PAGEREF _Toc134729202 \h </w:instrText>
+              <w:instrText xml:space="preserve"> PAGEREF _Toc134865105 \h </w:instrText>
             </w:r>
             <w:r>
               <w:rPr>
@@ -1675,7 +1683,7 @@
                 <w:noProof/>
                 <w:webHidden/>
               </w:rPr>
-              <w:t>11</w:t>
+              <w:t>12</w:t>
             </w:r>
             <w:r>
               <w:rPr>
@@ -1697,7 +1705,7 @@
               <w:noProof/>
             </w:rPr>
           </w:pPr>
-          <w:hyperlink w:anchor="_Toc134729203" w:history="1">
+          <w:hyperlink w:anchor="_Toc134865106" w:history="1">
             <w:r>
               <w:rPr>
                 <w:rStyle w:val="Hyperlink"/>
@@ -1726,7 +1734,7 @@
                 <w:noProof/>
                 <w:webHidden/>
               </w:rPr>
-              <w:instrText xml:space="preserve"> PAGEREF _Toc134729203 \h </w:instrText>
+              <w:instrText xml:space="preserve"> PAGEREF _Toc134865106 \h </w:instrText>
             </w:r>
             <w:r>
               <w:rPr>
@@ -1746,7 +1754,7 @@
                 <w:noProof/>
                 <w:webHidden/>
               </w:rPr>
-              <w:t>11</w:t>
+              <w:t>12</w:t>
             </w:r>
             <w:r>
               <w:rPr>
@@ -1768,7 +1776,7 @@
               <w:noProof/>
             </w:rPr>
           </w:pPr>
-          <w:hyperlink w:anchor="_Toc134729204" w:history="1">
+          <w:hyperlink w:anchor="_Toc134865107" w:history="1">
             <w:r>
               <w:rPr>
                 <w:rStyle w:val="Hyperlink"/>
@@ -1797,7 +1805,7 @@
                 <w:noProof/>
                 <w:webHidden/>
               </w:rPr>
-              <w:instrText xml:space="preserve"> PAGEREF _Toc134729204 \h </w:instrText>
+              <w:instrText xml:space="preserve"> PAGEREF _Toc134865107 \h </w:instrText>
             </w:r>
             <w:r>
               <w:rPr>
@@ -1817,7 +1825,7 @@
                 <w:noProof/>
                 <w:webHidden/>
               </w:rPr>
-              <w:t>13</w:t>
+              <w:t>14</w:t>
             </w:r>
             <w:r>
               <w:rPr>
@@ -1839,7 +1847,7 @@
               <w:noProof/>
             </w:rPr>
           </w:pPr>
-          <w:hyperlink w:anchor="_Toc134729205" w:history="1">
+          <w:hyperlink w:anchor="_Toc134865108" w:history="1">
             <w:r>
               <w:rPr>
                 <w:rStyle w:val="Hyperlink"/>
@@ -1868,7 +1876,7 @@
                 <w:noProof/>
                 <w:webHidden/>
               </w:rPr>
-              <w:instrText xml:space="preserve"> PAGEREF _Toc134729205 \h </w:instrText>
+              <w:instrText xml:space="preserve"> PAGEREF _Toc134865108 \h </w:instrText>
             </w:r>
             <w:r>
               <w:rPr>
@@ -1929,9 +1937,17 @@
     <w:p>
       <w:pPr>
         <w:pStyle w:val="Heading1"/>
+        <w:rPr>
+          <w:rFonts w:ascii="Times New Roman" w:hAnsi="Times New Roman" w:cs="Times New Roman"/>
+          <w:color w:val="auto"/>
+        </w:rPr>
       </w:pPr>
-      <w:bookmarkStart w:id="0" w:name="_Toc134729180"/>
-      <w:r>
+      <w:bookmarkStart w:id="0" w:name="_Toc134865083"/>
+      <w:r>
+        <w:rPr>
+          <w:rFonts w:ascii="Times New Roman" w:hAnsi="Times New Roman" w:cs="Times New Roman"/>
+          <w:color w:val="auto"/>
+        </w:rPr>
         <w:t>Paper Title</w:t>
       </w:r>
       <w:bookmarkEnd w:id="0"/>
@@ -1939,6 +1955,7 @@
     <w:p>
       <w:pPr>
         <w:rPr>
+          <w:rFonts w:ascii="Times New Roman" w:hAnsi="Times New Roman" w:cs="Times New Roman"/>
           <w:b/>
           <w:bCs/>
           <w:sz w:val="28"/>
@@ -1949,6 +1966,7 @@
       <w:proofErr w:type="spellStart"/>
       <w:r>
         <w:rPr>
+          <w:rFonts w:ascii="Times New Roman" w:hAnsi="Times New Roman" w:cs="Times New Roman"/>
           <w:b/>
           <w:bCs/>
           <w:sz w:val="28"/>
@@ -1960,6 +1978,7 @@
       <w:proofErr w:type="spellEnd"/>
       <w:r>
         <w:rPr>
+          <w:rFonts w:ascii="Times New Roman" w:hAnsi="Times New Roman" w:cs="Times New Roman"/>
           <w:b/>
           <w:bCs/>
           <w:sz w:val="28"/>
@@ -1973,12 +1992,16 @@
       <w:pPr>
         <w:pStyle w:val="Heading2"/>
         <w:rPr>
+          <w:rFonts w:ascii="Times New Roman" w:hAnsi="Times New Roman" w:cs="Times New Roman"/>
+          <w:color w:val="auto"/>
           <w:lang w:bidi="ar-SA"/>
         </w:rPr>
       </w:pPr>
-      <w:bookmarkStart w:id="1" w:name="_Toc134729181"/>
-      <w:r>
-        <w:rPr>
+      <w:bookmarkStart w:id="1" w:name="_Toc134865084"/>
+      <w:r>
+        <w:rPr>
+          <w:rFonts w:ascii="Times New Roman" w:hAnsi="Times New Roman" w:cs="Times New Roman"/>
+          <w:color w:val="auto"/>
           <w:lang w:bidi="ar-SA"/>
         </w:rPr>
         <w:t>Authors</w:t>
@@ -1988,11 +2011,13 @@
     <w:p>
       <w:pPr>
         <w:rPr>
+          <w:rFonts w:ascii="Times New Roman" w:hAnsi="Times New Roman" w:cs="Times New Roman"/>
           <w:lang w:bidi="ar-SA"/>
         </w:rPr>
       </w:pPr>
       <w:r>
         <w:rPr>
+          <w:rFonts w:ascii="Times New Roman" w:hAnsi="Times New Roman" w:cs="Times New Roman"/>
           <w:lang w:bidi="ar-SA"/>
         </w:rPr>
         <w:t>Pratik Paudel</w:t>
@@ -2001,9 +2026,17 @@
     <w:p>
       <w:pPr>
         <w:pStyle w:val="Heading1"/>
+        <w:rPr>
+          <w:rFonts w:ascii="Times New Roman" w:hAnsi="Times New Roman" w:cs="Times New Roman"/>
+          <w:color w:val="auto"/>
+        </w:rPr>
       </w:pPr>
-      <w:bookmarkStart w:id="2" w:name="_Toc134729182"/>
-      <w:r>
+      <w:bookmarkStart w:id="2" w:name="_Toc134865085"/>
+      <w:r>
+        <w:rPr>
+          <w:rFonts w:ascii="Times New Roman" w:hAnsi="Times New Roman" w:cs="Times New Roman"/>
+          <w:color w:val="auto"/>
+        </w:rPr>
         <w:t>Abstracts</w:t>
       </w:r>
       <w:bookmarkEnd w:id="2"/>
@@ -2021,12 +2054,16 @@
         <w:jc w:val="both"/>
         <w:rPr>
           <w:rFonts w:ascii="Times New Roman" w:hAnsi="Times New Roman" w:cs="Times New Roman"/>
+          <w:sz w:val="24"/>
+          <w:szCs w:val="22"/>
           <w:lang w:bidi="ar-SA"/>
         </w:rPr>
       </w:pPr>
       <w:r>
         <w:rPr>
           <w:rFonts w:ascii="Times New Roman" w:hAnsi="Times New Roman" w:cs="Times New Roman"/>
+          <w:sz w:val="24"/>
+          <w:szCs w:val="22"/>
           <w:lang w:bidi="ar-SA"/>
         </w:rPr>
         <w:t xml:space="preserve">In this report I have found that that from 1960s that chatbot is being developed and being upgraded time to time and now chatbot like </w:t>
@@ -2035,6 +2072,8 @@
       <w:r>
         <w:rPr>
           <w:rFonts w:ascii="Times New Roman" w:hAnsi="Times New Roman" w:cs="Times New Roman"/>
+          <w:sz w:val="24"/>
+          <w:szCs w:val="22"/>
           <w:lang w:bidi="ar-SA"/>
         </w:rPr>
         <w:t>chatGPT</w:t>
@@ -2043,6 +2082,8 @@
       <w:r>
         <w:rPr>
           <w:rFonts w:ascii="Times New Roman" w:hAnsi="Times New Roman" w:cs="Times New Roman"/>
+          <w:sz w:val="24"/>
+          <w:szCs w:val="22"/>
           <w:lang w:bidi="ar-SA"/>
         </w:rPr>
         <w:t xml:space="preserve"> is being developed. </w:t>
@@ -2050,6 +2091,8 @@
       <w:r>
         <w:rPr>
           <w:rFonts w:ascii="Times New Roman" w:hAnsi="Times New Roman" w:cs="Times New Roman"/>
+          <w:sz w:val="24"/>
+          <w:szCs w:val="22"/>
           <w:lang w:bidi="ar-SA"/>
         </w:rPr>
         <w:t xml:space="preserve">The present study of the report has shown that the </w:t>
@@ -2057,6 +2100,8 @@
       <w:r>
         <w:rPr>
           <w:rFonts w:ascii="Times New Roman" w:hAnsi="Times New Roman" w:cs="Times New Roman"/>
+          <w:sz w:val="24"/>
+          <w:szCs w:val="22"/>
           <w:lang w:bidi="ar-SA"/>
         </w:rPr>
         <w:t xml:space="preserve">how the </w:t>
@@ -2065,6 +2110,8 @@
       <w:r>
         <w:rPr>
           <w:rFonts w:ascii="Times New Roman" w:hAnsi="Times New Roman" w:cs="Times New Roman"/>
+          <w:sz w:val="24"/>
+          <w:szCs w:val="22"/>
           <w:lang w:bidi="ar-SA"/>
         </w:rPr>
         <w:t>chatGPT</w:t>
@@ -2073,6 +2120,8 @@
       <w:r>
         <w:rPr>
           <w:rFonts w:ascii="Times New Roman" w:hAnsi="Times New Roman" w:cs="Times New Roman"/>
+          <w:sz w:val="24"/>
+          <w:szCs w:val="22"/>
           <w:lang w:bidi="ar-SA"/>
         </w:rPr>
         <w:t xml:space="preserve"> is functioning and the uses of the </w:t>
@@ -2081,6 +2130,8 @@
       <w:r>
         <w:rPr>
           <w:rFonts w:ascii="Times New Roman" w:hAnsi="Times New Roman" w:cs="Times New Roman"/>
+          <w:sz w:val="24"/>
+          <w:szCs w:val="22"/>
           <w:lang w:bidi="ar-SA"/>
         </w:rPr>
         <w:t>chatGPT</w:t>
@@ -2089,6 +2140,8 @@
       <w:r>
         <w:rPr>
           <w:rFonts w:ascii="Times New Roman" w:hAnsi="Times New Roman" w:cs="Times New Roman"/>
+          <w:sz w:val="24"/>
+          <w:szCs w:val="22"/>
           <w:lang w:bidi="ar-SA"/>
         </w:rPr>
         <w:t xml:space="preserve"> in different fields and their pros and cons. In study, I have found that </w:t>
@@ -2097,6 +2150,8 @@
       <w:r>
         <w:rPr>
           <w:rFonts w:ascii="Times New Roman" w:hAnsi="Times New Roman" w:cs="Times New Roman"/>
+          <w:sz w:val="24"/>
+          <w:szCs w:val="22"/>
           <w:lang w:bidi="ar-SA"/>
         </w:rPr>
         <w:t>chatGPT</w:t>
@@ -2105,6 +2160,8 @@
       <w:r>
         <w:rPr>
           <w:rFonts w:ascii="Times New Roman" w:hAnsi="Times New Roman" w:cs="Times New Roman"/>
+          <w:sz w:val="24"/>
+          <w:szCs w:val="22"/>
           <w:lang w:bidi="ar-SA"/>
         </w:rPr>
         <w:t xml:space="preserve"> is used in different fields like education, research, medical and etc. Different fields has different uses of the </w:t>
@@ -2113,6 +2170,8 @@
       <w:r>
         <w:rPr>
           <w:rFonts w:ascii="Times New Roman" w:hAnsi="Times New Roman" w:cs="Times New Roman"/>
+          <w:sz w:val="24"/>
+          <w:szCs w:val="22"/>
           <w:lang w:bidi="ar-SA"/>
         </w:rPr>
         <w:t>chatGPT</w:t>
@@ -2121,6 +2180,8 @@
       <w:r>
         <w:rPr>
           <w:rFonts w:ascii="Times New Roman" w:hAnsi="Times New Roman" w:cs="Times New Roman"/>
+          <w:sz w:val="24"/>
+          <w:szCs w:val="22"/>
           <w:lang w:bidi="ar-SA"/>
         </w:rPr>
         <w:t xml:space="preserve"> where in medical fields it can be used for checking </w:t>
@@ -2129,6 +2190,8 @@
       <w:r>
         <w:rPr>
           <w:rFonts w:ascii="Times New Roman" w:hAnsi="Times New Roman" w:cs="Times New Roman"/>
+          <w:sz w:val="24"/>
+          <w:szCs w:val="22"/>
           <w:lang w:bidi="ar-SA"/>
         </w:rPr>
         <w:t>patients</w:t>
@@ -2137,6 +2200,8 @@
       <w:r>
         <w:rPr>
           <w:rFonts w:ascii="Times New Roman" w:hAnsi="Times New Roman" w:cs="Times New Roman"/>
+          <w:sz w:val="24"/>
+          <w:szCs w:val="22"/>
           <w:lang w:bidi="ar-SA"/>
         </w:rPr>
         <w:t xml:space="preserve"> common diseases but in advance cardiovascular examination it only score 66% and 72% respectively. </w:t>
@@ -2145,6 +2210,8 @@
       <w:r>
         <w:rPr>
           <w:rFonts w:ascii="Times New Roman" w:hAnsi="Times New Roman" w:cs="Times New Roman"/>
+          <w:sz w:val="24"/>
+          <w:szCs w:val="22"/>
         </w:rPr>
         <w:t>ChatGPT</w:t>
       </w:r>
@@ -2152,6 +2219,8 @@
       <w:r>
         <w:rPr>
           <w:rFonts w:ascii="Times New Roman" w:hAnsi="Times New Roman" w:cs="Times New Roman"/>
+          <w:sz w:val="24"/>
+          <w:szCs w:val="22"/>
         </w:rPr>
         <w:t xml:space="preserve"> averages 63.41% accuracy in 10 logical, non-textual, and commonsense reasoning areas. Frey and Osborne believed that while administrator health care positions are likely to be automated, physician and </w:t>
       </w:r>
@@ -2159,6 +2228,8 @@
       <w:r>
         <w:rPr>
           <w:rFonts w:ascii="Times New Roman" w:hAnsi="Times New Roman" w:cs="Times New Roman"/>
+          <w:sz w:val="24"/>
+          <w:szCs w:val="22"/>
         </w:rPr>
         <w:t>surgeons</w:t>
       </w:r>
@@ -2166,6 +2237,8 @@
       <w:r>
         <w:rPr>
           <w:rFonts w:ascii="Times New Roman" w:hAnsi="Times New Roman" w:cs="Times New Roman"/>
+          <w:sz w:val="24"/>
+          <w:szCs w:val="22"/>
         </w:rPr>
         <w:t xml:space="preserve"> jobs were just 0.42% likely to be automated. </w:t>
       </w:r>
@@ -2173,6 +2246,8 @@
       <w:r>
         <w:rPr>
           <w:rFonts w:ascii="Times New Roman" w:hAnsi="Times New Roman" w:cs="Times New Roman"/>
+          <w:sz w:val="24"/>
+          <w:szCs w:val="22"/>
         </w:rPr>
         <w:t>ChatGPT</w:t>
       </w:r>
@@ -2180,6 +2255,8 @@
       <w:r>
         <w:rPr>
           <w:rFonts w:ascii="Times New Roman" w:hAnsi="Times New Roman" w:cs="Times New Roman"/>
+          <w:sz w:val="24"/>
+          <w:szCs w:val="22"/>
         </w:rPr>
         <w:t xml:space="preserve"> and seven CNS tumor experts received clinical, surgical, imaging, and immunopathology data. Two (20%) were gliomas with a low grade and eight (80%) were glioblastomas. </w:t>
       </w:r>
@@ -2187,6 +2264,8 @@
       <w:r>
         <w:rPr>
           <w:rFonts w:ascii="Times New Roman" w:hAnsi="Times New Roman" w:cs="Times New Roman"/>
+          <w:sz w:val="24"/>
+          <w:szCs w:val="22"/>
         </w:rPr>
         <w:t>ChatGPT</w:t>
       </w:r>
@@ -2194,6 +2273,8 @@
       <w:r>
         <w:rPr>
           <w:rFonts w:ascii="Times New Roman" w:hAnsi="Times New Roman" w:cs="Times New Roman"/>
+          <w:sz w:val="24"/>
+          <w:szCs w:val="22"/>
         </w:rPr>
         <w:t xml:space="preserve"> increased scientific writing, equality, variety, and health care research.58/60 (96.7%) </w:t>
       </w:r>
@@ -2201,6 +2282,8 @@
       <w:r>
         <w:rPr>
           <w:rFonts w:ascii="Times New Roman" w:hAnsi="Times New Roman" w:cs="Times New Roman"/>
+          <w:sz w:val="24"/>
+          <w:szCs w:val="22"/>
         </w:rPr>
         <w:t>ChatGPT</w:t>
       </w:r>
@@ -2208,6 +2291,8 @@
       <w:r>
         <w:rPr>
           <w:rFonts w:ascii="Times New Roman" w:hAnsi="Times New Roman" w:cs="Times New Roman"/>
+          <w:sz w:val="24"/>
+          <w:szCs w:val="22"/>
         </w:rPr>
         <w:t xml:space="preserve"> concerns were ethical, copyright, transparency, legal, bias, plagiarism, lack of originality, error, and delusion.</w:t>
       </w:r>
@@ -2216,8 +2301,9 @@
       <w:pPr>
         <w:pStyle w:val="Heading1"/>
       </w:pPr>
-      <w:bookmarkStart w:id="3" w:name="_Toc134729183"/>
-      <w:r>
+      <w:bookmarkStart w:id="3" w:name="_Toc134865086"/>
+      <w:r>
+        <w:lastRenderedPageBreak/>
         <w:t>keywords</w:t>
       </w:r>
       <w:bookmarkEnd w:id="3"/>
@@ -2239,7 +2325,7 @@
           <w:color w:val="auto"/>
         </w:rPr>
       </w:pPr>
-      <w:bookmarkStart w:id="4" w:name="_Toc134729184"/>
+      <w:bookmarkStart w:id="4" w:name="_Toc134865087"/>
       <w:r>
         <w:rPr>
           <w:rFonts w:ascii="Times New Roman" w:hAnsi="Times New Roman" w:cs="Times New Roman"/>
@@ -2253,12 +2339,14 @@
       <w:pPr>
         <w:pStyle w:val="Heading2"/>
         <w:rPr>
+          <w:rFonts w:ascii="Times New Roman" w:hAnsi="Times New Roman" w:cs="Times New Roman"/>
           <w:color w:val="auto"/>
         </w:rPr>
       </w:pPr>
-      <w:bookmarkStart w:id="5" w:name="_Toc134729185"/>
-      <w:r>
-        <w:rPr>
+      <w:bookmarkStart w:id="5" w:name="_Toc134865088"/>
+      <w:r>
+        <w:rPr>
+          <w:rFonts w:ascii="Times New Roman" w:hAnsi="Times New Roman" w:cs="Times New Roman"/>
           <w:color w:val="auto"/>
         </w:rPr>
         <w:t>Chatbot and short History</w:t>
@@ -2272,30 +2360,14 @@
         <w:jc w:val="both"/>
       </w:pPr>
       <w:r>
-        <w:t xml:space="preserve">"Intelligent agents" refers to both computers and software that can make and study smart hardware and software. Every day, AI is becoming more and more important. Artificial </w:t>
-      </w:r>
-      <w:r>
-        <w:lastRenderedPageBreak/>
-        <w:t xml:space="preserve">intelligence can do a wide range of jobs, from simple physical work to more complicated tasks. A robot is just an AI system that looks like a person. It is also one of the easiest and most popular ways for intelligent people and computers to talk to each other. </w:t>
+        <w:t xml:space="preserve">"Intelligent agents" refers to both computers and software that can make and study smart hardware and software. Every day, AI is becoming more and more important. Artificial intelligence can do a wide range of jobs, from simple physical work to more complicated tasks. A robot is just an AI system that looks like a person. It is also one of the easiest and most popular ways for intelligent people and computers to talk to each other. </w:t>
       </w:r>
       <w:hyperlink w:anchor="Bansal" w:history="1">
         <w:r>
           <w:rPr>
             <w:rStyle w:val="Hyperlink"/>
           </w:rPr>
-          <w:t>(Bansa</w:t>
-        </w:r>
-        <w:r>
-          <w:rPr>
-            <w:rStyle w:val="Hyperlink"/>
-          </w:rPr>
-          <w:t>l</w:t>
-        </w:r>
-        <w:r>
-          <w:rPr>
-            <w:rStyle w:val="Hyperlink"/>
-          </w:rPr>
-          <w:t xml:space="preserve"> &amp; Khan, 2018)</w:t>
+          <w:t>(Bansal &amp; Khan, 2018)</w:t>
         </w:r>
       </w:hyperlink>
       <w:r>
@@ -2328,19 +2400,7 @@
           <w:rPr>
             <w:rStyle w:val="Hyperlink"/>
           </w:rPr>
-          <w:t xml:space="preserve"> and </w:t>
-        </w:r>
-        <w:r>
-          <w:rPr>
-            <w:rStyle w:val="Hyperlink"/>
-          </w:rPr>
-          <w:t>A</w:t>
-        </w:r>
-        <w:r>
-          <w:rPr>
-            <w:rStyle w:val="Hyperlink"/>
-          </w:rPr>
-          <w:t>twell2007)</w:t>
+          <w:t xml:space="preserve"> and Atwell2007)</w:t>
         </w:r>
       </w:hyperlink>
       <w:r>
@@ -2379,19 +2439,7 @@
           <w:rPr>
             <w:rStyle w:val="Hyperlink"/>
           </w:rPr>
-          <w:t>Weizen</w:t>
-        </w:r>
-        <w:r>
-          <w:rPr>
-            <w:rStyle w:val="Hyperlink"/>
-          </w:rPr>
-          <w:t>b</w:t>
-        </w:r>
-        <w:r>
-          <w:rPr>
-            <w:rStyle w:val="Hyperlink"/>
-          </w:rPr>
-          <w:t>aum</w:t>
+          <w:t>Weizenbaum</w:t>
         </w:r>
         <w:proofErr w:type="spellEnd"/>
         <w:r>
@@ -2420,19 +2468,7 @@
           <w:rPr>
             <w:rStyle w:val="Hyperlink"/>
           </w:rPr>
-          <w:t>(Wallac</w:t>
-        </w:r>
-        <w:r>
-          <w:rPr>
-            <w:rStyle w:val="Hyperlink"/>
-          </w:rPr>
-          <w:t>e</w:t>
-        </w:r>
-        <w:r>
-          <w:rPr>
-            <w:rStyle w:val="Hyperlink"/>
-          </w:rPr>
-          <w:t>, 2009)</w:t>
+          <w:t>(Wallace, 2009)</w:t>
         </w:r>
       </w:hyperlink>
       <w:r>
@@ -2443,14 +2479,17 @@
       <w:pPr>
         <w:pStyle w:val="Heading2"/>
         <w:rPr>
+          <w:rFonts w:ascii="Times New Roman" w:hAnsi="Times New Roman" w:cs="Times New Roman"/>
           <w:color w:val="auto"/>
         </w:rPr>
       </w:pPr>
-      <w:bookmarkStart w:id="6" w:name="_Toc134729186"/>
-      <w:r>
-        <w:rPr>
+      <w:bookmarkStart w:id="6" w:name="_Toc134865089"/>
+      <w:r>
+        <w:rPr>
+          <w:rFonts w:ascii="Times New Roman" w:hAnsi="Times New Roman" w:cs="Times New Roman"/>
           <w:color w:val="auto"/>
         </w:rPr>
+        <w:lastRenderedPageBreak/>
         <w:t>Significances of chatbot</w:t>
       </w:r>
       <w:bookmarkEnd w:id="6"/>
@@ -2462,30 +2501,14 @@
         <w:jc w:val="both"/>
       </w:pPr>
       <w:r>
-        <w:t xml:space="preserve">There are many important robots, and many people use them every day for simple tasks and other things as well. Chatbots can also be used to teach, help people feel better, and keep things safe. Teenagers who are good with technology spend a lot of time on social networking sites and instant messaging apps like Slack and Facebook Messenger. In this world, Chatbots are being used more and more to help students talk to each other. Chatbots might be able to give students the right information right away, like evaluation standards, due dates, and where to find suggested resources. Not only can these Chatbots help students and get them more involved, but </w:t>
-      </w:r>
-      <w:r>
-        <w:lastRenderedPageBreak/>
-        <w:t xml:space="preserve">they can also help teachers do less work so they have more time to work on courses and study. </w:t>
+        <w:t xml:space="preserve">There are many important robots, and many people use them every day for simple tasks and other things as well. Chatbots can also be used to teach, help people feel better, and keep things safe. Teenagers who are good with technology spend a lot of time on social networking sites and instant messaging apps like Slack and Facebook Messenger. In this world, Chatbots are being used more and more to help students talk to each other. Chatbots might be able to give students the right information right away, like evaluation standards, due dates, and where to find suggested resources. Not only can these Chatbots help students and get them more involved, but they can also help teachers do less work so they have more time to work on courses and study. </w:t>
       </w:r>
       <w:hyperlink w:anchor="Cunningham" w:history="1">
         <w:r>
           <w:rPr>
             <w:rStyle w:val="Hyperlink"/>
           </w:rPr>
-          <w:t>(Cunningham-Nel</w:t>
-        </w:r>
-        <w:r>
-          <w:rPr>
-            <w:rStyle w:val="Hyperlink"/>
-          </w:rPr>
-          <w:t>s</w:t>
-        </w:r>
-        <w:r>
-          <w:rPr>
-            <w:rStyle w:val="Hyperlink"/>
-          </w:rPr>
-          <w:t>on, et al., 2019)</w:t>
+          <w:t>(Cunningham-Nelson, et al., 2019)</w:t>
         </w:r>
       </w:hyperlink>
       <w:r>
@@ -2510,19 +2533,7 @@
           <w:rPr>
             <w:rStyle w:val="Hyperlink"/>
           </w:rPr>
-          <w:t>, et</w:t>
-        </w:r>
-        <w:r>
-          <w:rPr>
-            <w:rStyle w:val="Hyperlink"/>
-          </w:rPr>
-          <w:t xml:space="preserve"> </w:t>
-        </w:r>
-        <w:r>
-          <w:rPr>
-            <w:rStyle w:val="Hyperlink"/>
-          </w:rPr>
-          <w:t>al., 2017)</w:t>
+          <w:t>, et al., 2017)</w:t>
         </w:r>
       </w:hyperlink>
       <w:r>
@@ -2533,12 +2544,14 @@
       <w:pPr>
         <w:pStyle w:val="Heading2"/>
         <w:rPr>
+          <w:rFonts w:ascii="Times New Roman" w:hAnsi="Times New Roman" w:cs="Times New Roman"/>
           <w:color w:val="auto"/>
         </w:rPr>
       </w:pPr>
-      <w:bookmarkStart w:id="7" w:name="_Toc134729187"/>
-      <w:r>
-        <w:rPr>
+      <w:bookmarkStart w:id="7" w:name="_Toc134865090"/>
+      <w:r>
+        <w:rPr>
+          <w:rFonts w:ascii="Times New Roman" w:hAnsi="Times New Roman" w:cs="Times New Roman"/>
           <w:color w:val="auto"/>
         </w:rPr>
         <w:t>Types of chatbot</w:t>
@@ -2559,19 +2572,7 @@
           <w:rPr>
             <w:rStyle w:val="Hyperlink"/>
           </w:rPr>
-          <w:t>. (G</w:t>
-        </w:r>
-        <w:r>
-          <w:rPr>
-            <w:rStyle w:val="Hyperlink"/>
-          </w:rPr>
-          <w:t>u</w:t>
-        </w:r>
-        <w:r>
-          <w:rPr>
-            <w:rStyle w:val="Hyperlink"/>
-          </w:rPr>
-          <w:t>pta &amp; Hathwar, 2020)</w:t>
+          <w:t>. (Gupta &amp; Hathwar, 2020)</w:t>
         </w:r>
       </w:hyperlink>
       <w:r>
@@ -2582,20 +2583,24 @@
       <w:pPr>
         <w:pStyle w:val="Heading2"/>
         <w:rPr>
+          <w:rFonts w:ascii="Times New Roman" w:hAnsi="Times New Roman" w:cs="Times New Roman"/>
           <w:color w:val="auto"/>
         </w:rPr>
       </w:pPr>
-      <w:bookmarkStart w:id="8" w:name="_Toc134729188"/>
-      <w:proofErr w:type="spellStart"/>
-      <w:r>
-        <w:rPr>
+      <w:bookmarkStart w:id="8" w:name="_Toc134865091"/>
+      <w:proofErr w:type="spellStart"/>
+      <w:r>
+        <w:rPr>
+          <w:rFonts w:ascii="Times New Roman" w:hAnsi="Times New Roman" w:cs="Times New Roman"/>
           <w:color w:val="auto"/>
         </w:rPr>
+        <w:lastRenderedPageBreak/>
         <w:t>ChatGPT</w:t>
       </w:r>
       <w:proofErr w:type="spellEnd"/>
       <w:r>
         <w:rPr>
+          <w:rFonts w:ascii="Times New Roman" w:hAnsi="Times New Roman" w:cs="Times New Roman"/>
           <w:color w:val="auto"/>
         </w:rPr>
         <w:t xml:space="preserve"> and </w:t>
@@ -2603,6 +2608,7 @@
       <w:proofErr w:type="spellStart"/>
       <w:r>
         <w:rPr>
+          <w:rFonts w:ascii="Times New Roman" w:hAnsi="Times New Roman" w:cs="Times New Roman"/>
           <w:color w:val="auto"/>
         </w:rPr>
         <w:t>it’s</w:t>
@@ -2610,6 +2616,7 @@
       <w:proofErr w:type="spellEnd"/>
       <w:r>
         <w:rPr>
+          <w:rFonts w:ascii="Times New Roman" w:hAnsi="Times New Roman" w:cs="Times New Roman"/>
           <w:color w:val="auto"/>
         </w:rPr>
         <w:t xml:space="preserve"> history</w:t>
@@ -2668,11 +2675,7 @@
       </w:r>
       <w:proofErr w:type="spellEnd"/>
       <w:r>
-        <w:t xml:space="preserve"> have been around since 1966. The first robot, called ELIZA, was made during this time. ELIZA acted like a psychologist by asking </w:t>
-      </w:r>
-      <w:r>
-        <w:lastRenderedPageBreak/>
-        <w:t xml:space="preserve">questions about what the person said. The first online chatbot, ALICE, was made in 1995. It was built </w:t>
+        <w:t xml:space="preserve"> have been around since 1966. The first robot, called ELIZA, was made during this time. ELIZA acted like a psychologist by asking questions about what the person said. The first online chatbot, ALICE, was made in 1995. It was built </w:t>
       </w:r>
       <w:proofErr w:type="gramStart"/>
       <w:r>
@@ -2702,19 +2705,7 @@
           <w:rPr>
             <w:rStyle w:val="Hyperlink"/>
           </w:rPr>
-          <w:t>Ada</w:t>
-        </w:r>
-        <w:r>
-          <w:rPr>
-            <w:rStyle w:val="Hyperlink"/>
-          </w:rPr>
-          <w:t>m</w:t>
-        </w:r>
-        <w:r>
-          <w:rPr>
-            <w:rStyle w:val="Hyperlink"/>
-          </w:rPr>
-          <w:t>opoulou</w:t>
+          <w:t>Adamopoulou</w:t>
         </w:r>
         <w:proofErr w:type="spellEnd"/>
         <w:r>
@@ -2831,31 +2822,7 @@
           <w:rPr>
             <w:rStyle w:val="Hyperlink"/>
           </w:rPr>
-          <w:t>(Zhou</w:t>
-        </w:r>
-        <w:r>
-          <w:rPr>
-            <w:rStyle w:val="Hyperlink"/>
-          </w:rPr>
-          <w:t>,</w:t>
-        </w:r>
-        <w:r>
-          <w:rPr>
-            <w:rStyle w:val="Hyperlink"/>
-          </w:rPr>
-          <w:t xml:space="preserve"> </w:t>
-        </w:r>
-        <w:r>
-          <w:rPr>
-            <w:rStyle w:val="Hyperlink"/>
-          </w:rPr>
-          <w:t>e</w:t>
-        </w:r>
-        <w:r>
-          <w:rPr>
-            <w:rStyle w:val="Hyperlink"/>
-          </w:rPr>
-          <w:t>t al., 2023)</w:t>
+          <w:t>(Zhou, et al., 2023)</w:t>
         </w:r>
       </w:hyperlink>
       <w:r>
@@ -2903,6 +2870,7 @@
       </w:r>
       <w:proofErr w:type="spellStart"/>
       <w:r>
+        <w:lastRenderedPageBreak/>
         <w:t>BlenderBot</w:t>
       </w:r>
       <w:proofErr w:type="spellEnd"/>
@@ -2963,11 +2931,7 @@
       </w:r>
       <w:proofErr w:type="spellEnd"/>
       <w:r>
-        <w:t xml:space="preserve"> on November 30, 2022.ChatGPT works like a conversation and can send information in a way that is easy to </w:t>
-      </w:r>
-      <w:r>
-        <w:lastRenderedPageBreak/>
-        <w:t xml:space="preserve">understand and looks a lot like human writing. On January 30, 2023, they improved the system's ability to deal with facts and numbers. The end of </w:t>
+        <w:t xml:space="preserve"> on November 30, 2022.ChatGPT works like a conversation and can send information in a way that is easy to understand and looks a lot like human writing. On January 30, 2023, they improved the system's ability to deal with facts and numbers. The end of </w:t>
       </w:r>
       <w:proofErr w:type="spellStart"/>
       <w:r>
@@ -2982,19 +2946,7 @@
           <w:rPr>
             <w:rStyle w:val="Hyperlink"/>
           </w:rPr>
-          <w:t>(O'L</w:t>
-        </w:r>
-        <w:r>
-          <w:rPr>
-            <w:rStyle w:val="Hyperlink"/>
-          </w:rPr>
-          <w:t>e</w:t>
-        </w:r>
-        <w:r>
-          <w:rPr>
-            <w:rStyle w:val="Hyperlink"/>
-          </w:rPr>
-          <w:t>ary, 2023)</w:t>
+          <w:t>(O'Leary, 2023)</w:t>
         </w:r>
       </w:hyperlink>
       <w:r>
@@ -3059,21 +3011,30 @@
       <w:pPr>
         <w:pStyle w:val="Heading2"/>
         <w:rPr>
+          <w:rFonts w:ascii="Times New Roman" w:hAnsi="Times New Roman" w:cs="Times New Roman"/>
           <w:color w:val="auto"/>
+          <w:sz w:val="28"/>
+          <w:szCs w:val="24"/>
         </w:rPr>
       </w:pPr>
-      <w:bookmarkStart w:id="9" w:name="_Toc134729189"/>
-      <w:proofErr w:type="spellStart"/>
-      <w:r>
-        <w:rPr>
+      <w:bookmarkStart w:id="9" w:name="_Toc134865092"/>
+      <w:proofErr w:type="spellStart"/>
+      <w:r>
+        <w:rPr>
+          <w:rFonts w:ascii="Times New Roman" w:hAnsi="Times New Roman" w:cs="Times New Roman"/>
           <w:color w:val="auto"/>
+          <w:sz w:val="28"/>
+          <w:szCs w:val="24"/>
         </w:rPr>
         <w:t>ChatGPT</w:t>
       </w:r>
       <w:proofErr w:type="spellEnd"/>
       <w:r>
         <w:rPr>
+          <w:rFonts w:ascii="Times New Roman" w:hAnsi="Times New Roman" w:cs="Times New Roman"/>
           <w:color w:val="auto"/>
+          <w:sz w:val="28"/>
+          <w:szCs w:val="24"/>
         </w:rPr>
         <w:t xml:space="preserve"> function with Diagram</w:t>
       </w:r>
@@ -3207,19 +3168,7 @@
           <w:rPr>
             <w:rStyle w:val="Hyperlink"/>
           </w:rPr>
-          <w:t>(Ankit,</w:t>
-        </w:r>
-        <w:r>
-          <w:rPr>
-            <w:rStyle w:val="Hyperlink"/>
-          </w:rPr>
-          <w:t xml:space="preserve"> </w:t>
-        </w:r>
-        <w:r>
-          <w:rPr>
-            <w:rStyle w:val="Hyperlink"/>
-          </w:rPr>
-          <w:t>2023)</w:t>
+          <w:t>(Ankit, 2023)</w:t>
         </w:r>
       </w:hyperlink>
       <w:r>
@@ -3289,7 +3238,7 @@
           <w:color w:val="auto"/>
         </w:rPr>
       </w:pPr>
-      <w:bookmarkStart w:id="10" w:name="_Toc134729190"/>
+      <w:bookmarkStart w:id="10" w:name="_Toc134865093"/>
       <w:r>
         <w:rPr>
           <w:rFonts w:ascii="Times New Roman" w:hAnsi="Times New Roman" w:cs="Times New Roman"/>
@@ -3318,14 +3267,18 @@
         <w:rPr>
           <w:rFonts w:ascii="Times New Roman" w:hAnsi="Times New Roman" w:cs="Times New Roman"/>
           <w:color w:val="auto"/>
+          <w:sz w:val="24"/>
+          <w:szCs w:val="22"/>
           <w:lang w:bidi="ar-SA"/>
         </w:rPr>
       </w:pPr>
-      <w:bookmarkStart w:id="11" w:name="_Toc134729191"/>
+      <w:bookmarkStart w:id="11" w:name="_Toc134865094"/>
       <w:r>
         <w:rPr>
           <w:rFonts w:ascii="Times New Roman" w:hAnsi="Times New Roman" w:cs="Times New Roman"/>
           <w:color w:val="auto"/>
+          <w:sz w:val="24"/>
+          <w:szCs w:val="22"/>
           <w:lang w:bidi="ar-SA"/>
         </w:rPr>
         <w:t>Review 1</w:t>
@@ -3492,29 +3445,7 @@
                 <w:szCs w:val="22"/>
                 <w:lang w:bidi="ar-SA"/>
               </w:rPr>
-              <w:t>(Gupta, e</w:t>
-            </w:r>
-            <w:r>
-              <w:rPr>
-                <w:rFonts w:ascii="Times New Roman" w:hAnsi="Times New Roman" w:cs="Times New Roman"/>
-                <w:noProof/>
-                <w:color w:val="0563C1" w:themeColor="hyperlink"/>
-                <w:sz w:val="24"/>
-                <w:szCs w:val="22"/>
-                <w:lang w:bidi="ar-SA"/>
-              </w:rPr>
-              <w:t>t</w:t>
-            </w:r>
-            <w:r>
-              <w:rPr>
-                <w:rFonts w:ascii="Times New Roman" w:hAnsi="Times New Roman" w:cs="Times New Roman"/>
-                <w:noProof/>
-                <w:color w:val="0563C1" w:themeColor="hyperlink"/>
-                <w:sz w:val="24"/>
-                <w:szCs w:val="22"/>
-                <w:lang w:bidi="ar-SA"/>
-              </w:rPr>
-              <w:t xml:space="preserve"> al., 2023)</w:t>
+              <w:t>(Gupta, et al., 2023)</w:t>
             </w:r>
             <w:r>
               <w:rPr>
@@ -3551,7 +3482,7 @@
           <w:lang w:bidi="ar-SA"/>
         </w:rPr>
       </w:pPr>
-      <w:bookmarkStart w:id="12" w:name="_Toc134729192"/>
+      <w:bookmarkStart w:id="12" w:name="_Toc134865095"/>
       <w:r>
         <w:rPr>
           <w:rFonts w:ascii="Times New Roman" w:hAnsi="Times New Roman" w:cs="Times New Roman"/>
@@ -3729,29 +3660,7 @@
                 <w:szCs w:val="24"/>
                 <w:lang w:bidi="ar-SA"/>
               </w:rPr>
-              <w:t>(Rah</w:t>
-            </w:r>
-            <w:r>
-              <w:rPr>
-                <w:rFonts w:ascii="Times New Roman" w:hAnsi="Times New Roman" w:cs="Times New Roman"/>
-                <w:noProof/>
-                <w:color w:val="0563C1" w:themeColor="hyperlink"/>
-                <w:sz w:val="24"/>
-                <w:szCs w:val="24"/>
-                <w:lang w:bidi="ar-SA"/>
-              </w:rPr>
-              <w:t>a</w:t>
-            </w:r>
-            <w:r>
-              <w:rPr>
-                <w:rFonts w:ascii="Times New Roman" w:hAnsi="Times New Roman" w:cs="Times New Roman"/>
-                <w:noProof/>
-                <w:color w:val="0563C1" w:themeColor="hyperlink"/>
-                <w:sz w:val="24"/>
-                <w:szCs w:val="24"/>
-                <w:lang w:bidi="ar-SA"/>
-              </w:rPr>
-              <w:t>man, 2023)</w:t>
+              <w:t>(Rahaman, 2023)</w:t>
             </w:r>
             <w:r>
               <w:rPr>
@@ -3789,7 +3698,7 @@
           <w:lang w:bidi="ar-SA"/>
         </w:rPr>
       </w:pPr>
-      <w:bookmarkStart w:id="13" w:name="_Toc134729193"/>
+      <w:bookmarkStart w:id="13" w:name="_Toc134865096"/>
       <w:r>
         <w:rPr>
           <w:rFonts w:ascii="Times New Roman" w:hAnsi="Times New Roman" w:cs="Times New Roman"/>
@@ -3936,29 +3845,7 @@
                 <w:szCs w:val="24"/>
                 <w:lang w:bidi="ar-SA"/>
               </w:rPr>
-              <w:t>(Thorp, 2</w:t>
-            </w:r>
-            <w:r>
-              <w:rPr>
-                <w:rFonts w:ascii="Times New Roman" w:hAnsi="Times New Roman" w:cs="Times New Roman"/>
-                <w:noProof/>
-                <w:color w:val="0563C1" w:themeColor="hyperlink"/>
-                <w:sz w:val="24"/>
-                <w:szCs w:val="24"/>
-                <w:lang w:bidi="ar-SA"/>
-              </w:rPr>
-              <w:t>0</w:t>
-            </w:r>
-            <w:r>
-              <w:rPr>
-                <w:rFonts w:ascii="Times New Roman" w:hAnsi="Times New Roman" w:cs="Times New Roman"/>
-                <w:noProof/>
-                <w:color w:val="0563C1" w:themeColor="hyperlink"/>
-                <w:sz w:val="24"/>
-                <w:szCs w:val="24"/>
-                <w:lang w:bidi="ar-SA"/>
-              </w:rPr>
-              <w:t>23)</w:t>
+              <w:t>(Thorp, 2023)</w:t>
             </w:r>
             <w:r>
               <w:rPr>
@@ -3984,7 +3871,7 @@
           <w:lang w:bidi="ar-SA"/>
         </w:rPr>
       </w:pPr>
-      <w:bookmarkStart w:id="14" w:name="_Toc134729194"/>
+      <w:bookmarkStart w:id="14" w:name="_Toc134865097"/>
       <w:r>
         <w:rPr>
           <w:rFonts w:ascii="Times New Roman" w:hAnsi="Times New Roman" w:cs="Times New Roman"/>
@@ -4111,21 +3998,7 @@
                 <w:noProof/>
                 <w:color w:val="0563C1" w:themeColor="hyperlink"/>
               </w:rPr>
-              <w:t xml:space="preserve">(Hosseini, </w:t>
-            </w:r>
-            <w:r>
-              <w:rPr>
-                <w:noProof/>
-                <w:color w:val="0563C1" w:themeColor="hyperlink"/>
-              </w:rPr>
-              <w:t>e</w:t>
-            </w:r>
-            <w:r>
-              <w:rPr>
-                <w:noProof/>
-                <w:color w:val="0563C1" w:themeColor="hyperlink"/>
-              </w:rPr>
-              <w:t>t al., 2023)</w:t>
+              <w:t>(Hosseini, et al., 2023)</w:t>
             </w:r>
             <w:r>
               <w:rPr>
@@ -4147,7 +4020,7 @@
           <w:lang w:bidi="ar-SA"/>
         </w:rPr>
       </w:pPr>
-      <w:bookmarkStart w:id="15" w:name="_Toc134729195"/>
+      <w:bookmarkStart w:id="15" w:name="_Toc134865098"/>
       <w:r>
         <w:rPr>
           <w:rFonts w:ascii="Times New Roman" w:hAnsi="Times New Roman" w:cs="Times New Roman"/>
@@ -4273,21 +4146,7 @@
                 <w:noProof/>
                 <w:color w:val="0563C1" w:themeColor="hyperlink"/>
               </w:rPr>
-              <w:t>(Homolak,</w:t>
-            </w:r>
-            <w:r>
-              <w:rPr>
-                <w:noProof/>
-                <w:color w:val="0563C1" w:themeColor="hyperlink"/>
-              </w:rPr>
-              <w:t xml:space="preserve"> </w:t>
-            </w:r>
-            <w:r>
-              <w:rPr>
-                <w:noProof/>
-                <w:color w:val="0563C1" w:themeColor="hyperlink"/>
-              </w:rPr>
-              <w:t>2023)</w:t>
+              <w:t>(Homolak, 2023)</w:t>
             </w:r>
             <w:r>
               <w:rPr>
@@ -4309,7 +4168,7 @@
           <w:lang w:bidi="ar-SA"/>
         </w:rPr>
       </w:pPr>
-      <w:bookmarkStart w:id="16" w:name="_Toc134729196"/>
+      <w:bookmarkStart w:id="16" w:name="_Toc134865099"/>
       <w:r>
         <w:rPr>
           <w:rFonts w:ascii="Times New Roman" w:hAnsi="Times New Roman" w:cs="Times New Roman"/>
@@ -4412,21 +4271,7 @@
                 <w:noProof/>
                 <w:color w:val="0563C1" w:themeColor="hyperlink"/>
               </w:rPr>
-              <w:t>(Bang, et a</w:t>
-            </w:r>
-            <w:r>
-              <w:rPr>
-                <w:noProof/>
-                <w:color w:val="0563C1" w:themeColor="hyperlink"/>
-              </w:rPr>
-              <w:t>l</w:t>
-            </w:r>
-            <w:r>
-              <w:rPr>
-                <w:noProof/>
-                <w:color w:val="0563C1" w:themeColor="hyperlink"/>
-              </w:rPr>
-              <w:t>., 2023)</w:t>
+              <w:t>(Bang, et al., 2023)</w:t>
             </w:r>
             <w:r>
               <w:rPr>
@@ -4448,7 +4293,7 @@
           <w:lang w:bidi="ar-SA"/>
         </w:rPr>
       </w:pPr>
-      <w:bookmarkStart w:id="17" w:name="_Toc134729197"/>
+      <w:bookmarkStart w:id="17" w:name="_Toc134865100"/>
       <w:r>
         <w:rPr>
           <w:rFonts w:ascii="Times New Roman" w:hAnsi="Times New Roman" w:cs="Times New Roman"/>
@@ -4565,21 +4410,7 @@
                 <w:noProof/>
                 <w:color w:val="0563C1" w:themeColor="hyperlink"/>
               </w:rPr>
-              <w:t>(Adigu</w:t>
-            </w:r>
-            <w:r>
-              <w:rPr>
-                <w:noProof/>
-                <w:color w:val="0563C1" w:themeColor="hyperlink"/>
-              </w:rPr>
-              <w:t>z</w:t>
-            </w:r>
-            <w:r>
-              <w:rPr>
-                <w:noProof/>
-                <w:color w:val="0563C1" w:themeColor="hyperlink"/>
-              </w:rPr>
-              <w:t>el, et al., 2023)</w:t>
+              <w:t>(Adiguzel, et al., 2023)</w:t>
             </w:r>
             <w:r>
               <w:rPr>
@@ -4601,7 +4432,7 @@
           <w:lang w:bidi="ar-SA"/>
         </w:rPr>
       </w:pPr>
-      <w:bookmarkStart w:id="18" w:name="_Toc134729198"/>
+      <w:bookmarkStart w:id="18" w:name="_Toc134865101"/>
       <w:r>
         <w:rPr>
           <w:rFonts w:ascii="Times New Roman" w:hAnsi="Times New Roman" w:cs="Times New Roman"/>
@@ -4721,21 +4552,7 @@
                 <w:noProof/>
                 <w:color w:val="0563C1" w:themeColor="hyperlink"/>
               </w:rPr>
-              <w:t>(Motoki, et</w:t>
-            </w:r>
-            <w:r>
-              <w:rPr>
-                <w:noProof/>
-                <w:color w:val="0563C1" w:themeColor="hyperlink"/>
-              </w:rPr>
-              <w:t xml:space="preserve"> </w:t>
-            </w:r>
-            <w:r>
-              <w:rPr>
-                <w:noProof/>
-                <w:color w:val="0563C1" w:themeColor="hyperlink"/>
-              </w:rPr>
-              <w:t>al., 2023)</w:t>
+              <w:t>(Motoki, et al., 2023)</w:t>
             </w:r>
             <w:r>
               <w:rPr>
@@ -4757,7 +4574,7 @@
           <w:lang w:bidi="ar-SA"/>
         </w:rPr>
       </w:pPr>
-      <w:bookmarkStart w:id="19" w:name="_Toc134729199"/>
+      <w:bookmarkStart w:id="19" w:name="_Toc134865102"/>
       <w:r>
         <w:rPr>
           <w:rFonts w:ascii="Times New Roman" w:hAnsi="Times New Roman" w:cs="Times New Roman"/>
@@ -4901,21 +4718,7 @@
                 <w:noProof/>
                 <w:color w:val="0563C1" w:themeColor="hyperlink"/>
               </w:rPr>
-              <w:t>(Dönmez, et a</w:t>
-            </w:r>
-            <w:r>
-              <w:rPr>
-                <w:noProof/>
-                <w:color w:val="0563C1" w:themeColor="hyperlink"/>
-              </w:rPr>
-              <w:t>l</w:t>
-            </w:r>
-            <w:r>
-              <w:rPr>
-                <w:noProof/>
-                <w:color w:val="0563C1" w:themeColor="hyperlink"/>
-              </w:rPr>
-              <w:t>., 2023)</w:t>
+              <w:t>(Dönmez, et al., 2023)</w:t>
             </w:r>
             <w:r>
               <w:rPr>
@@ -4937,7 +4740,7 @@
           <w:lang w:bidi="ar-SA"/>
         </w:rPr>
       </w:pPr>
-      <w:bookmarkStart w:id="20" w:name="_Toc134729200"/>
+      <w:bookmarkStart w:id="20" w:name="_Toc134865103"/>
       <w:r>
         <w:rPr>
           <w:rFonts w:ascii="Times New Roman" w:hAnsi="Times New Roman" w:cs="Times New Roman"/>
@@ -5044,21 +4847,7 @@
                 <w:noProof/>
                 <w:color w:val="0563C1" w:themeColor="hyperlink"/>
               </w:rPr>
-              <w:t>(Haemmerli, et al.,</w:t>
-            </w:r>
-            <w:r>
-              <w:rPr>
-                <w:noProof/>
-                <w:color w:val="0563C1" w:themeColor="hyperlink"/>
-              </w:rPr>
-              <w:t xml:space="preserve"> </w:t>
-            </w:r>
-            <w:r>
-              <w:rPr>
-                <w:noProof/>
-                <w:color w:val="0563C1" w:themeColor="hyperlink"/>
-              </w:rPr>
-              <w:t>2023)</w:t>
+              <w:t>(Haemmerli, et al., 2023)</w:t>
             </w:r>
             <w:r>
               <w:rPr>
@@ -5080,7 +4869,7 @@
           <w:lang w:bidi="ar-SA"/>
         </w:rPr>
       </w:pPr>
-      <w:bookmarkStart w:id="21" w:name="_Toc134729201"/>
+      <w:bookmarkStart w:id="21" w:name="_Toc134865104"/>
       <w:r>
         <w:rPr>
           <w:rFonts w:ascii="Times New Roman" w:hAnsi="Times New Roman" w:cs="Times New Roman"/>
@@ -5217,7 +5006,7 @@
           <w:lang w:bidi="ar-SA"/>
         </w:rPr>
       </w:pPr>
-      <w:bookmarkStart w:id="22" w:name="_Toc134729202"/>
+      <w:bookmarkStart w:id="22" w:name="_Toc134865105"/>
       <w:r>
         <w:rPr>
           <w:rFonts w:ascii="Times New Roman" w:hAnsi="Times New Roman" w:cs="Times New Roman"/>
@@ -5328,21 +5117,7 @@
                 <w:noProof/>
                 <w:color w:val="0563C1" w:themeColor="hyperlink"/>
               </w:rPr>
-              <w:t xml:space="preserve">(Tlili, et </w:t>
-            </w:r>
-            <w:r>
-              <w:rPr>
-                <w:noProof/>
-                <w:color w:val="0563C1" w:themeColor="hyperlink"/>
-              </w:rPr>
-              <w:t>a</w:t>
-            </w:r>
-            <w:r>
-              <w:rPr>
-                <w:noProof/>
-                <w:color w:val="0563C1" w:themeColor="hyperlink"/>
-              </w:rPr>
-              <w:t>l., 2023)</w:t>
+              <w:t>(Tlili, et al., 2023)</w:t>
             </w:r>
             <w:r>
               <w:rPr>
@@ -5370,7 +5145,7 @@
           <w:color w:val="auto"/>
         </w:rPr>
       </w:pPr>
-      <w:bookmarkStart w:id="23" w:name="_Toc134729203"/>
+      <w:bookmarkStart w:id="23" w:name="_Toc134865106"/>
       <w:r>
         <w:rPr>
           <w:rFonts w:ascii="Times New Roman" w:hAnsi="Times New Roman" w:cs="Times New Roman"/>
@@ -5551,27 +5326,7 @@
             <w:szCs w:val="22"/>
             <w:lang w:bidi="ar-SA"/>
           </w:rPr>
-          <w:t>, 2</w:t>
-        </w:r>
-        <w:r>
-          <w:rPr>
-            <w:rStyle w:val="Hyperlink"/>
-            <w:rFonts w:ascii="Times New Roman" w:hAnsi="Times New Roman" w:cs="Times New Roman"/>
-            <w:sz w:val="24"/>
-            <w:szCs w:val="22"/>
-            <w:lang w:bidi="ar-SA"/>
-          </w:rPr>
-          <w:t>0</w:t>
-        </w:r>
-        <w:r>
-          <w:rPr>
-            <w:rStyle w:val="Hyperlink"/>
-            <w:rFonts w:ascii="Times New Roman" w:hAnsi="Times New Roman" w:cs="Times New Roman"/>
-            <w:sz w:val="24"/>
-            <w:szCs w:val="22"/>
-            <w:lang w:bidi="ar-SA"/>
-          </w:rPr>
-          <w:t>23)</w:t>
+          <w:t>, 2023)</w:t>
         </w:r>
       </w:hyperlink>
       <w:r>
@@ -5752,27 +5507,7 @@
             <w:szCs w:val="22"/>
             <w:lang w:bidi="ar-SA"/>
           </w:rPr>
-          <w:t>. (Chatt</w:t>
-        </w:r>
-        <w:r>
-          <w:rPr>
-            <w:rStyle w:val="Hyperlink"/>
-            <w:rFonts w:ascii="Times New Roman" w:hAnsi="Times New Roman" w:cs="Times New Roman"/>
-            <w:sz w:val="24"/>
-            <w:szCs w:val="22"/>
-            <w:lang w:bidi="ar-SA"/>
-          </w:rPr>
-          <w:t>e</w:t>
-        </w:r>
-        <w:r>
-          <w:rPr>
-            <w:rStyle w:val="Hyperlink"/>
-            <w:rFonts w:ascii="Times New Roman" w:hAnsi="Times New Roman" w:cs="Times New Roman"/>
-            <w:sz w:val="24"/>
-            <w:szCs w:val="22"/>
-            <w:lang w:bidi="ar-SA"/>
-          </w:rPr>
-          <w:t xml:space="preserve">rjee &amp; </w:t>
+          <w:t xml:space="preserve">. (Chatterjee &amp; </w:t>
         </w:r>
         <w:proofErr w:type="spellStart"/>
         <w:r>
@@ -5985,27 +5720,7 @@
             <w:szCs w:val="22"/>
             <w:lang w:bidi="ar-SA"/>
           </w:rPr>
-          <w:t>-Walker</w:t>
-        </w:r>
-        <w:r>
-          <w:rPr>
-            <w:rStyle w:val="Hyperlink"/>
-            <w:rFonts w:ascii="Times New Roman" w:hAnsi="Times New Roman" w:cs="Times New Roman"/>
-            <w:sz w:val="24"/>
-            <w:szCs w:val="22"/>
-            <w:lang w:bidi="ar-SA"/>
-          </w:rPr>
-          <w:t>,</w:t>
-        </w:r>
-        <w:r>
-          <w:rPr>
-            <w:rStyle w:val="Hyperlink"/>
-            <w:rFonts w:ascii="Times New Roman" w:hAnsi="Times New Roman" w:cs="Times New Roman"/>
-            <w:sz w:val="24"/>
-            <w:szCs w:val="22"/>
-            <w:lang w:bidi="ar-SA"/>
-          </w:rPr>
-          <w:t xml:space="preserve"> 2023)</w:t>
+          <w:t>-Walker, 2023)</w:t>
         </w:r>
       </w:hyperlink>
       <w:r>
@@ -6314,25 +6029,7 @@
             <w:sz w:val="24"/>
             <w:szCs w:val="22"/>
           </w:rPr>
-          <w:t>(Choudhur</w:t>
-        </w:r>
-        <w:r>
-          <w:rPr>
-            <w:rStyle w:val="Hyperlink"/>
-            <w:rFonts w:ascii="Times New Roman" w:hAnsi="Times New Roman" w:cs="Times New Roman"/>
-            <w:sz w:val="24"/>
-            <w:szCs w:val="22"/>
-          </w:rPr>
-          <w:t>y</w:t>
-        </w:r>
-        <w:r>
-          <w:rPr>
-            <w:rStyle w:val="Hyperlink"/>
-            <w:rFonts w:ascii="Times New Roman" w:hAnsi="Times New Roman" w:cs="Times New Roman"/>
-            <w:sz w:val="24"/>
-            <w:szCs w:val="22"/>
-          </w:rPr>
-          <w:t xml:space="preserve"> and </w:t>
+          <w:t xml:space="preserve">(Choudhury and </w:t>
         </w:r>
         <w:proofErr w:type="spellStart"/>
         <w:r>
@@ -6342,25 +6039,7 @@
             <w:sz w:val="24"/>
             <w:szCs w:val="22"/>
           </w:rPr>
-          <w:t>Sha</w:t>
-        </w:r>
-        <w:r>
-          <w:rPr>
-            <w:rStyle w:val="Hyperlink"/>
-            <w:rFonts w:ascii="Times New Roman" w:hAnsi="Times New Roman" w:cs="Times New Roman"/>
-            <w:sz w:val="24"/>
-            <w:szCs w:val="22"/>
-          </w:rPr>
-          <w:t>m</w:t>
-        </w:r>
-        <w:r>
-          <w:rPr>
-            <w:rStyle w:val="Hyperlink"/>
-            <w:rFonts w:ascii="Times New Roman" w:hAnsi="Times New Roman" w:cs="Times New Roman"/>
-            <w:sz w:val="24"/>
-            <w:szCs w:val="22"/>
-          </w:rPr>
-          <w:t>szare</w:t>
+          <w:t>Shamszare</w:t>
         </w:r>
         <w:proofErr w:type="spellEnd"/>
         <w:r>
@@ -6463,25 +6142,7 @@
             <w:sz w:val="24"/>
             <w:szCs w:val="22"/>
           </w:rPr>
-          <w:t>, et</w:t>
-        </w:r>
-        <w:r>
-          <w:rPr>
-            <w:rStyle w:val="Hyperlink"/>
-            <w:rFonts w:ascii="Times New Roman" w:hAnsi="Times New Roman" w:cs="Times New Roman"/>
-            <w:sz w:val="24"/>
-            <w:szCs w:val="22"/>
-          </w:rPr>
-          <w:t xml:space="preserve"> </w:t>
-        </w:r>
-        <w:r>
-          <w:rPr>
-            <w:rStyle w:val="Hyperlink"/>
-            <w:rFonts w:ascii="Times New Roman" w:hAnsi="Times New Roman" w:cs="Times New Roman"/>
-            <w:sz w:val="24"/>
-            <w:szCs w:val="22"/>
-          </w:rPr>
-          <w:t>al., 2023)</w:t>
+          <w:t>, et al., 2023)</w:t>
         </w:r>
       </w:hyperlink>
       <w:r>
@@ -6756,27 +6417,7 @@
               <w:sz w:val="24"/>
               <w:szCs w:val="22"/>
             </w:rPr>
-            <w:t>(sa</w:t>
-          </w:r>
-          <w:r>
-            <w:rPr>
-              <w:rFonts w:ascii="Times New Roman" w:hAnsi="Times New Roman" w:cs="Times New Roman"/>
-              <w:noProof/>
-              <w:color w:val="0563C1" w:themeColor="hyperlink"/>
-              <w:sz w:val="24"/>
-              <w:szCs w:val="22"/>
-            </w:rPr>
-            <w:t>l</w:t>
-          </w:r>
-          <w:r>
-            <w:rPr>
-              <w:rFonts w:ascii="Times New Roman" w:hAnsi="Times New Roman" w:cs="Times New Roman"/>
-              <w:noProof/>
-              <w:color w:val="0563C1" w:themeColor="hyperlink"/>
-              <w:sz w:val="24"/>
-              <w:szCs w:val="22"/>
-            </w:rPr>
-            <w:t>lan, 2023)</w:t>
+            <w:t>(sallan, 2023)</w:t>
           </w:r>
           <w:r>
             <w:rPr>
@@ -6806,7 +6447,7 @@
           <w:color w:val="auto"/>
         </w:rPr>
       </w:pPr>
-      <w:bookmarkStart w:id="24" w:name="_Toc134729204"/>
+      <w:bookmarkStart w:id="24" w:name="_Toc134865107"/>
       <w:r>
         <w:rPr>
           <w:rFonts w:ascii="Times New Roman" w:hAnsi="Times New Roman" w:cs="Times New Roman"/>
@@ -7357,7 +6998,7 @@
         </w:rPr>
       </w:pPr>
     </w:p>
-    <w:bookmarkStart w:id="25" w:name="_Toc134729205" w:displacedByCustomXml="next"/>
+    <w:bookmarkStart w:id="25" w:name="_Toc134865108" w:displacedByCustomXml="next"/>
     <w:sdt>
       <w:sdtPr>
         <w:rPr>
@@ -7434,8 +7075,8 @@
                 </w:rPr>
                 <w:fldChar w:fldCharType="separate"/>
               </w:r>
-              <w:bookmarkStart w:id="26" w:name="_Ref134862710"/>
-              <w:bookmarkStart w:id="27" w:name="Adam"/>
+              <w:bookmarkStart w:id="26" w:name="Adam"/>
+              <w:bookmarkStart w:id="27" w:name="_Ref134862710"/>
               <w:r>
                 <w:rPr>
                   <w:noProof/>
@@ -7456,7 +7097,7 @@
                 </w:rPr>
                 <w:t>Volume 10.</w:t>
               </w:r>
-              <w:bookmarkEnd w:id="26"/>
+              <w:bookmarkEnd w:id="27"/>
             </w:p>
             <w:p>
               <w:pPr>
@@ -7470,7 +7111,7 @@
                 </w:rPr>
               </w:pPr>
               <w:bookmarkStart w:id="28" w:name="Adiguzel"/>
-              <w:bookmarkEnd w:id="27"/>
+              <w:bookmarkEnd w:id="26"/>
               <w:r>
                 <w:rPr>
                   <w:noProof/>
@@ -7755,7 +7396,6 @@
               <w:r>
                 <w:rPr>
                   <w:noProof/>
-                  <w:lang w:val="it-IT"/>
                 </w:rPr>
                 <w:t xml:space="preserve">Gupta, R. et al., 2023. </w:t>
               </w:r>
@@ -7884,6 +7524,7 @@
               <w:r>
                 <w:rPr>
                   <w:noProof/>
+                  <w:lang w:val="it-IT"/>
                 </w:rPr>
                 <w:t xml:space="preserve">Hosseini, M., Gao, C. A. &amp; Liebovitz, D., 2023. </w:t>
               </w:r>
@@ -8251,7 +7892,6 @@
               <w:r>
                 <w:rPr>
                   <w:noProof/>
-                  <w:lang w:val="it-IT"/>
                 </w:rPr>
                 <w:t xml:space="preserve">Tlili, A. et al., 2023. </w:t>
               </w:r>

</xml_diff>